<commit_message>
Update to paths in User Guide
</commit_message>
<xml_diff>
--- a/StationDesignGui/UserGuide_StationDesignToolboxGUI.docx
+++ b/StationDesignGui/UserGuide_StationDesignToolboxGUI.docx
@@ -214,10 +214,7 @@
         <w:t>Version 2018a or later of MATLAB is required for full functionality of the tool.  It may be possible to run the app on older versions of MATLAB, but in order to ensure accurate operation, please update your system.</w:t>
       </w:r>
       <w:r>
-        <w:t xml:space="preserve">  </w:t>
-      </w:r>
-      <w:r>
-        <w:t xml:space="preserve">The Station Design Toolbox </w:t>
+        <w:t xml:space="preserve">  The Station Design Toolbox </w:t>
       </w:r>
       <w:proofErr w:type="gramStart"/>
       <w:r>
@@ -2484,6 +2481,9 @@
       <w:r>
         <w:t xml:space="preserve">tained within the </w:t>
       </w:r>
+      <w:r>
+        <w:t>Inputs folder (</w:t>
+      </w:r>
       <w:commentRangeStart w:id="0"/>
       <w:r>
         <w:t>Station-Design-Toolbox\</w:t>
@@ -2496,18 +2496,18 @@
       <w:r>
         <w:t>\Inputs</w:t>
       </w:r>
-      <w:r>
-        <w:t xml:space="preserve"> </w:t>
-      </w:r>
       <w:commentRangeEnd w:id="0"/>
       <w:r>
+        <w:t>)</w:t>
+      </w:r>
+      <w:r>
         <w:rPr>
           <w:rStyle w:val="CommentReference"/>
         </w:rPr>
         <w:commentReference w:id="0"/>
       </w:r>
       <w:r>
-        <w:t xml:space="preserve">folder, all of which </w:t>
+        <w:t xml:space="preserve">, all of which </w:t>
       </w:r>
       <w:proofErr w:type="gramStart"/>
       <w:r>
@@ -2517,6 +2517,8 @@
       <w:r>
         <w:t xml:space="preserve"> by the user.  These files are:</w:t>
       </w:r>
+      <w:bookmarkStart w:id="1" w:name="_GoBack"/>
+      <w:bookmarkEnd w:id="1"/>
     </w:p>
     <w:p>
       <w:pPr>
@@ -3037,7 +3039,27 @@
       </w:r>
       <w:proofErr w:type="gramEnd"/>
       <w:r>
-        <w:t xml:space="preserve">, the GUI will use the provided input arguments to create 14 files that will be saved in the “Outputs” folder.  </w:t>
+        <w:t>, the GUI will use the provided input arguments to create 14 files that will be saved in the “Outputs” folder</w:t>
+      </w:r>
+      <w:r>
+        <w:t xml:space="preserve"> (</w:t>
+      </w:r>
+      <w:r>
+        <w:t>Station-Design-Toolbox\</w:t>
+      </w:r>
+      <w:proofErr w:type="spellStart"/>
+      <w:r>
+        <w:t>StationDesignGui</w:t>
+      </w:r>
+      <w:proofErr w:type="spellEnd"/>
+      <w:r>
+        <w:t>\</w:t>
+      </w:r>
+      <w:r>
+        <w:t>Outputs)</w:t>
+      </w:r>
+      <w:r>
+        <w:t xml:space="preserve">.  </w:t>
       </w:r>
       <w:r>
         <w:t>Output files that have a .</w:t>
@@ -3080,15 +3102,38 @@
       </w:r>
       <w:proofErr w:type="gramEnd"/>
       <w:r>
-        <w:t xml:space="preserve"> in the </w:t>
+        <w:t xml:space="preserve"> in the Example</w:t>
+      </w:r>
+      <w:r>
+        <w:t xml:space="preserve"> </w:t>
+      </w:r>
+      <w:r>
+        <w:t>Output folder</w:t>
+      </w:r>
+      <w:r>
+        <w:t xml:space="preserve"> (</w:t>
+      </w:r>
+      <w:r>
+        <w:t>Station-Design-Toolbox\</w:t>
       </w:r>
       <w:proofErr w:type="spellStart"/>
       <w:r>
+        <w:t>StationDesignGui</w:t>
+      </w:r>
+      <w:proofErr w:type="spellEnd"/>
+      <w:r>
+        <w:t>\</w:t>
+      </w:r>
+      <w:proofErr w:type="spellStart"/>
+      <w:r>
         <w:t>ExampleOutput</w:t>
       </w:r>
       <w:proofErr w:type="spellEnd"/>
       <w:r>
-        <w:t xml:space="preserve"> folder.  </w:t>
+        <w:t>)</w:t>
+      </w:r>
+      <w:r>
+        <w:t xml:space="preserve">.  </w:t>
       </w:r>
       <w:r>
         <w:t xml:space="preserve">Descriptions of these files </w:t>
@@ -3206,7 +3251,7 @@
       <w:r>
         <w:t>alongshore direction</w:t>
       </w:r>
-      <w:commentRangeStart w:id="1"/>
+      <w:commentRangeStart w:id="2"/>
       <w:r>
         <w:t xml:space="preserve">.  In this application, the orientation of the shoreline is not an input argument, so the shoreline is assumed to be at x = </w:t>
       </w:r>
@@ -3218,12 +3263,12 @@
       <w:r>
         <w:t>.</w:t>
       </w:r>
-      <w:commentRangeEnd w:id="1"/>
+      <w:commentRangeEnd w:id="2"/>
       <w:r>
         <w:rPr>
           <w:rStyle w:val="CommentReference"/>
         </w:rPr>
-        <w:commentReference w:id="1"/>
+        <w:commentReference w:id="2"/>
       </w:r>
     </w:p>
     <w:p>
@@ -3236,6 +3281,7 @@
         <w:spacing w:after="0" w:line="240" w:lineRule="auto"/>
       </w:pPr>
       <w:r>
+        <w:lastRenderedPageBreak/>
         <w:t>CrossShoreRes.png</w:t>
       </w:r>
       <w:r>
@@ -3263,7 +3309,6 @@
         <w:spacing w:after="0" w:line="240" w:lineRule="auto"/>
       </w:pPr>
       <w:r>
-        <w:lastRenderedPageBreak/>
         <w:t>Resolution_AlongCrossRange_Subplot</w:t>
       </w:r>
       <w:r>
@@ -3804,8 +3849,6 @@
           <w:numId w:val="20"/>
         </w:numPr>
       </w:pPr>
-      <w:bookmarkStart w:id="2" w:name="_GoBack"/>
-      <w:bookmarkEnd w:id="2"/>
       <w:r>
         <w:t xml:space="preserve">For toolbox, input </w:t>
       </w:r>
@@ -4024,7 +4067,15 @@
       </w:r>
       <w:proofErr w:type="spellEnd"/>
       <w:r>
-        <w:t>” should be found inside the “</w:t>
+        <w:t xml:space="preserve">” </w:t>
+      </w:r>
+      <w:proofErr w:type="gramStart"/>
+      <w:r>
+        <w:t>should be found</w:t>
+      </w:r>
+      <w:proofErr w:type="gramEnd"/>
+      <w:r>
+        <w:t xml:space="preserve"> inside the “</w:t>
       </w:r>
       <w:proofErr w:type="spellStart"/>
       <w:r>
@@ -4033,6 +4084,33 @@
       <w:proofErr w:type="spellEnd"/>
       <w:r>
         <w:t>” subfolder</w:t>
+      </w:r>
+      <w:r>
+        <w:t xml:space="preserve"> at </w:t>
+      </w:r>
+      <w:proofErr w:type="spellStart"/>
+      <w:r>
+        <w:t>OpenEarthToolbox</w:t>
+      </w:r>
+      <w:proofErr w:type="spellEnd"/>
+      <w:r>
+        <w:t>\</w:t>
+      </w:r>
+      <w:proofErr w:type="spellStart"/>
+      <w:r>
+        <w:t>matlab</w:t>
+      </w:r>
+      <w:proofErr w:type="spellEnd"/>
+      <w:r>
+        <w:t>\</w:t>
+      </w:r>
+      <w:proofErr w:type="spellStart"/>
+      <w:r>
+        <w:t>outsettings.m</w:t>
+      </w:r>
+      <w:proofErr w:type="spellEnd"/>
+      <w:r>
+        <w:t>.</w:t>
       </w:r>
     </w:p>
     <w:p>
@@ -4328,7 +4406,7 @@
       </w:r>
     </w:p>
   </w:comment>
-  <w:comment w:id="1" w:author="Palmsten, Meg" w:date="2018-09-25T16:53:00Z" w:initials="PM">
+  <w:comment w:id="2" w:author="Palmsten, Meg" w:date="2018-09-25T16:53:00Z" w:initials="PM">
     <w:p>
       <w:pPr>
         <w:pStyle w:val="CommentText"/>
@@ -4413,7 +4491,7 @@
           <w:rPr>
             <w:noProof/>
           </w:rPr>
-          <w:t>9</w:t>
+          <w:t>5</w:t>
         </w:r>
         <w:r>
           <w:rPr>
@@ -7505,7 +7583,7 @@
 </file>
 
 <file path=customXml/itemProps1.xml><?xml version="1.0" encoding="utf-8"?>
-<ds:datastoreItem xmlns:ds="http://schemas.openxmlformats.org/officeDocument/2006/customXml" ds:itemID="{F70CB69B-6FB9-429F-A9BB-3A2DD955387F}">
+<ds:datastoreItem xmlns:ds="http://schemas.openxmlformats.org/officeDocument/2006/customXml" ds:itemID="{1778E215-178D-4BBB-8367-5E9D2A953B02}">
   <ds:schemaRefs>
     <ds:schemaRef ds:uri="http://schemas.openxmlformats.org/officeDocument/2006/bibliography"/>
   </ds:schemaRefs>

</xml_diff>

<commit_message>
Removed comments from User Guide
</commit_message>
<xml_diff>
--- a/StationDesignGui/UserGuide_StationDesignToolboxGUI.docx
+++ b/StationDesignGui/UserGuide_StationDesignToolboxGUI.docx
@@ -214,31 +214,7 @@
         <w:t>Version 2018a or later of MATLAB is required for full functionality of the tool.  It may be possible to run the app on older versions of MATLAB, but in order to ensure accurate operation, please update your system.</w:t>
       </w:r>
       <w:r>
-        <w:t xml:space="preserve">  The Station Design Toolbox </w:t>
-      </w:r>
-      <w:proofErr w:type="gramStart"/>
-      <w:r>
-        <w:t>is made available and managed by CIRN on their public GitHub repository</w:t>
-      </w:r>
-      <w:proofErr w:type="gramEnd"/>
-      <w:r>
-        <w:t xml:space="preserve">.  </w:t>
-      </w:r>
-      <w:proofErr w:type="spellStart"/>
-      <w:r>
-        <w:t>Git</w:t>
-      </w:r>
-      <w:proofErr w:type="spellEnd"/>
-      <w:r>
-        <w:t xml:space="preserve"> version control </w:t>
-      </w:r>
-      <w:proofErr w:type="gramStart"/>
-      <w:r>
-        <w:t>is used</w:t>
-      </w:r>
-      <w:proofErr w:type="gramEnd"/>
-      <w:r>
-        <w:t xml:space="preserve"> to track continuing development of this tool.</w:t>
+        <w:t xml:space="preserve">  The Station Design Toolbox is made available and managed by CIRN on their public GitHub repository.  Git version control is used to track continuing development of this tool.</w:t>
       </w:r>
     </w:p>
     <w:p>
@@ -258,34 +234,10 @@
         <w:t xml:space="preserve">(CIRN) </w:t>
       </w:r>
       <w:r>
-        <w:t xml:space="preserve">and </w:t>
-      </w:r>
-      <w:proofErr w:type="spellStart"/>
-      <w:r>
-        <w:t>OpenEarth</w:t>
-      </w:r>
-      <w:proofErr w:type="spellEnd"/>
-      <w:r>
-        <w:t xml:space="preserve"> developed by </w:t>
-      </w:r>
-      <w:proofErr w:type="spellStart"/>
-      <w:r>
-        <w:t>Deltares</w:t>
-      </w:r>
-      <w:proofErr w:type="spellEnd"/>
-      <w:r>
-        <w:t xml:space="preserve">.  These open source </w:t>
-      </w:r>
-      <w:r>
-        <w:t xml:space="preserve">resources are free to download and </w:t>
-      </w:r>
-      <w:proofErr w:type="gramStart"/>
-      <w:r>
-        <w:t>can be found</w:t>
-      </w:r>
-      <w:proofErr w:type="gramEnd"/>
-      <w:r>
-        <w:t xml:space="preserve"> at the following links:</w:t>
+        <w:t xml:space="preserve">and OpenEarth developed by Deltares.  These open source </w:t>
+      </w:r>
+      <w:r>
+        <w:t>resources are free to download and can be found at the following links:</w:t>
       </w:r>
     </w:p>
     <w:p>
@@ -305,13 +257,8 @@
         </w:rPr>
       </w:pPr>
       <w:r>
-        <w:t xml:space="preserve">CIRN </w:t>
-      </w:r>
-      <w:proofErr w:type="spellStart"/>
-      <w:r>
-        <w:t>Github</w:t>
-      </w:r>
-      <w:proofErr w:type="spellEnd"/>
+        <w:t>CIRN Github</w:t>
+      </w:r>
       <w:r>
         <w:t>, Support Routines</w:t>
       </w:r>
@@ -344,13 +291,8 @@
           <w:u w:val="none"/>
         </w:rPr>
       </w:pPr>
-      <w:proofErr w:type="spellStart"/>
-      <w:r>
-        <w:t>OpenEarth</w:t>
-      </w:r>
-      <w:proofErr w:type="spellEnd"/>
-      <w:r>
-        <w:t xml:space="preserve"> Wiki:</w:t>
+      <w:r>
+        <w:t>OpenEarth Wiki:</w:t>
       </w:r>
       <w:r>
         <w:t xml:space="preserve"> </w:t>
@@ -385,25 +327,7 @@
           <w:color w:val="auto"/>
           <w:u w:val="none"/>
         </w:rPr>
-        <w:t xml:space="preserve">information on how to install the </w:t>
-      </w:r>
-      <w:proofErr w:type="spellStart"/>
-      <w:r>
-        <w:rPr>
-          <w:rStyle w:val="Hyperlink"/>
-          <w:color w:val="auto"/>
-          <w:u w:val="none"/>
-        </w:rPr>
-        <w:t>OpenEarth</w:t>
-      </w:r>
-      <w:proofErr w:type="spellEnd"/>
-      <w:r>
-        <w:rPr>
-          <w:rStyle w:val="Hyperlink"/>
-          <w:color w:val="auto"/>
-          <w:u w:val="none"/>
-        </w:rPr>
-        <w:t xml:space="preserve"> Toolbox in MATLAB, please see </w:t>
+        <w:t xml:space="preserve">information on how to install the OpenEarth Toolbox in MATLAB, please see </w:t>
       </w:r>
       <w:r>
         <w:rPr>
@@ -443,54 +367,32 @@
         <w:rPr>
           <w:i/>
         </w:rPr>
-        <w:t xml:space="preserve">Note: There is a small bug in </w:t>
-      </w:r>
-      <w:proofErr w:type="spellStart"/>
+        <w:t xml:space="preserve">Note: There is a small bug in OpenEarthToolbox, that at the time of </w:t>
+      </w:r>
       <w:r>
         <w:rPr>
           <w:i/>
         </w:rPr>
-        <w:t>OpenEarthToolbox</w:t>
-      </w:r>
-      <w:proofErr w:type="spellEnd"/>
+        <w:t xml:space="preserve">app </w:t>
+      </w:r>
       <w:r>
         <w:rPr>
           <w:i/>
         </w:rPr>
-        <w:t xml:space="preserve">, that at the time of </w:t>
+        <w:t>development</w:t>
       </w:r>
       <w:r>
         <w:rPr>
           <w:i/>
         </w:rPr>
-        <w:t xml:space="preserve">app </w:t>
+        <w:t xml:space="preserve"> </w:t>
       </w:r>
       <w:r>
         <w:rPr>
           <w:i/>
         </w:rPr>
-        <w:t>development</w:t>
-      </w:r>
-      <w:r>
-        <w:rPr>
-          <w:i/>
-        </w:rPr>
-        <w:t xml:space="preserve"> </w:t>
-      </w:r>
-      <w:r>
-        <w:rPr>
-          <w:i/>
-        </w:rPr>
-        <w:t xml:space="preserve">(July 2018), had to </w:t>
-      </w:r>
-      <w:proofErr w:type="gramStart"/>
-      <w:r>
-        <w:rPr>
-          <w:i/>
-        </w:rPr>
-        <w:t>be manually modified</w:t>
-      </w:r>
-      <w:proofErr w:type="gramEnd"/>
+        <w:t>(July 2018), had to be manually modified</w:t>
+      </w:r>
       <w:r>
         <w:rPr>
           <w:i/>
@@ -512,105 +414,7 @@
         <w:rPr>
           <w:i/>
         </w:rPr>
-        <w:t xml:space="preserve">Upon cloning </w:t>
-      </w:r>
-      <w:proofErr w:type="spellStart"/>
-      <w:r>
-        <w:rPr>
-          <w:i/>
-        </w:rPr>
-        <w:t>OpenEarth</w:t>
-      </w:r>
-      <w:proofErr w:type="spellEnd"/>
-      <w:r>
-        <w:rPr>
-          <w:i/>
-        </w:rPr>
-        <w:t xml:space="preserve"> Toolbox, go to the directory \</w:t>
-      </w:r>
-      <w:proofErr w:type="spellStart"/>
-      <w:r>
-        <w:rPr>
-          <w:i/>
-        </w:rPr>
-        <w:t>matlab</w:t>
-      </w:r>
-      <w:proofErr w:type="spellEnd"/>
-      <w:r>
-        <w:rPr>
-          <w:i/>
-        </w:rPr>
-        <w:t>\applications\</w:t>
-      </w:r>
-      <w:proofErr w:type="spellStart"/>
-      <w:r>
-        <w:rPr>
-          <w:i/>
-        </w:rPr>
-        <w:t>googleplot</w:t>
-      </w:r>
-      <w:proofErr w:type="spellEnd"/>
-      <w:r>
-        <w:rPr>
-          <w:i/>
-        </w:rPr>
-        <w:t xml:space="preserve"> and open the file </w:t>
-      </w:r>
-      <w:proofErr w:type="spellStart"/>
-      <w:r>
-        <w:rPr>
-          <w:i/>
-        </w:rPr>
-        <w:t>KMLcontour.m</w:t>
-      </w:r>
-      <w:proofErr w:type="spellEnd"/>
-      <w:r>
-        <w:rPr>
-          <w:i/>
-        </w:rPr>
-        <w:t xml:space="preserve">.  In </w:t>
-      </w:r>
-      <w:proofErr w:type="gramStart"/>
-      <w:r>
-        <w:rPr>
-          <w:i/>
-        </w:rPr>
-        <w:t>lines</w:t>
-      </w:r>
-      <w:proofErr w:type="gramEnd"/>
-      <w:r>
-        <w:rPr>
-          <w:i/>
-        </w:rPr>
-        <w:t xml:space="preserve"> 156-165, replace any instances of “</w:t>
-      </w:r>
-      <w:proofErr w:type="spellStart"/>
-      <w:r>
-        <w:rPr>
-          <w:i/>
-        </w:rPr>
-        <w:t>OPT.level</w:t>
-      </w:r>
-      <w:proofErr w:type="spellEnd"/>
-      <w:r>
-        <w:rPr>
-          <w:i/>
-        </w:rPr>
-        <w:t>” with “</w:t>
-      </w:r>
-      <w:proofErr w:type="spellStart"/>
-      <w:r>
-        <w:rPr>
-          <w:i/>
-        </w:rPr>
-        <w:t>OPT.levels</w:t>
-      </w:r>
-      <w:proofErr w:type="spellEnd"/>
-      <w:r>
-        <w:rPr>
-          <w:i/>
-        </w:rPr>
-        <w:t>”.</w:t>
+        <w:t>Upon cloning OpenEarth Toolbox, go to the directory \matlab\applications\googleplot and open the file KMLcontour.m.  In lines 156-165, replace any instances of “OPT.level” with “OPT.levels”.</w:t>
       </w:r>
     </w:p>
     <w:p>
@@ -621,15 +425,7 @@
         <w:ind w:left="360"/>
       </w:pPr>
       <w:r>
-        <w:t xml:space="preserve">Additionally, the application generates geographic files that </w:t>
-      </w:r>
-      <w:proofErr w:type="gramStart"/>
-      <w:r>
-        <w:t>can be opened</w:t>
-      </w:r>
-      <w:proofErr w:type="gramEnd"/>
-      <w:r>
-        <w:t xml:space="preserve"> in the Google Earth Pro desktop application (free!), found here:</w:t>
+        <w:t>Additionally, the application generates geographic files that can be opened in the Google Earth Pro desktop application (free!), found here:</w:t>
       </w:r>
     </w:p>
     <w:p>
@@ -691,15 +487,7 @@
         <w:t>A note about MATLAB App Designer:</w:t>
       </w:r>
       <w:r>
-        <w:t xml:space="preserve">  App Designer </w:t>
-      </w:r>
-      <w:proofErr w:type="gramStart"/>
-      <w:r>
-        <w:t>was used</w:t>
-      </w:r>
-      <w:proofErr w:type="gramEnd"/>
-      <w:r>
-        <w:t xml:space="preserve"> to build this tool in order to make a simple a</w:t>
+        <w:t xml:space="preserve">  App Designer was used to build this tool in order to make a simple a</w:t>
       </w:r>
       <w:r>
         <w:t xml:space="preserve">nd visually clear interface for users new to camera-based observation techniques.  App Designer uses a series of “callback functions” that call on </w:t>
@@ -718,61 +506,16 @@
       </w:r>
       <w:r>
         <w:lastRenderedPageBreak/>
-        <w:t xml:space="preserve">repository, </w:t>
-      </w:r>
-      <w:proofErr w:type="spellStart"/>
-      <w:r>
-        <w:t>OpenEarth</w:t>
-      </w:r>
-      <w:proofErr w:type="spellEnd"/>
-      <w:r>
-        <w:t xml:space="preserve"> Toolbox, and functions provided within the Station Design Toolbox (found in </w:t>
-      </w:r>
-      <w:r>
-        <w:t>Station-Design-Toolbox\</w:t>
-      </w:r>
-      <w:proofErr w:type="spellStart"/>
-      <w:r>
-        <w:t>StationDesignGui</w:t>
-      </w:r>
-      <w:proofErr w:type="spellEnd"/>
-      <w:r>
-        <w:t>\</w:t>
-      </w:r>
-      <w:proofErr w:type="spellStart"/>
-      <w:r>
-        <w:t>GUIroutines</w:t>
-      </w:r>
-      <w:proofErr w:type="spellEnd"/>
+        <w:t xml:space="preserve">repository, OpenEarth Toolbox, and functions provided within the Station Design Toolbox (found in </w:t>
+      </w:r>
+      <w:r>
+        <w:t>Station-Design-Toolbox\StationDesignGui\GUIroutines</w:t>
+      </w:r>
       <w:r>
         <w:t xml:space="preserve">).  In order to view the code that provides the structure of the GUI, </w:t>
       </w:r>
       <w:r>
-        <w:t xml:space="preserve">use the “Open” button on the “Home” tab of the MATLAB toolbar and select </w:t>
-      </w:r>
-      <w:proofErr w:type="spellStart"/>
-      <w:r>
-        <w:t>StationDesignGui.mlapp</w:t>
-      </w:r>
-      <w:proofErr w:type="spellEnd"/>
-      <w:r>
-        <w:t xml:space="preserve">.  This opens the GUI in the App Designer interface, where “Code View” </w:t>
-      </w:r>
-      <w:proofErr w:type="gramStart"/>
-      <w:r>
-        <w:t>can be used</w:t>
-      </w:r>
-      <w:proofErr w:type="gramEnd"/>
-      <w:r>
-        <w:t xml:space="preserve"> to view and modify the foundational code of the GUI.  Help with App Designer </w:t>
-      </w:r>
-      <w:proofErr w:type="gramStart"/>
-      <w:r>
-        <w:t>can be found</w:t>
-      </w:r>
-      <w:proofErr w:type="gramEnd"/>
-      <w:r>
-        <w:t xml:space="preserve"> at </w:t>
+        <w:t xml:space="preserve">use the “Open” button on the “Home” tab of the MATLAB toolbar and select StationDesignGui.mlapp.  This opens the GUI in the App Designer interface, where “Code View” can be used to view and modify the foundational code of the GUI.  Help with App Designer can be found at </w:t>
       </w:r>
       <w:hyperlink r:id="rId11" w:history="1">
         <w:r>
@@ -821,48 +564,16 @@
         <w:ind w:left="360"/>
       </w:pPr>
       <w:r>
-        <w:t xml:space="preserve">First, clone the toolbox from %%%%%%% using </w:t>
-      </w:r>
-      <w:proofErr w:type="spellStart"/>
-      <w:r>
-        <w:t>git</w:t>
-      </w:r>
-      <w:proofErr w:type="spellEnd"/>
-      <w:r>
-        <w:t xml:space="preserve"> to ensure that you are using the most recent version.  </w:t>
+        <w:t xml:space="preserve">First, clone the toolbox from %%%%%%% using git to ensure that you are using the most recent version.  </w:t>
       </w:r>
       <w:r>
         <w:t xml:space="preserve">To open the application, </w:t>
       </w:r>
       <w:r>
-        <w:t xml:space="preserve">the user may either (1) double click the file </w:t>
-      </w:r>
-      <w:proofErr w:type="spellStart"/>
-      <w:r>
-        <w:t>StationDesignGui.mlapp</w:t>
-      </w:r>
-      <w:proofErr w:type="spellEnd"/>
-      <w:r>
-        <w:t xml:space="preserve"> or (2) navigate to the Station Design </w:t>
-      </w:r>
-      <w:proofErr w:type="spellStart"/>
-      <w:r>
-        <w:t>Gui</w:t>
-      </w:r>
-      <w:proofErr w:type="spellEnd"/>
-      <w:r>
-        <w:t xml:space="preserve"> directory in MATLAB and t</w:t>
-      </w:r>
-      <w:r>
-        <w:t>ype “</w:t>
-      </w:r>
-      <w:proofErr w:type="spellStart"/>
-      <w:r>
-        <w:t>StationDesignGui</w:t>
-      </w:r>
-      <w:proofErr w:type="spellEnd"/>
-      <w:r>
-        <w:t xml:space="preserve">” </w:t>
+        <w:t>the user may either (1) double click the file StationDesignGui.mlapp or (2) navigate to the Station Design Gui directory in MATLAB and t</w:t>
+      </w:r>
+      <w:r>
+        <w:t xml:space="preserve">ype “StationDesignGui” </w:t>
       </w:r>
       <w:r>
         <w:t xml:space="preserve">in </w:t>
@@ -880,15 +591,7 @@
         <w:t xml:space="preserve">In order to generate the output files, the user must </w:t>
       </w:r>
       <w:r>
-        <w:t xml:space="preserve">first run </w:t>
-      </w:r>
-      <w:proofErr w:type="spellStart"/>
-      <w:r>
-        <w:t>OpenEarth</w:t>
-      </w:r>
-      <w:proofErr w:type="spellEnd"/>
-      <w:r>
-        <w:t xml:space="preserve"> Toolbox</w:t>
+        <w:t>first run OpenEarth Toolbox</w:t>
       </w:r>
       <w:r>
         <w:t xml:space="preserve">.  Please </w:t>
@@ -1738,15 +1441,7 @@
         <w:ind w:left="360"/>
       </w:pPr>
       <w:r>
-        <w:t xml:space="preserve">Once all input arguments </w:t>
-      </w:r>
-      <w:proofErr w:type="gramStart"/>
-      <w:r>
-        <w:t>are provided</w:t>
-      </w:r>
-      <w:proofErr w:type="gramEnd"/>
-      <w:r>
-        <w:t xml:space="preserve">, the user can utilize the buttons in the bottom left corner of the GUI window. </w:t>
+        <w:t xml:space="preserve">Once all input arguments are provided, the user can utilize the buttons in the bottom left corner of the GUI window. </w:t>
       </w:r>
       <w:r>
         <w:t xml:space="preserve"> </w:t>
@@ -1770,23 +1465,7 @@
         <w:t>user-</w:t>
       </w:r>
       <w:r>
-        <w:t xml:space="preserve">entered input values to a .mat file that the user </w:t>
-      </w:r>
-      <w:proofErr w:type="gramStart"/>
-      <w:r>
-        <w:t>is prompted</w:t>
-      </w:r>
-      <w:proofErr w:type="gramEnd"/>
-      <w:r>
-        <w:t xml:space="preserve"> to name.  This file </w:t>
-      </w:r>
-      <w:proofErr w:type="gramStart"/>
-      <w:r>
-        <w:t>can now be selected</w:t>
-      </w:r>
-      <w:proofErr w:type="gramEnd"/>
-      <w:r>
-        <w:t xml:space="preserve"> as an input file when the “Do you want to use an input file” box is checked.</w:t>
+        <w:t>entered input values to a .mat file that the user is prompted to name.  This file can now be selected as an input file when the “Do you want to use an input file” box is checked.</w:t>
       </w:r>
     </w:p>
     <w:p>
@@ -1813,34 +1492,10 @@
         <w:t xml:space="preserve">Generate KML Files – Once the user is satisfied with the input arguments and </w:t>
       </w:r>
       <w:r>
-        <w:t>camera footprint, they can click the “Generate KML Files” button to several figures and .</w:t>
-      </w:r>
-      <w:proofErr w:type="spellStart"/>
-      <w:r>
-        <w:t>kml</w:t>
-      </w:r>
-      <w:proofErr w:type="spellEnd"/>
-      <w:r>
-        <w:t xml:space="preserve"> files that </w:t>
-      </w:r>
-      <w:proofErr w:type="gramStart"/>
-      <w:r>
-        <w:t>can be opened</w:t>
-      </w:r>
-      <w:proofErr w:type="gramEnd"/>
-      <w:r>
-        <w:t xml:space="preserve"> in Google Earth</w:t>
-      </w:r>
-      <w:r>
-        <w:t xml:space="preserve">.  Descriptions of these output files </w:t>
-      </w:r>
-      <w:proofErr w:type="gramStart"/>
-      <w:r>
-        <w:t>can be found</w:t>
-      </w:r>
-      <w:proofErr w:type="gramEnd"/>
-      <w:r>
-        <w:t xml:space="preserve"> in section 7.</w:t>
+        <w:t>camera footprint, they can click the “Generate KML Files” button to several figures and .kml files that can be opened in Google Earth</w:t>
+      </w:r>
+      <w:r>
+        <w:t>.  Descriptions of these output files can be found in section 7.</w:t>
       </w:r>
     </w:p>
     <w:p>
@@ -1849,15 +1504,7 @@
         <w:ind w:left="360"/>
       </w:pPr>
       <w:r>
-        <w:t xml:space="preserve">The buttons </w:t>
-      </w:r>
-      <w:proofErr w:type="gramStart"/>
-      <w:r>
-        <w:t>can be clicked</w:t>
-      </w:r>
-      <w:proofErr w:type="gramEnd"/>
-      <w:r>
-        <w:t xml:space="preserve"> in any orde</w:t>
+        <w:t>The buttons can be clicked in any orde</w:t>
       </w:r>
       <w:r>
         <w:t xml:space="preserve">r.  </w:t>
@@ -1875,15 +1522,7 @@
         <w:t>s</w:t>
       </w:r>
       <w:r>
-        <w:t xml:space="preserve"> the button to plot KML files, the camera footprint </w:t>
-      </w:r>
-      <w:proofErr w:type="gramStart"/>
-      <w:r>
-        <w:t>will also be updated</w:t>
-      </w:r>
-      <w:proofErr w:type="gramEnd"/>
-      <w:r>
-        <w:t xml:space="preserve">. </w:t>
+        <w:t xml:space="preserve"> the button to plot KML files, the camera footprint will also be updated. </w:t>
       </w:r>
     </w:p>
     <w:p>
@@ -1948,26 +1587,13 @@
         <w:t xml:space="preserve">a camera from the dropdown menu, which will automatically pull camera chip data from </w:t>
       </w:r>
       <w:r>
-        <w:t>Station-Design-Toolbox\</w:t>
-      </w:r>
-      <w:proofErr w:type="spellStart"/>
-      <w:r>
-        <w:t>StationDesignGui</w:t>
-      </w:r>
-      <w:proofErr w:type="spellEnd"/>
-      <w:r>
-        <w:t>\Inputs</w:t>
+        <w:t>Station-Design-Toolbox\StationDesignGui\Inputs</w:t>
       </w:r>
       <w:r>
         <w:t>\</w:t>
       </w:r>
-      <w:proofErr w:type="spellStart"/>
-      <w:r>
-        <w:t>cameraList.m</w:t>
-      </w:r>
-      <w:proofErr w:type="spellEnd"/>
-      <w:r>
-        <w:t>.</w:t>
+      <w:r>
+        <w:t>cameraList.m.</w:t>
       </w:r>
       <w:r>
         <w:t xml:space="preserve">  In the event that “New Camera” is selected from the dropdown menu, a </w:t>
@@ -2047,11 +1673,9 @@
       <w:r>
         <w:t>Width of Chip in Pixels (</w:t>
       </w:r>
-      <w:proofErr w:type="spellStart"/>
       <w:r>
         <w:t>ssU</w:t>
       </w:r>
-      <w:proofErr w:type="spellEnd"/>
       <w:r>
         <w:t xml:space="preserve">) </w:t>
       </w:r>
@@ -2065,28 +1689,7 @@
         <w:t xml:space="preserve">The width of the chip or sensor, in mm.  Some manufacturers will list a chip size in mm, but it is best to compute the size of the chip based on the size of the chip in pixels and the pixel pitch (size of a single pixel), typically reported in µm.  </w:t>
       </w:r>
       <w:r>
-        <w:t>The height of the chip (</w:t>
-      </w:r>
-      <w:proofErr w:type="spellStart"/>
-      <w:r>
-        <w:t>ssV</w:t>
-      </w:r>
-      <w:proofErr w:type="spellEnd"/>
-      <w:proofErr w:type="gramStart"/>
-      <w:r>
-        <w:t>),</w:t>
-      </w:r>
-      <w:proofErr w:type="gramEnd"/>
-      <w:r>
-        <w:t xml:space="preserve"> is computed by multiplying the width of the chip in mm (</w:t>
-      </w:r>
-      <w:proofErr w:type="spellStart"/>
-      <w:r>
-        <w:t>ssU</w:t>
-      </w:r>
-      <w:proofErr w:type="spellEnd"/>
-      <w:r>
-        <w:t xml:space="preserve">) by the ratio of the chip height and width in pixels (NV / NU).  </w:t>
+        <w:t xml:space="preserve">The height of the chip (ssV), is computed by multiplying the width of the chip in mm (ssU) by the ratio of the chip height and width in pixels (NV / NU).  </w:t>
       </w:r>
       <w:r>
         <w:t xml:space="preserve">Sometimes the chip size reported will represent the diagonal </w:t>
@@ -2095,32 +1698,17 @@
         <w:t xml:space="preserve">length of the chip.  In this case, the width and height of the chip will need to be computed using geometry.  Examples are shown in </w:t>
       </w:r>
       <w:r>
-        <w:t>Station-Design-Toolbox\</w:t>
-      </w:r>
-      <w:proofErr w:type="spellStart"/>
-      <w:r>
-        <w:t>StationDesignGui</w:t>
-      </w:r>
-      <w:proofErr w:type="spellEnd"/>
-      <w:r>
-        <w:t>\Inputs</w:t>
-      </w:r>
-      <w:r>
-        <w:t>\</w:t>
-      </w:r>
-      <w:proofErr w:type="spellStart"/>
-      <w:proofErr w:type="gramStart"/>
-      <w:r>
-        <w:t>cameraList.m</w:t>
-      </w:r>
-      <w:proofErr w:type="spellEnd"/>
+        <w:t>Station-Design-Toolbox\StationDesignGui\Inputs</w:t>
+      </w:r>
+      <w:r>
+        <w:t>\cameraList.m</w:t>
+      </w:r>
       <w:r>
         <w:t xml:space="preserve"> </w:t>
       </w:r>
       <w:r>
         <w:t>.</w:t>
       </w:r>
-      <w:proofErr w:type="gramEnd"/>
     </w:p>
     <w:p>
       <w:pPr>
@@ -2140,15 +1728,7 @@
         <w:t>five</w:t>
       </w:r>
       <w:r>
-        <w:t xml:space="preserve">.  It should be noted that if greater than one camera is used, the camera name, chip dimensions, focal length, elevation, and location are all assumed </w:t>
-      </w:r>
-      <w:proofErr w:type="gramStart"/>
-      <w:r>
-        <w:t>to be the</w:t>
-      </w:r>
-      <w:proofErr w:type="gramEnd"/>
-      <w:r>
-        <w:t xml:space="preserve"> same.  The only property that varies between cameras is the individual camera azimuth, which </w:t>
+        <w:t xml:space="preserve">.  It should be noted that if greater than one camera is used, the camera name, chip dimensions, focal length, elevation, and location are all assumed to be the same.  The only property that varies between cameras is the individual camera azimuth, which </w:t>
       </w:r>
       <w:r>
         <w:t xml:space="preserve">is computed based on </w:t>
@@ -2197,23 +1777,7 @@
         <w:t>Camera Heading</w:t>
       </w:r>
       <w:r>
-        <w:t xml:space="preserve"> – the angle in degrees, with 0° oriented </w:t>
-      </w:r>
-      <w:proofErr w:type="gramStart"/>
-      <w:r>
-        <w:t>North</w:t>
-      </w:r>
-      <w:proofErr w:type="gramEnd"/>
-      <w:r>
-        <w:t xml:space="preserve">, of the center of the total field of view for the camera array.  If the array </w:t>
-      </w:r>
-      <w:proofErr w:type="gramStart"/>
-      <w:r>
-        <w:t>is made up</w:t>
-      </w:r>
-      <w:proofErr w:type="gramEnd"/>
-      <w:r>
-        <w:t xml:space="preserve"> of only a single camera, the heading is equal to the camera azimuth.  If multiple cameras are used, the heading is the center of the sum field of view, </w:t>
+        <w:t xml:space="preserve"> – the angle in degrees, with 0° oriented North, of the center of the total field of view for the camera array.  If the array is made up of only a single camera, the heading is equal to the camera azimuth.  If multiple cameras are used, the heading is the center of the sum field of view, </w:t>
       </w:r>
       <w:r>
         <w:t>accounting for</w:t>
@@ -2240,18 +1804,10 @@
         <w:t>Camera Elevation</w:t>
       </w:r>
       <w:r>
-        <w:t xml:space="preserve"> – the elevation of the camera, in meters, relative to the projection elevation.  The projection elevation is assumed </w:t>
-      </w:r>
-      <w:proofErr w:type="gramStart"/>
-      <w:r>
-        <w:t xml:space="preserve">to be </w:t>
-      </w:r>
-      <w:r>
-        <w:t>0</w:t>
-      </w:r>
-      <w:proofErr w:type="gramEnd"/>
-      <w:r>
-        <w:t xml:space="preserve"> m</w:t>
+        <w:t xml:space="preserve"> – the elevation of the camera, in meters, relative to the projection elevation.  The projection elevation is assumed to be </w:t>
+      </w:r>
+      <w:r>
+        <w:t>0 m</w:t>
       </w:r>
       <w:r>
         <w:t xml:space="preserve">, so the camera elevation is the distance from the surface </w:t>
@@ -2346,11 +1902,9 @@
       <w:r>
         <w:t xml:space="preserve">  See section </w:t>
       </w:r>
-      <w:proofErr w:type="gramStart"/>
       <w:r>
         <w:t>6</w:t>
       </w:r>
-      <w:proofErr w:type="gramEnd"/>
       <w:r>
         <w:t xml:space="preserve"> for further guidance on how to determine the appropriate EPSG code.</w:t>
       </w:r>
@@ -2388,21 +1942,13 @@
         <w:t xml:space="preserve"> – the path in your local directory where </w:t>
       </w:r>
       <w:r>
-        <w:t xml:space="preserve">the CIRN Support Routines toolbox has been cloned/saved.  See section (2) for link to download this repository.  The path </w:t>
-      </w:r>
-      <w:proofErr w:type="gramStart"/>
-      <w:r>
-        <w:t>can be manually typed</w:t>
+        <w:t>the CIRN Support Routines toolbox has been cloned/saved.  See section (2) for link to download this repository.  The path can be manually typed</w:t>
       </w:r>
       <w:r>
         <w:t>-</w:t>
       </w:r>
       <w:r>
-        <w:t>in</w:t>
-      </w:r>
-      <w:proofErr w:type="gramEnd"/>
-      <w:r>
-        <w:t xml:space="preserve"> as a string, or the button (…) can be</w:t>
+        <w:t>in as a string, or the button (…) can be</w:t>
       </w:r>
       <w:r>
         <w:t xml:space="preserve"> clicked, which will open a file browser window.</w:t>
@@ -2420,26 +1966,10 @@
         <w:t>Path to Save Output Files</w:t>
       </w:r>
       <w:r>
-        <w:t xml:space="preserve"> – The path where all generated figures </w:t>
-      </w:r>
-      <w:proofErr w:type="gramStart"/>
-      <w:r>
-        <w:t>will be saved</w:t>
-      </w:r>
-      <w:proofErr w:type="gramEnd"/>
-      <w:r>
-        <w:t xml:space="preserve">. </w:t>
-      </w:r>
-      <w:r>
-        <w:t xml:space="preserve"> The path </w:t>
-      </w:r>
-      <w:proofErr w:type="gramStart"/>
-      <w:r>
-        <w:t>can be manually typed-in</w:t>
-      </w:r>
-      <w:proofErr w:type="gramEnd"/>
-      <w:r>
-        <w:t xml:space="preserve"> as a string, or the button (…) can be clicked, which will open a file browser window.</w:t>
+        <w:t xml:space="preserve"> – The path where all generated figures will be saved. </w:t>
+      </w:r>
+      <w:r>
+        <w:t xml:space="preserve"> The path can be manually typed-in as a string, or the button (…) can be clicked, which will open a file browser window.</w:t>
       </w:r>
     </w:p>
     <w:p>
@@ -2484,41 +2014,15 @@
       <w:r>
         <w:t>Inputs folder (</w:t>
       </w:r>
-      <w:commentRangeStart w:id="0"/>
-      <w:r>
-        <w:t>Station-Design-Toolbox\</w:t>
-      </w:r>
-      <w:proofErr w:type="spellStart"/>
-      <w:r>
-        <w:t>StationDesignGui</w:t>
-      </w:r>
-      <w:proofErr w:type="spellEnd"/>
-      <w:r>
-        <w:t>\Inputs</w:t>
-      </w:r>
-      <w:commentRangeEnd w:id="0"/>
+      <w:r>
+        <w:t>Station-Design-Toolbox\StationDesignGui\Inputs</w:t>
+      </w:r>
       <w:r>
         <w:t>)</w:t>
       </w:r>
       <w:r>
-        <w:rPr>
-          <w:rStyle w:val="CommentReference"/>
-        </w:rPr>
-        <w:commentReference w:id="0"/>
-      </w:r>
-      <w:r>
-        <w:t xml:space="preserve">, all of which </w:t>
-      </w:r>
-      <w:proofErr w:type="gramStart"/>
-      <w:r>
-        <w:t>can be modified</w:t>
-      </w:r>
-      <w:proofErr w:type="gramEnd"/>
-      <w:r>
-        <w:t xml:space="preserve"> by the user.  These files are:</w:t>
-      </w:r>
-      <w:bookmarkStart w:id="1" w:name="_GoBack"/>
-      <w:bookmarkEnd w:id="1"/>
+        <w:t>, all of which can be modified by the user.  These files are:</w:t>
+      </w:r>
     </w:p>
     <w:p>
       <w:pPr>
@@ -2529,11 +2033,9 @@
         </w:numPr>
         <w:ind w:left="1080"/>
       </w:pPr>
-      <w:proofErr w:type="spellStart"/>
       <w:r>
         <w:t>cameraList.m</w:t>
       </w:r>
-      <w:proofErr w:type="spellEnd"/>
       <w:r>
         <w:t xml:space="preserve"> – This file contains a list of cameras and their chip resolution </w:t>
       </w:r>
@@ -2544,83 +2046,24 @@
         <w:t>and size</w:t>
       </w:r>
       <w:r>
-        <w:t xml:space="preserve"> (</w:t>
-      </w:r>
-      <w:proofErr w:type="spellStart"/>
-      <w:r>
-        <w:t>ssU</w:t>
-      </w:r>
-      <w:proofErr w:type="spellEnd"/>
-      <w:r>
-        <w:t xml:space="preserve">, </w:t>
-      </w:r>
-      <w:proofErr w:type="spellStart"/>
-      <w:r>
-        <w:t>ssV</w:t>
-      </w:r>
-      <w:proofErr w:type="spellEnd"/>
-      <w:r>
-        <w:t>)</w:t>
+        <w:t xml:space="preserve"> (ssU, ssV)</w:t>
       </w:r>
       <w:r>
         <w:t>.</w:t>
       </w:r>
       <w:r>
-        <w:t xml:space="preserve">  See previous page for explanation of </w:t>
-      </w:r>
-      <w:proofErr w:type="gramStart"/>
-      <w:r>
-        <w:t>these variables and how they are determined</w:t>
-      </w:r>
-      <w:proofErr w:type="gramEnd"/>
-      <w:r>
-        <w:t xml:space="preserve">.  Additional information is included in the comments of </w:t>
-      </w:r>
-      <w:proofErr w:type="spellStart"/>
-      <w:r>
-        <w:t>cameraList.m</w:t>
-      </w:r>
-      <w:proofErr w:type="spellEnd"/>
-      <w:r>
-        <w:t>.  In order to modify this file, the user should</w:t>
+        <w:t xml:space="preserve">  See previous page for explanation of these variables and how they are determined.  Additional information is included in the comments of cameraList.m.  In order </w:t>
+      </w:r>
+      <w:bookmarkStart w:id="0" w:name="_GoBack"/>
+      <w:bookmarkEnd w:id="0"/>
+      <w:r>
+        <w:t>to modify this file, the user should</w:t>
       </w:r>
       <w:r>
         <w:t xml:space="preserve"> update the </w:t>
       </w:r>
       <w:r>
-        <w:t>camera flag number (</w:t>
-      </w:r>
-      <w:proofErr w:type="spellStart"/>
-      <w:r>
-        <w:t>cflag</w:t>
-      </w:r>
-      <w:proofErr w:type="spellEnd"/>
-      <w:r>
-        <w:t>) to an unused value and enter a string for the camera name (</w:t>
-      </w:r>
-      <w:proofErr w:type="spellStart"/>
-      <w:r>
-        <w:t>cname</w:t>
-      </w:r>
-      <w:proofErr w:type="spellEnd"/>
-      <w:r>
-        <w:t>), chip resolution (NU, NV), and chip size (</w:t>
-      </w:r>
-      <w:proofErr w:type="spellStart"/>
-      <w:r>
-        <w:t>ssU</w:t>
-      </w:r>
-      <w:proofErr w:type="spellEnd"/>
-      <w:r>
-        <w:t xml:space="preserve">, </w:t>
-      </w:r>
-      <w:proofErr w:type="spellStart"/>
-      <w:r>
-        <w:t>ssV</w:t>
-      </w:r>
-      <w:proofErr w:type="spellEnd"/>
-      <w:r>
-        <w:t xml:space="preserve">).  After the updating and </w:t>
+        <w:t xml:space="preserve">camera flag number (cflag) to an unused value and enter a string for the camera name (cname), chip resolution (NU, NV), and chip size (ssU, ssV).  After the updating and </w:t>
       </w:r>
       <w:r>
         <w:t xml:space="preserve">saving the file, the camera name input by the user </w:t>
@@ -2646,15 +2089,7 @@
         <w:t xml:space="preserve"> – This file contains all the input arguments previously described.  </w:t>
       </w:r>
       <w:r>
-        <w:t xml:space="preserve">When the check box at the top of the GUI window </w:t>
-      </w:r>
-      <w:proofErr w:type="gramStart"/>
-      <w:r>
-        <w:t>is selected</w:t>
-      </w:r>
-      <w:proofErr w:type="gramEnd"/>
-      <w:r>
-        <w:t>, a file browser window opens so that the user may select the desired input file to be used.  The file is then loaded and the input arguments defined in the input file auto-populate the fields in the GUI window.  The provided file is simply an example, and the user can copy and modify the file as needed to reflect the desired station parameters.  The user may create multiple input files and name them as desired, so long as all input arguments are included.</w:t>
+        <w:t>When the check box at the top of the GUI window is selected, a file browser window opens so that the user may select the desired input file to be used.  The file is then loaded and the input arguments defined in the input file auto-populate the fields in the GUI window.  The provided file is simply an example, and the user can copy and modify the file as needed to reflect the desired station parameters.  The user may create multiple input files and name them as desired, so long as all input arguments are included.</w:t>
       </w:r>
     </w:p>
     <w:p>
@@ -2676,15 +2111,7 @@
         <w:t xml:space="preserve">file contains the input parameters entered into the fields of the GUI window from any combination of input files or </w:t>
       </w:r>
       <w:r>
-        <w:t xml:space="preserve">manual user entry.  Input arguments </w:t>
-      </w:r>
-      <w:proofErr w:type="gramStart"/>
-      <w:r>
-        <w:t>are saved</w:t>
-      </w:r>
-      <w:proofErr w:type="gramEnd"/>
-      <w:r>
-        <w:t xml:space="preserve"> as a .mat file and the file can be named as desired.</w:t>
+        <w:t>manual user entry.  Input arguments are saved as a .mat file and the file can be named as desired.</w:t>
       </w:r>
     </w:p>
     <w:p>
@@ -2732,25 +2159,9 @@
         <w:t xml:space="preserve">geographic </w:t>
       </w:r>
       <w:r>
-        <w:t xml:space="preserve">coordinates.  The user </w:t>
-      </w:r>
-      <w:proofErr w:type="gramStart"/>
-      <w:r>
-        <w:t>is prompted</w:t>
-      </w:r>
-      <w:proofErr w:type="gramEnd"/>
-      <w:r>
-        <w:t xml:space="preserve"> to provide the appropriate EPSG code for the deployment location, which can be identified by finding the UTM zone of the deployment site.  The UTM zone </w:t>
-      </w:r>
-      <w:proofErr w:type="gramStart"/>
-      <w:r>
-        <w:t>can be found</w:t>
-      </w:r>
-      <w:proofErr w:type="gramEnd"/>
-      <w:r>
-        <w:t xml:space="preserve"> through a web search or through websites like this one: </w:t>
-      </w:r>
-      <w:hyperlink r:id="rId15" w:history="1">
+        <w:t xml:space="preserve">coordinates.  The user is prompted to provide the appropriate EPSG code for the deployment location, which can be identified by finding the UTM zone of the deployment site.  The UTM zone can be found through a web search or through websites like this one: </w:t>
+      </w:r>
+      <w:hyperlink r:id="rId13" w:history="1">
         <w:r>
           <w:rPr>
             <w:rStyle w:val="Hyperlink"/>
@@ -2768,17 +2179,9 @@
         <w:ind w:left="360"/>
       </w:pPr>
       <w:r>
-        <w:t xml:space="preserve">Then, the EPSG code </w:t>
-      </w:r>
-      <w:proofErr w:type="gramStart"/>
-      <w:r>
-        <w:t>can be found</w:t>
-      </w:r>
-      <w:proofErr w:type="gramEnd"/>
-      <w:r>
-        <w:t xml:space="preserve"> through a web search (e.g. “ESPG code UTM zone 16N”) or by entering the determined UTM zone into the search bar at the following website: </w:t>
-      </w:r>
-      <w:hyperlink r:id="rId16" w:history="1">
+        <w:t xml:space="preserve">Then, the EPSG code can be found through a web search (e.g. “ESPG code UTM zone 16N”) or by entering the determined UTM zone into the search bar at the following website: </w:t>
+      </w:r>
+      <w:hyperlink r:id="rId14" w:history="1">
         <w:r>
           <w:rPr>
             <w:rStyle w:val="Hyperlink"/>
@@ -2787,15 +2190,7 @@
         </w:r>
       </w:hyperlink>
       <w:r>
-        <w:t xml:space="preserve">.  The code to </w:t>
-      </w:r>
-      <w:proofErr w:type="gramStart"/>
-      <w:r>
-        <w:t>be entered</w:t>
-      </w:r>
-      <w:proofErr w:type="gramEnd"/>
-      <w:r>
-        <w:t xml:space="preserve"> into the GUI field is the (typically) </w:t>
+        <w:t xml:space="preserve">.  The code to be entered into the GUI field is the (typically) </w:t>
       </w:r>
       <w:r>
         <w:t>four</w:t>
@@ -2840,15 +2235,7 @@
         <w:t xml:space="preserve"> </w:t>
       </w:r>
       <w:r>
-        <w:t xml:space="preserve">are recommended, as </w:t>
-      </w:r>
-      <w:proofErr w:type="gramStart"/>
-      <w:r>
-        <w:t>they are regularly maintained by the U.S. National Geospatial-Intelligence Agency</w:t>
-      </w:r>
-      <w:proofErr w:type="gramEnd"/>
-      <w:r>
-        <w:t>.</w:t>
+        <w:t>are recommended, as they are regularly maintained by the U.S. National Geospatial-Intelligence Agency.</w:t>
       </w:r>
     </w:p>
     <w:p>
@@ -2881,7 +2268,7 @@
             <o:lock v:ext="edit" aspectratio="t"/>
           </v:shapetype>
           <v:shape id="_x0000_s1026" type="#_x0000_t75" style="position:absolute;left:0;text-align:left;margin-left:-2.15pt;margin-top:83.5pt;width:258.1pt;height:223.65pt;z-index:-251657216;mso-position-horizontal-relative:text;mso-position-vertical-relative:text" stroked="t" strokecolor="black [3213]">
-            <v:imagedata r:id="rId17" o:title="utmZone"/>
+            <v:imagedata r:id="rId15" o:title="utmZone"/>
             <w10:wrap type="square"/>
           </v:shape>
         </w:pict>
@@ -2892,7 +2279,7 @@
         </w:rPr>
         <w:pict w14:anchorId="735E4193">
           <v:shape id="_x0000_s1027" type="#_x0000_t75" style="position:absolute;left:0;text-align:left;margin-left:262.9pt;margin-top:83.5pt;width:257.9pt;height:224pt;z-index:251661312;mso-position-horizontal-relative:text;mso-position-vertical-relative:text" stroked="t" strokecolor="black [3213]">
-            <v:imagedata r:id="rId18" o:title="epsgCode"/>
+            <v:imagedata r:id="rId16" o:title="epsgCode"/>
             <w10:wrap type="square"/>
           </v:shape>
         </w:pict>
@@ -2981,23 +2368,7 @@
         <w:t xml:space="preserve"> yielded the results shown </w:t>
       </w:r>
       <w:r>
-        <w:t xml:space="preserve">below.  The coordinate reference system that </w:t>
-      </w:r>
-      <w:proofErr w:type="gramStart"/>
-      <w:r>
-        <w:t>was selected</w:t>
-      </w:r>
-      <w:proofErr w:type="gramEnd"/>
-      <w:r>
-        <w:t xml:space="preserve"> is shown outlined in red.  It </w:t>
-      </w:r>
-      <w:proofErr w:type="gramStart"/>
-      <w:r>
-        <w:t>was chosen</w:t>
-      </w:r>
-      <w:proofErr w:type="gramEnd"/>
-      <w:r>
-        <w:t xml:space="preserve"> because the coordinate system is based on the </w:t>
+        <w:t xml:space="preserve">below.  The coordinate reference system that was selected is shown outlined in red.  It was chosen because the coordinate system is based on the </w:t>
       </w:r>
       <w:r>
         <w:t xml:space="preserve">WGS 84 datum.  The accompanying ESPG code, 32616, was entered into the field (or input file) in the GUI. </w:t>
@@ -3031,29 +2402,13 @@
         <w:ind w:left="360"/>
       </w:pPr>
       <w:r>
-        <w:t xml:space="preserve">When the “Generate KML Files” button </w:t>
-      </w:r>
-      <w:proofErr w:type="gramStart"/>
-      <w:r>
-        <w:t>is clicked</w:t>
-      </w:r>
-      <w:proofErr w:type="gramEnd"/>
-      <w:r>
-        <w:t>, the GUI will use the provided input arguments to create 14 files that will be saved in the “Outputs” folder</w:t>
+        <w:t>When the “Generate KML Files” button is clicked, the GUI will use the provided input arguments to create 14 files that will be saved in the “Outputs” folder</w:t>
       </w:r>
       <w:r>
         <w:t xml:space="preserve"> (</w:t>
       </w:r>
       <w:r>
-        <w:t>Station-Design-Toolbox\</w:t>
-      </w:r>
-      <w:proofErr w:type="spellStart"/>
-      <w:r>
-        <w:t>StationDesignGui</w:t>
-      </w:r>
-      <w:proofErr w:type="spellEnd"/>
-      <w:r>
-        <w:t>\</w:t>
+        <w:t>Station-Design-Toolbox\StationDesignGui\</w:t>
       </w:r>
       <w:r>
         <w:t>Outputs)</w:t>
@@ -3062,47 +2417,10 @@
         <w:t xml:space="preserve">.  </w:t>
       </w:r>
       <w:r>
-        <w:t>Output files that have a .</w:t>
-      </w:r>
-      <w:proofErr w:type="spellStart"/>
-      <w:r>
-        <w:t>png</w:t>
-      </w:r>
-      <w:proofErr w:type="spellEnd"/>
-      <w:r>
-        <w:t xml:space="preserve"> extension are </w:t>
-      </w:r>
-      <w:proofErr w:type="spellStart"/>
-      <w:proofErr w:type="gramStart"/>
-      <w:r>
-        <w:t>matlab</w:t>
-      </w:r>
-      <w:proofErr w:type="spellEnd"/>
-      <w:r>
-        <w:t xml:space="preserve"> generated</w:t>
-      </w:r>
-      <w:proofErr w:type="gramEnd"/>
-      <w:r>
-        <w:t xml:space="preserve"> figures saved to an image file, while files that have a .</w:t>
-      </w:r>
-      <w:proofErr w:type="spellStart"/>
-      <w:r>
-        <w:t>kml</w:t>
-      </w:r>
-      <w:proofErr w:type="spellEnd"/>
-      <w:r>
-        <w:t xml:space="preserve"> extension contain geographic data and can be opened in Google Earth.  </w:t>
-      </w:r>
-      <w:r>
-        <w:t xml:space="preserve">Examples of these files </w:t>
-      </w:r>
-      <w:proofErr w:type="gramStart"/>
-      <w:r>
-        <w:t>can be found</w:t>
-      </w:r>
-      <w:proofErr w:type="gramEnd"/>
-      <w:r>
-        <w:t xml:space="preserve"> in the Example</w:t>
+        <w:t xml:space="preserve">Output files that have a .png extension are matlab generated figures saved to an image file, while files that have a .kml extension contain geographic data and can be opened in Google Earth.  </w:t>
+      </w:r>
+      <w:r>
+        <w:t>Examples of these files can be found in the Example</w:t>
       </w:r>
       <w:r>
         <w:t xml:space="preserve"> </w:t>
@@ -3114,37 +2432,16 @@
         <w:t xml:space="preserve"> (</w:t>
       </w:r>
       <w:r>
-        <w:t>Station-Design-Toolbox\</w:t>
-      </w:r>
-      <w:proofErr w:type="spellStart"/>
-      <w:r>
-        <w:t>StationDesignGui</w:t>
-      </w:r>
-      <w:proofErr w:type="spellEnd"/>
-      <w:r>
-        <w:t>\</w:t>
-      </w:r>
-      <w:proofErr w:type="spellStart"/>
-      <w:r>
-        <w:t>ExampleOutput</w:t>
-      </w:r>
-      <w:proofErr w:type="spellEnd"/>
-      <w:r>
-        <w:t>)</w:t>
+        <w:t>Station-Design-Toolbox\StationDesignGui\</w:t>
+      </w:r>
+      <w:r>
+        <w:t>ExampleOutput)</w:t>
       </w:r>
       <w:r>
         <w:t xml:space="preserve">.  </w:t>
       </w:r>
       <w:r>
-        <w:t xml:space="preserve">Descriptions of these files </w:t>
-      </w:r>
-      <w:proofErr w:type="gramStart"/>
-      <w:r>
-        <w:t>are provided</w:t>
-      </w:r>
-      <w:proofErr w:type="gramEnd"/>
-      <w:r>
-        <w:t xml:space="preserve"> below:</w:t>
+        <w:t>Descriptions of these files are provided below:</w:t>
       </w:r>
     </w:p>
     <w:p>
@@ -3175,15 +2472,7 @@
         <w:t xml:space="preserve"> the boundaries of the camera field of view (referred to as footprin</w:t>
       </w:r>
       <w:r>
-        <w:t xml:space="preserve">t) for each camera in the array, similar to that shown in the figure axis on the GUI window.  The camera </w:t>
-      </w:r>
-      <w:proofErr w:type="gramStart"/>
-      <w:r>
-        <w:t>is used</w:t>
-      </w:r>
-      <w:proofErr w:type="gramEnd"/>
-      <w:r>
-        <w:t xml:space="preserve"> as the origin of the coordinate system and </w:t>
+        <w:t xml:space="preserve">t) for each camera in the array, similar to that shown in the figure axis on the GUI window.  The camera is used as the origin of the coordinate system and </w:t>
       </w:r>
       <w:r>
         <w:t>is represented by an asterisk.</w:t>
@@ -3249,26 +2538,10 @@
         <w:t xml:space="preserve">figure shows the spatial resolution of the camera field of view in the </w:t>
       </w:r>
       <w:r>
-        <w:t>alongshore direction</w:t>
-      </w:r>
-      <w:commentRangeStart w:id="2"/>
-      <w:r>
-        <w:t xml:space="preserve">.  In this application, the orientation of the shoreline is not an input argument, so the shoreline is assumed to be at x = </w:t>
-      </w:r>
-      <w:proofErr w:type="gramStart"/>
-      <w:r>
-        <w:t>0</w:t>
-      </w:r>
-      <w:proofErr w:type="gramEnd"/>
-      <w:r>
-        <w:t>.</w:t>
-      </w:r>
-      <w:commentRangeEnd w:id="2"/>
-      <w:r>
-        <w:rPr>
-          <w:rStyle w:val="CommentReference"/>
-        </w:rPr>
-        <w:commentReference w:id="2"/>
+        <w:t>alongshore direction.  In this application, the orientation of the shoreline is not an input argument, so the shoreline is assumed to be at x = 0.</w:t>
+      </w:r>
+      <w:r>
+        <w:t xml:space="preserve">  The ability to specify a shoreline orientation or local coordinate system origin may be added to future iterations of this toolbox. </w:t>
       </w:r>
     </w:p>
     <w:p>
@@ -3288,15 +2561,7 @@
         <w:t xml:space="preserve"> – </w:t>
       </w:r>
       <w:r>
-        <w:t xml:space="preserve">This figure shows the spatial resolution of the camera field of view in the cross-shore direction.  In this application, the shoreline is assumed to be at x = </w:t>
-      </w:r>
-      <w:proofErr w:type="gramStart"/>
-      <w:r>
-        <w:t>0</w:t>
-      </w:r>
-      <w:proofErr w:type="gramEnd"/>
-      <w:r>
-        <w:t>, so cross-range is perpendicular to the x-axis.</w:t>
+        <w:t>This figure shows the spatial resolution of the camera field of view in the cross-shore direction.  In this application, the shoreline is assumed to be at x = 0, so cross-range is perpendicular to the x-axis.</w:t>
       </w:r>
     </w:p>
     <w:p>
@@ -3321,15 +2586,7 @@
         <w:t xml:space="preserve"> a more publishing-quality subplot of the along-r</w:t>
       </w:r>
       <w:r>
-        <w:t xml:space="preserve">ange and cross-range resolution contours, constrained to the same </w:t>
-      </w:r>
-      <w:proofErr w:type="spellStart"/>
-      <w:r>
-        <w:t>colorbar</w:t>
-      </w:r>
-      <w:proofErr w:type="spellEnd"/>
-      <w:r>
-        <w:t xml:space="preserve"> axis.</w:t>
+        <w:t>ange and cross-range resolution contours, constrained to the same colorbar axis.</w:t>
       </w:r>
     </w:p>
     <w:p>
@@ -3357,15 +2614,7 @@
         <w:t xml:space="preserve"> – </w:t>
       </w:r>
       <w:r>
-        <w:t xml:space="preserve">This file contains a more publishing-quality subplot of the along-shore and cross-shore resolution contours, constrained to the same </w:t>
-      </w:r>
-      <w:proofErr w:type="spellStart"/>
-      <w:r>
-        <w:t>colorbar</w:t>
-      </w:r>
-      <w:proofErr w:type="spellEnd"/>
-      <w:r>
-        <w:t xml:space="preserve"> axis.</w:t>
+        <w:t>This file contains a more publishing-quality subplot of the along-shore and cross-shore resolution contours, constrained to the same colorbar axis.</w:t>
       </w:r>
     </w:p>
     <w:p>
@@ -3377,24 +2626,14 @@
         </w:numPr>
         <w:spacing w:after="0" w:line="240" w:lineRule="auto"/>
       </w:pPr>
-      <w:proofErr w:type="spellStart"/>
       <w:r>
         <w:t>AlongRangeSurf.kml</w:t>
       </w:r>
-      <w:proofErr w:type="spellEnd"/>
       <w:r>
         <w:t xml:space="preserve"> </w:t>
       </w:r>
       <w:r>
-        <w:t xml:space="preserve">and </w:t>
-      </w:r>
-      <w:proofErr w:type="spellStart"/>
-      <w:r>
-        <w:t>CrossRangeSurf.kml</w:t>
-      </w:r>
-      <w:proofErr w:type="spellEnd"/>
-      <w:r>
-        <w:t xml:space="preserve"> </w:t>
+        <w:t xml:space="preserve">and CrossRangeSurf.kml </w:t>
       </w:r>
       <w:r>
         <w:t>–</w:t>
@@ -3412,15 +2651,7 @@
         <w:t xml:space="preserve"> contains</w:t>
       </w:r>
       <w:r>
-        <w:t xml:space="preserve"> the along-range and cross-range resolution plots, identical to AlongRangeRes.png and </w:t>
-      </w:r>
-      <w:proofErr w:type="gramStart"/>
-      <w:r>
-        <w:t>CrossRangeRes.png, that</w:t>
-      </w:r>
-      <w:proofErr w:type="gramEnd"/>
-      <w:r>
-        <w:t xml:space="preserve"> contain the geographic location of the camera footprint vertices.  When opened in Google Earth, this file will show a resolution map overlay at the station location, providing a more physical visualization of the estimated camera array field of view.</w:t>
+        <w:t xml:space="preserve"> the along-range and cross-range resolution plots, identical to AlongRangeRes.png and CrossRangeRes.png, that contain the geographic location of the camera footprint vertices.  When opened in Google Earth, this file will show a resolution map overlay at the station location, providing a more physical visualization of the estimated camera array field of view.</w:t>
       </w:r>
     </w:p>
     <w:p>
@@ -3445,55 +2676,7 @@
         <w:t>RangeSurf_ver_lft</w:t>
       </w:r>
       <w:r>
-        <w:t xml:space="preserve">.png – These files contain an image file of the </w:t>
-      </w:r>
-      <w:proofErr w:type="spellStart"/>
-      <w:r>
-        <w:t>colorbar</w:t>
-      </w:r>
-      <w:proofErr w:type="spellEnd"/>
-      <w:r>
-        <w:t xml:space="preserve"> that appears in Google Earth when </w:t>
-      </w:r>
-      <w:proofErr w:type="spellStart"/>
-      <w:r>
-        <w:t>AlongRangeSurf.kml</w:t>
-      </w:r>
-      <w:proofErr w:type="spellEnd"/>
-      <w:r>
-        <w:t xml:space="preserve"> or </w:t>
-      </w:r>
-      <w:proofErr w:type="spellStart"/>
-      <w:r>
-        <w:t>CrossRangeSurf.kml</w:t>
-      </w:r>
-      <w:proofErr w:type="spellEnd"/>
-      <w:r>
-        <w:t xml:space="preserve"> </w:t>
-      </w:r>
-      <w:proofErr w:type="gramStart"/>
-      <w:r>
-        <w:t>are opened</w:t>
-      </w:r>
-      <w:proofErr w:type="gramEnd"/>
-      <w:r>
-        <w:t xml:space="preserve">.  These </w:t>
-      </w:r>
-      <w:proofErr w:type="spellStart"/>
-      <w:r>
-        <w:t>colorbars</w:t>
-      </w:r>
-      <w:proofErr w:type="spellEnd"/>
-      <w:r>
-        <w:t xml:space="preserve"> can be difficult to read in Google Earth, so an image file copy </w:t>
-      </w:r>
-      <w:proofErr w:type="gramStart"/>
-      <w:r>
-        <w:t>is provided</w:t>
-      </w:r>
-      <w:proofErr w:type="gramEnd"/>
-      <w:r>
-        <w:t>.</w:t>
+        <w:t>.png – These files contain an image file of the colorbar that appears in Google Earth when AlongRangeSurf.kml or CrossRangeSurf.kml are opened.  These colorbars can be difficult to read in Google Earth, so an image file copy is provided.</w:t>
       </w:r>
     </w:p>
     <w:p>
@@ -3512,15 +2695,7 @@
         <w:t xml:space="preserve"> – This file contains a shaded polygon representing the footprint of the first camera in the array that contains geographic data, and will plot as an overl</w:t>
       </w:r>
       <w:r>
-        <w:t xml:space="preserve">ay when opened in Google Earth.  If more than one camera is used in the array, a footprint file will be created for each camera numbered </w:t>
-      </w:r>
-      <w:proofErr w:type="gramStart"/>
-      <w:r>
-        <w:t>2</w:t>
-      </w:r>
-      <w:proofErr w:type="gramEnd"/>
-      <w:r>
-        <w:t>, 3, etc.</w:t>
+        <w:t>ay when opened in Google Earth.  If more than one camera is used in the array, a footprint file will be created for each camera numbered 2, 3, etc.</w:t>
       </w:r>
     </w:p>
     <w:p>
@@ -3585,21 +2760,7 @@
         <w:rPr>
           <w:i/>
         </w:rPr>
-        <w:t xml:space="preserve">the image </w:t>
-      </w:r>
-      <w:proofErr w:type="gramStart"/>
-      <w:r>
-        <w:rPr>
-          <w:i/>
-        </w:rPr>
-        <w:t>can be distorted</w:t>
-      </w:r>
-      <w:proofErr w:type="gramEnd"/>
-      <w:r>
-        <w:rPr>
-          <w:i/>
-        </w:rPr>
-        <w:t xml:space="preserve"> and the image can wrap to a non-physical location in a manner similar to the issue of phase wrapping in signal processing.  </w:t>
+        <w:t xml:space="preserve">the image can be distorted and the image can wrap to a non-physical location in a manner similar to the issue of phase wrapping in signal processing.  </w:t>
       </w:r>
       <w:r>
         <w:rPr>
@@ -3649,34 +2810,10 @@
         <w:t xml:space="preserve">The goal of this </w:t>
       </w:r>
       <w:r>
-        <w:t xml:space="preserve">application is to allow users </w:t>
-      </w:r>
-      <w:proofErr w:type="gramStart"/>
-      <w:r>
-        <w:t>to quickly and easily compare</w:t>
-      </w:r>
-      <w:proofErr w:type="gramEnd"/>
-      <w:r>
-        <w:t xml:space="preserve"> camera models, lenses, camera configurations, and station locations, in order to help them make design choices at the early stages of the station design process.  The </w:t>
-      </w:r>
-      <w:proofErr w:type="gramStart"/>
-      <w:r>
-        <w:t>camera viewing</w:t>
-      </w:r>
-      <w:proofErr w:type="gramEnd"/>
-      <w:r>
-        <w:t xml:space="preserve"> footprint and resolution predicted by the application should be taken as an estimate, not an exact representation.</w:t>
-      </w:r>
-      <w:r>
-        <w:t xml:space="preserve">  This application </w:t>
-      </w:r>
-      <w:proofErr w:type="gramStart"/>
-      <w:r>
-        <w:t>should be used</w:t>
-      </w:r>
-      <w:proofErr w:type="gramEnd"/>
-      <w:r>
-        <w:t xml:space="preserve"> to provide guidance when choosing between camera lenses, for example, or quickly testing to see if a system you are designing </w:t>
+        <w:t>application is to allow users to quickly and easily compare camera models, lenses, camera configurations, and station locations, in order to help them make design choices at the early stages of the station design process.  The camera viewing footprint and resolution predicted by the application should be taken as an estimate, not an exact representation.</w:t>
+      </w:r>
+      <w:r>
+        <w:t xml:space="preserve">  This application should be used to provide guidance when choosing between camera lenses, for example, or quickly testing to see if a system you are designing </w:t>
       </w:r>
       <w:r>
         <w:t>will</w:t>
@@ -3717,16 +2854,8 @@
         <w:rPr>
           <w:u w:val="single"/>
         </w:rPr>
-        <w:t xml:space="preserve">How to install </w:t>
-      </w:r>
-      <w:proofErr w:type="spellStart"/>
-      <w:r>
-        <w:rPr>
-          <w:u w:val="single"/>
-        </w:rPr>
-        <w:t>OpenEarthToolbox</w:t>
-      </w:r>
-      <w:proofErr w:type="spellEnd"/>
+        <w:t>How to install OpenEarthToolbox</w:t>
+      </w:r>
       <w:r>
         <w:rPr>
           <w:u w:val="single"/>
@@ -3783,15 +2912,7 @@
         </w:numPr>
       </w:pPr>
       <w:r>
-        <w:t xml:space="preserve">Install </w:t>
-      </w:r>
-      <w:proofErr w:type="spellStart"/>
-      <w:r>
-        <w:t>TortoiseSVN</w:t>
-      </w:r>
-      <w:proofErr w:type="spellEnd"/>
-      <w:r>
-        <w:t xml:space="preserve"> at </w:t>
+        <w:t xml:space="preserve">Install TortoiseSVN at </w:t>
       </w:r>
       <w:r>
         <w:t>https://tortoisesvn.net/downloads.html</w:t>
@@ -3806,15 +2927,7 @@
         </w:numPr>
       </w:pPr>
       <w:r>
-        <w:t xml:space="preserve">Open file explorer to location where you want to save </w:t>
-      </w:r>
-      <w:proofErr w:type="spellStart"/>
-      <w:r>
-        <w:t>OpenEarth</w:t>
-      </w:r>
-      <w:proofErr w:type="spellEnd"/>
-      <w:r>
-        <w:t xml:space="preserve"> Toolbox files</w:t>
+        <w:t>Open file explorer to location where you want to save OpenEarth Toolbox files</w:t>
       </w:r>
     </w:p>
     <w:p>
@@ -3852,7 +2965,7 @@
       <w:r>
         <w:t xml:space="preserve">For toolbox, input </w:t>
       </w:r>
-      <w:hyperlink r:id="rId19" w:history="1">
+      <w:hyperlink r:id="rId17" w:history="1">
         <w:r>
           <w:rPr>
             <w:rStyle w:val="Hyperlink"/>
@@ -3923,7 +3036,7 @@
                     </pic:cNvPicPr>
                   </pic:nvPicPr>
                   <pic:blipFill>
-                    <a:blip r:embed="rId20" cstate="print">
+                    <a:blip r:embed="rId18" cstate="print">
                       <a:extLst>
                         <a:ext uri="{28A0092B-C50C-407E-A947-70E740481C1C}">
                           <a14:useLocalDpi xmlns:a14="http://schemas.microsoft.com/office/drawing/2010/main" val="0"/>
@@ -4036,16 +3149,8 @@
         <w:rPr>
           <w:i/>
         </w:rPr>
-        <w:t xml:space="preserve">path to </w:t>
-      </w:r>
-      <w:proofErr w:type="spellStart"/>
-      <w:r>
-        <w:rPr>
-          <w:i/>
-        </w:rPr>
-        <w:t>oetsettings.m</w:t>
-      </w:r>
-      <w:proofErr w:type="spellEnd"/>
+        <w:t>path to oetsettings.m</w:t>
+      </w:r>
       <w:r>
         <w:t xml:space="preserve"> )” </w:t>
       </w:r>
@@ -4059,58 +3164,16 @@
         </w:numPr>
       </w:pPr>
       <w:r>
-        <w:t>File “</w:t>
-      </w:r>
-      <w:proofErr w:type="spellStart"/>
-      <w:r>
-        <w:t>oetsettings.m</w:t>
-      </w:r>
-      <w:proofErr w:type="spellEnd"/>
-      <w:r>
-        <w:t xml:space="preserve">” </w:t>
-      </w:r>
-      <w:proofErr w:type="gramStart"/>
-      <w:r>
-        <w:t>should be found</w:t>
-      </w:r>
-      <w:proofErr w:type="gramEnd"/>
-      <w:r>
-        <w:t xml:space="preserve"> inside the “</w:t>
-      </w:r>
-      <w:proofErr w:type="spellStart"/>
-      <w:r>
-        <w:t>matlab</w:t>
-      </w:r>
-      <w:proofErr w:type="spellEnd"/>
-      <w:r>
-        <w:t>” subfolder</w:t>
+        <w:t>File “oetsettings.m” should be found inside the “matlab” subfolder</w:t>
       </w:r>
       <w:r>
         <w:t xml:space="preserve"> at </w:t>
       </w:r>
-      <w:proofErr w:type="spellStart"/>
-      <w:r>
-        <w:t>OpenEarthToolbox</w:t>
-      </w:r>
-      <w:proofErr w:type="spellEnd"/>
-      <w:r>
-        <w:t>\</w:t>
-      </w:r>
-      <w:proofErr w:type="spellStart"/>
-      <w:r>
-        <w:t>matlab</w:t>
-      </w:r>
-      <w:proofErr w:type="spellEnd"/>
-      <w:r>
-        <w:t>\</w:t>
-      </w:r>
-      <w:proofErr w:type="spellStart"/>
-      <w:r>
-        <w:t>outsettings.m</w:t>
-      </w:r>
-      <w:proofErr w:type="spellEnd"/>
-      <w:r>
-        <w:t>.</w:t>
+      <w:r>
+        <w:t>OpenEarthToolbox\matlab</w:t>
+      </w:r>
+      <w:r>
+        <w:t>\outsettings.m.</w:t>
       </w:r>
     </w:p>
     <w:p>
@@ -4163,7 +3226,7 @@
                     </pic:cNvPicPr>
                   </pic:nvPicPr>
                   <pic:blipFill>
-                    <a:blip r:embed="rId21" cstate="print">
+                    <a:blip r:embed="rId19" cstate="print">
                       <a:extLst>
                         <a:ext uri="{28A0092B-C50C-407E-A947-70E740481C1C}">
                           <a14:useLocalDpi xmlns:a14="http://schemas.microsoft.com/office/drawing/2010/main" val="0"/>
@@ -4211,15 +3274,7 @@
       </w:pPr>
       <w:r>
         <w:lastRenderedPageBreak/>
-        <w:t xml:space="preserve">To add </w:t>
-      </w:r>
-      <w:proofErr w:type="spellStart"/>
-      <w:r>
-        <w:t>OpenEarth</w:t>
-      </w:r>
-      <w:proofErr w:type="spellEnd"/>
-      <w:r>
-        <w:t xml:space="preserve"> Toolbox to your path, go to the home tab on the top toolbar, click the favorites dropdown menu, click OET listed under Favorite Commands</w:t>
+        <w:t>To add OpenEarth Toolbox to your path, go to the home tab on the top toolbar, click the favorites dropdown menu, click OET listed under Favorite Commands</w:t>
       </w:r>
       <w:r>
         <w:t>. For Matlab R2017b, click “shortcuts” tab and click OET listed under General.</w:t>
@@ -4263,7 +3318,7 @@
                     </pic:cNvPicPr>
                   </pic:nvPicPr>
                   <pic:blipFill>
-                    <a:blip r:embed="rId22">
+                    <a:blip r:embed="rId20">
                       <a:extLst>
                         <a:ext uri="{28A0092B-C50C-407E-A947-70E740481C1C}">
                           <a14:useLocalDpi xmlns:a14="http://schemas.microsoft.com/office/drawing/2010/main" val="0"/>
@@ -4319,17 +3374,9 @@
     </w:p>
     <w:p>
       <w:r>
-        <w:t xml:space="preserve">Setting up </w:t>
-      </w:r>
-      <w:proofErr w:type="spellStart"/>
-      <w:r>
-        <w:t>OpenEarth</w:t>
-      </w:r>
-      <w:proofErr w:type="spellEnd"/>
-      <w:r>
-        <w:t xml:space="preserve">:  </w:t>
-      </w:r>
-      <w:hyperlink r:id="rId23" w:history="1">
+        <w:t xml:space="preserve">Setting up OpenEarth:  </w:t>
+      </w:r>
+      <w:hyperlink r:id="rId21" w:history="1">
         <w:r>
           <w:rPr>
             <w:rStyle w:val="Hyperlink"/>
@@ -4340,17 +3387,9 @@
     </w:p>
     <w:p>
       <w:r>
-        <w:t xml:space="preserve">Checkout using </w:t>
-      </w:r>
-      <w:proofErr w:type="spellStart"/>
-      <w:r>
-        <w:t>TortoiseSVN</w:t>
-      </w:r>
-      <w:proofErr w:type="spellEnd"/>
-      <w:r>
-        <w:t xml:space="preserve">:  </w:t>
-      </w:r>
-      <w:hyperlink r:id="rId24" w:history="1">
+        <w:t xml:space="preserve">Checkout using TortoiseSVN:  </w:t>
+      </w:r>
+      <w:hyperlink r:id="rId22" w:history="1">
         <w:r>
           <w:rPr>
             <w:rStyle w:val="Hyperlink"/>
@@ -4363,7 +3402,7 @@
       <w:r>
         <w:t xml:space="preserve">Saving OET command to Matlab:  </w:t>
       </w:r>
-      <w:hyperlink r:id="rId25" w:history="1">
+      <w:hyperlink r:id="rId23" w:history="1">
         <w:r>
           <w:rPr>
             <w:rStyle w:val="Hyperlink"/>
@@ -4378,7 +3417,7 @@
       </w:pPr>
     </w:p>
     <w:sectPr>
-      <w:footerReference w:type="default" r:id="rId26"/>
+      <w:footerReference w:type="default" r:id="rId24"/>
       <w:pgSz w:w="12240" w:h="15840"/>
       <w:pgMar w:top="1440" w:right="1440" w:bottom="1440" w:left="1440" w:header="720" w:footer="720" w:gutter="0"/>
       <w:cols w:space="720"/>
@@ -4386,50 +3425,6 @@
     </w:sectPr>
   </w:body>
 </w:document>
-</file>
-
-<file path=word/comments.xml><?xml version="1.0" encoding="utf-8"?>
-<w:comments xmlns:wpc="http://schemas.microsoft.com/office/word/2010/wordprocessingCanvas" xmlns:cx="http://schemas.microsoft.com/office/drawing/2014/chartex" xmlns:cx1="http://schemas.microsoft.com/office/drawing/2015/9/8/chartex" xmlns:mc="http://schemas.openxmlformats.org/markup-compatibility/2006" xmlns:o="urn:schemas-microsoft-com:office:office" xmlns:r="http://schemas.openxmlformats.org/officeDocument/2006/relationships" xmlns:m="http://schemas.openxmlformats.org/officeDocument/2006/math" xmlns:v="urn:schemas-microsoft-com:vml" xmlns:wp14="http://schemas.microsoft.com/office/word/2010/wordprocessingDrawing" xmlns:wp="http://schemas.openxmlformats.org/drawingml/2006/wordprocessingDrawing" xmlns:w10="urn:schemas-microsoft-com:office:word" xmlns:w="http://schemas.openxmlformats.org/wordprocessingml/2006/main" xmlns:w14="http://schemas.microsoft.com/office/word/2010/wordml" xmlns:w15="http://schemas.microsoft.com/office/word/2012/wordml" xmlns:w16se="http://schemas.microsoft.com/office/word/2015/wordml/symex" xmlns:wpg="http://schemas.microsoft.com/office/word/2010/wordprocessingGroup" xmlns:wpi="http://schemas.microsoft.com/office/word/2010/wordprocessingInk" xmlns:wne="http://schemas.microsoft.com/office/word/2006/wordml" xmlns:wps="http://schemas.microsoft.com/office/word/2010/wordprocessingShape" mc:Ignorable="w14 w15 w16se wp14">
-  <w:comment w:id="0" w:author="Kara Koetje" w:date="2019-01-15T15:12:00Z" w:initials="KK">
-    <w:p>
-      <w:pPr>
-        <w:pStyle w:val="CommentText"/>
-      </w:pPr>
-      <w:r>
-        <w:rPr>
-          <w:rStyle w:val="CommentReference"/>
-        </w:rPr>
-        <w:annotationRef/>
-      </w:r>
-      <w:r>
-        <w:t>These paths are okay, but make sure that they are updated to match the paths for the final location of the toolbox</w:t>
-      </w:r>
-    </w:p>
-  </w:comment>
-  <w:comment w:id="2" w:author="Palmsten, Meg" w:date="2018-09-25T16:53:00Z" w:initials="PM">
-    <w:p>
-      <w:pPr>
-        <w:pStyle w:val="CommentText"/>
-      </w:pPr>
-      <w:r>
-        <w:rPr>
-          <w:rStyle w:val="CommentReference"/>
-        </w:rPr>
-        <w:annotationRef/>
-      </w:r>
-      <w:r>
-        <w:t>We may want to allow the user to put in a shoreline orientation or local coordinate system origin. We can add that functionality later.</w:t>
-      </w:r>
-    </w:p>
-  </w:comment>
-</w:comments>
-</file>
-
-<file path=word/commentsExtended.xml><?xml version="1.0" encoding="utf-8"?>
-<w15:commentsEx xmlns:wpc="http://schemas.microsoft.com/office/word/2010/wordprocessingCanvas" xmlns:cx="http://schemas.microsoft.com/office/drawing/2014/chartex" xmlns:cx1="http://schemas.microsoft.com/office/drawing/2015/9/8/chartex" xmlns:mc="http://schemas.openxmlformats.org/markup-compatibility/2006" xmlns:o="urn:schemas-microsoft-com:office:office" xmlns:r="http://schemas.openxmlformats.org/officeDocument/2006/relationships" xmlns:m="http://schemas.openxmlformats.org/officeDocument/2006/math" xmlns:v="urn:schemas-microsoft-com:vml" xmlns:wp14="http://schemas.microsoft.com/office/word/2010/wordprocessingDrawing" xmlns:wp="http://schemas.openxmlformats.org/drawingml/2006/wordprocessingDrawing" xmlns:w10="urn:schemas-microsoft-com:office:word" xmlns:w="http://schemas.openxmlformats.org/wordprocessingml/2006/main" xmlns:w14="http://schemas.microsoft.com/office/word/2010/wordml" xmlns:w15="http://schemas.microsoft.com/office/word/2012/wordml" xmlns:w16se="http://schemas.microsoft.com/office/word/2015/wordml/symex" xmlns:wpg="http://schemas.microsoft.com/office/word/2010/wordprocessingGroup" xmlns:wpi="http://schemas.microsoft.com/office/word/2010/wordprocessingInk" xmlns:wne="http://schemas.microsoft.com/office/word/2006/wordml" xmlns:wps="http://schemas.microsoft.com/office/word/2010/wordprocessingShape" mc:Ignorable="w14 w15 w16se wp14">
-  <w15:commentEx w15:paraId="3A3058E7" w15:done="0"/>
-  <w15:commentEx w15:paraId="65950B76" w15:done="0"/>
-</w15:commentsEx>
 </file>
 
 <file path=word/endnotes.xml><?xml version="1.0" encoding="utf-8"?>
@@ -4491,7 +3486,7 @@
           <w:rPr>
             <w:noProof/>
           </w:rPr>
-          <w:t>5</w:t>
+          <w:t>9</w:t>
         </w:r>
         <w:r>
           <w:rPr>
@@ -6716,17 +5711,6 @@
     <w:abstractNumId w:val="14"/>
   </w:num>
 </w:numbering>
-</file>
-
-<file path=word/people.xml><?xml version="1.0" encoding="utf-8"?>
-<w15:people xmlns:wpc="http://schemas.microsoft.com/office/word/2010/wordprocessingCanvas" xmlns:cx="http://schemas.microsoft.com/office/drawing/2014/chartex" xmlns:cx1="http://schemas.microsoft.com/office/drawing/2015/9/8/chartex" xmlns:mc="http://schemas.openxmlformats.org/markup-compatibility/2006" xmlns:o="urn:schemas-microsoft-com:office:office" xmlns:r="http://schemas.openxmlformats.org/officeDocument/2006/relationships" xmlns:m="http://schemas.openxmlformats.org/officeDocument/2006/math" xmlns:v="urn:schemas-microsoft-com:vml" xmlns:wp14="http://schemas.microsoft.com/office/word/2010/wordprocessingDrawing" xmlns:wp="http://schemas.openxmlformats.org/drawingml/2006/wordprocessingDrawing" xmlns:w10="urn:schemas-microsoft-com:office:word" xmlns:w="http://schemas.openxmlformats.org/wordprocessingml/2006/main" xmlns:w14="http://schemas.microsoft.com/office/word/2010/wordml" xmlns:w15="http://schemas.microsoft.com/office/word/2012/wordml" xmlns:w16se="http://schemas.microsoft.com/office/word/2015/wordml/symex" xmlns:wpg="http://schemas.microsoft.com/office/word/2010/wordprocessingGroup" xmlns:wpi="http://schemas.microsoft.com/office/word/2010/wordprocessingInk" xmlns:wne="http://schemas.microsoft.com/office/word/2006/wordml" xmlns:wps="http://schemas.microsoft.com/office/word/2010/wordprocessingShape" mc:Ignorable="w14 w15 w16se wp14">
-  <w15:person w15:author="Kara Koetje">
-    <w15:presenceInfo w15:providerId="AD" w15:userId="S-1-5-21-1577093486-3720490249-34181907-7593"/>
-  </w15:person>
-  <w15:person w15:author="Palmsten, Meg">
-    <w15:presenceInfo w15:providerId="AD" w15:userId="S-1-5-21-1577093486-3720490249-34181907-1706"/>
-  </w15:person>
-</w15:people>
 </file>
 
 <file path=word/styles.xml><?xml version="1.0" encoding="utf-8"?>
@@ -7583,7 +6567,7 @@
 </file>
 
 <file path=customXml/itemProps1.xml><?xml version="1.0" encoding="utf-8"?>
-<ds:datastoreItem xmlns:ds="http://schemas.openxmlformats.org/officeDocument/2006/customXml" ds:itemID="{1778E215-178D-4BBB-8367-5E9D2A953B02}">
+<ds:datastoreItem xmlns:ds="http://schemas.openxmlformats.org/officeDocument/2006/customXml" ds:itemID="{A7DB0FBB-7048-4CB9-8D33-ABDA7ED53BDF}">
   <ds:schemaRefs>
     <ds:schemaRef ds:uri="http://schemas.openxmlformats.org/officeDocument/2006/bibliography"/>
   </ds:schemaRefs>

</xml_diff>

<commit_message>
fixed typo in User Guide
</commit_message>
<xml_diff>
--- a/StationDesignGui/UserGuide_StationDesignToolboxGUI.docx
+++ b/StationDesignGui/UserGuide_StationDesignToolboxGUI.docx
@@ -1,6 +1,6 @@
 
 <file path=word/document.xml><?xml version="1.0" encoding="utf-8"?>
-<w:document xmlns:wpc="http://schemas.microsoft.com/office/word/2010/wordprocessingCanvas" xmlns:cx="http://schemas.microsoft.com/office/drawing/2014/chartex" xmlns:cx1="http://schemas.microsoft.com/office/drawing/2015/9/8/chartex" xmlns:mc="http://schemas.openxmlformats.org/markup-compatibility/2006" xmlns:o="urn:schemas-microsoft-com:office:office" xmlns:r="http://schemas.openxmlformats.org/officeDocument/2006/relationships" xmlns:m="http://schemas.openxmlformats.org/officeDocument/2006/math" xmlns:v="urn:schemas-microsoft-com:vml" xmlns:wp14="http://schemas.microsoft.com/office/word/2010/wordprocessingDrawing" xmlns:wp="http://schemas.openxmlformats.org/drawingml/2006/wordprocessingDrawing" xmlns:w10="urn:schemas-microsoft-com:office:word" xmlns:w="http://schemas.openxmlformats.org/wordprocessingml/2006/main" xmlns:w14="http://schemas.microsoft.com/office/word/2010/wordml" xmlns:w15="http://schemas.microsoft.com/office/word/2012/wordml" xmlns:w16se="http://schemas.microsoft.com/office/word/2015/wordml/symex" xmlns:wpg="http://schemas.microsoft.com/office/word/2010/wordprocessingGroup" xmlns:wpi="http://schemas.microsoft.com/office/word/2010/wordprocessingInk" xmlns:wne="http://schemas.microsoft.com/office/word/2006/wordml" xmlns:wps="http://schemas.microsoft.com/office/word/2010/wordprocessingShape" mc:Ignorable="w14 w15 w16se wp14">
+<w:document xmlns:wpc="http://schemas.microsoft.com/office/word/2010/wordprocessingCanvas" xmlns:mo="http://schemas.microsoft.com/office/mac/office/2008/main" xmlns:mc="http://schemas.openxmlformats.org/markup-compatibility/2006" xmlns:mv="urn:schemas-microsoft-com:mac:vml" xmlns:o="urn:schemas-microsoft-com:office:office" xmlns:r="http://schemas.openxmlformats.org/officeDocument/2006/relationships" xmlns:m="http://schemas.openxmlformats.org/officeDocument/2006/math" xmlns:v="urn:schemas-microsoft-com:vml" xmlns:wp14="http://schemas.microsoft.com/office/word/2010/wordprocessingDrawing" xmlns:wp="http://schemas.openxmlformats.org/drawingml/2006/wordprocessingDrawing" xmlns:w10="urn:schemas-microsoft-com:office:word" xmlns:w="http://schemas.openxmlformats.org/wordprocessingml/2006/main" xmlns:w14="http://schemas.microsoft.com/office/word/2010/wordml" xmlns:wpg="http://schemas.microsoft.com/office/word/2010/wordprocessingGroup" xmlns:wpi="http://schemas.microsoft.com/office/word/2010/wordprocessingInk" xmlns:wne="http://schemas.microsoft.com/office/word/2006/wordml" xmlns:wps="http://schemas.microsoft.com/office/word/2010/wordprocessingShape" mc:Ignorable="w14 wp14 mv">
   <w:body>
     <w:p>
       <w:pPr>
@@ -12,8 +12,6 @@
           <w:szCs w:val="24"/>
         </w:rPr>
       </w:pPr>
-      <w:bookmarkStart w:id="0" w:name="_GoBack"/>
-      <w:bookmarkEnd w:id="0"/>
       <w:r>
         <w:rPr>
           <w:b/>
@@ -75,14 +73,20 @@
         <w:jc w:val="center"/>
       </w:pPr>
       <w:r>
-        <w:t>Kara Koetje, Meg Palmsten</w:t>
-      </w:r>
+        <w:t xml:space="preserve">Kara Koetje, Meg </w:t>
+      </w:r>
+      <w:proofErr w:type="spellStart"/>
+      <w:r>
+        <w:t>Palmsten</w:t>
+      </w:r>
+      <w:proofErr w:type="spellEnd"/>
     </w:p>
     <w:p>
       <w:pPr>
         <w:spacing w:after="0" w:line="240" w:lineRule="auto"/>
         <w:jc w:val="center"/>
       </w:pPr>
+      <w:proofErr w:type="gramStart"/>
       <w:r>
         <w:t>k</w:t>
       </w:r>
@@ -92,6 +96,7 @@
       <w:r>
         <w:t>@nrlssc.navy.mil</w:t>
       </w:r>
+      <w:proofErr w:type="gramEnd"/>
       <w:r>
         <w:t xml:space="preserve">, </w:t>
       </w:r>
@@ -105,7 +110,15 @@
         <w:jc w:val="center"/>
       </w:pPr>
       <w:r>
-        <w:t>Naval Research Lab, Code 7434, Stennis Space Center, MS 39529</w:t>
+        <w:t xml:space="preserve">Naval Research Lab, Code 7434, </w:t>
+      </w:r>
+      <w:proofErr w:type="spellStart"/>
+      <w:r>
+        <w:t>Stennis</w:t>
+      </w:r>
+      <w:proofErr w:type="spellEnd"/>
+      <w:r>
+        <w:t xml:space="preserve"> Space Center, MS 39529</w:t>
       </w:r>
     </w:p>
     <w:p>
@@ -216,7 +229,23 @@
         <w:t>Version 2018a or later of MATLAB is required for full functionality of the tool.  It may be possible to run the app on older versions of MATLAB, but in order to ensure accurate operation, please update your system.</w:t>
       </w:r>
       <w:r>
-        <w:t xml:space="preserve">  The Station Design Toolbox is made available and managed by CIRN on their public GitHub repository.  Git version control is used to track continuing development of this tool.</w:t>
+        <w:t xml:space="preserve">  The Station Design Toolbox is made available and managed by CIRN on their public </w:t>
+      </w:r>
+      <w:proofErr w:type="spellStart"/>
+      <w:r>
+        <w:t>GitHub</w:t>
+      </w:r>
+      <w:proofErr w:type="spellEnd"/>
+      <w:r>
+        <w:t xml:space="preserve"> repository.  </w:t>
+      </w:r>
+      <w:proofErr w:type="spellStart"/>
+      <w:r>
+        <w:t>Git</w:t>
+      </w:r>
+      <w:proofErr w:type="spellEnd"/>
+      <w:r>
+        <w:t xml:space="preserve"> version control is used to track continuing development of this tool.</w:t>
       </w:r>
     </w:p>
     <w:p>
@@ -236,7 +265,23 @@
         <w:t xml:space="preserve">(CIRN) </w:t>
       </w:r>
       <w:r>
-        <w:t xml:space="preserve">and OpenEarth developed by Deltares.  These open source </w:t>
+        <w:t xml:space="preserve">and </w:t>
+      </w:r>
+      <w:proofErr w:type="spellStart"/>
+      <w:r>
+        <w:t>OpenEarth</w:t>
+      </w:r>
+      <w:proofErr w:type="spellEnd"/>
+      <w:r>
+        <w:t xml:space="preserve"> developed by </w:t>
+      </w:r>
+      <w:proofErr w:type="spellStart"/>
+      <w:r>
+        <w:t>Deltares</w:t>
+      </w:r>
+      <w:proofErr w:type="spellEnd"/>
+      <w:r>
+        <w:t xml:space="preserve">.  These open source </w:t>
       </w:r>
       <w:r>
         <w:t>resources are free to download and can be found at the following links:</w:t>
@@ -259,15 +304,20 @@
         </w:rPr>
       </w:pPr>
       <w:r>
-        <w:t>CIRN Github</w:t>
-      </w:r>
+        <w:t xml:space="preserve">CIRN </w:t>
+      </w:r>
+      <w:proofErr w:type="spellStart"/>
+      <w:r>
+        <w:t>Github</w:t>
+      </w:r>
+      <w:proofErr w:type="spellEnd"/>
       <w:r>
         <w:t>, Support Routines</w:t>
       </w:r>
       <w:r>
         <w:t xml:space="preserve">: </w:t>
       </w:r>
-      <w:hyperlink r:id="rId8" w:history="1">
+      <w:hyperlink r:id="rId9" w:history="1">
         <w:r>
           <w:rPr>
             <w:rStyle w:val="Hyperlink"/>
@@ -293,13 +343,18 @@
           <w:u w:val="none"/>
         </w:rPr>
       </w:pPr>
-      <w:r>
-        <w:t>OpenEarth Wiki:</w:t>
+      <w:proofErr w:type="spellStart"/>
+      <w:r>
+        <w:t>OpenEarth</w:t>
+      </w:r>
+      <w:proofErr w:type="spellEnd"/>
+      <w:r>
+        <w:t xml:space="preserve"> Wiki:</w:t>
       </w:r>
       <w:r>
         <w:t xml:space="preserve"> </w:t>
       </w:r>
-      <w:hyperlink r:id="rId9" w:history="1">
+      <w:hyperlink r:id="rId10" w:history="1">
         <w:r>
           <w:rPr>
             <w:rStyle w:val="Hyperlink"/>
@@ -329,7 +384,25 @@
           <w:color w:val="auto"/>
           <w:u w:val="none"/>
         </w:rPr>
-        <w:t xml:space="preserve">information on how to install the OpenEarth Toolbox in MATLAB, please see </w:t>
+        <w:t xml:space="preserve">information on how to install the </w:t>
+      </w:r>
+      <w:proofErr w:type="spellStart"/>
+      <w:r>
+        <w:rPr>
+          <w:rStyle w:val="Hyperlink"/>
+          <w:color w:val="auto"/>
+          <w:u w:val="none"/>
+        </w:rPr>
+        <w:t>OpenEarth</w:t>
+      </w:r>
+      <w:proofErr w:type="spellEnd"/>
+      <w:r>
+        <w:rPr>
+          <w:rStyle w:val="Hyperlink"/>
+          <w:color w:val="auto"/>
+          <w:u w:val="none"/>
+        </w:rPr>
+        <w:t xml:space="preserve"> Toolbox in MATLAB, please see </w:t>
       </w:r>
       <w:r>
         <w:rPr>
@@ -369,7 +442,21 @@
         <w:rPr>
           <w:i/>
         </w:rPr>
-        <w:t xml:space="preserve">Note: There is a small bug in OpenEarthToolbox, that at the time of </w:t>
+        <w:t xml:space="preserve">Note: There is a small bug in </w:t>
+      </w:r>
+      <w:proofErr w:type="spellStart"/>
+      <w:r>
+        <w:rPr>
+          <w:i/>
+        </w:rPr>
+        <w:t>OpenEarthToolbox</w:t>
+      </w:r>
+      <w:proofErr w:type="spellEnd"/>
+      <w:r>
+        <w:rPr>
+          <w:i/>
+        </w:rPr>
+        <w:t xml:space="preserve">, that at the time of </w:t>
       </w:r>
       <w:r>
         <w:rPr>
@@ -416,7 +503,91 @@
         <w:rPr>
           <w:i/>
         </w:rPr>
-        <w:t>Upon cloning OpenEarth Toolbox, go to the directory \matlab\applications\googleplot and open the file KMLcontour.m.  In lines 156-165, replace any instances of “OPT.level” with “OPT.levels”.</w:t>
+        <w:t xml:space="preserve">Upon cloning </w:t>
+      </w:r>
+      <w:proofErr w:type="spellStart"/>
+      <w:r>
+        <w:rPr>
+          <w:i/>
+        </w:rPr>
+        <w:t>OpenEarth</w:t>
+      </w:r>
+      <w:proofErr w:type="spellEnd"/>
+      <w:r>
+        <w:rPr>
+          <w:i/>
+        </w:rPr>
+        <w:t xml:space="preserve"> Toolbox, go to the directory \</w:t>
+      </w:r>
+      <w:proofErr w:type="spellStart"/>
+      <w:r>
+        <w:rPr>
+          <w:i/>
+        </w:rPr>
+        <w:t>matlab</w:t>
+      </w:r>
+      <w:proofErr w:type="spellEnd"/>
+      <w:r>
+        <w:rPr>
+          <w:i/>
+        </w:rPr>
+        <w:t>\applications\</w:t>
+      </w:r>
+      <w:proofErr w:type="spellStart"/>
+      <w:r>
+        <w:rPr>
+          <w:i/>
+        </w:rPr>
+        <w:t>googleplot</w:t>
+      </w:r>
+      <w:proofErr w:type="spellEnd"/>
+      <w:r>
+        <w:rPr>
+          <w:i/>
+        </w:rPr>
+        <w:t xml:space="preserve"> and open the file </w:t>
+      </w:r>
+      <w:proofErr w:type="spellStart"/>
+      <w:r>
+        <w:rPr>
+          <w:i/>
+        </w:rPr>
+        <w:t>KMLcontour.m</w:t>
+      </w:r>
+      <w:proofErr w:type="spellEnd"/>
+      <w:r>
+        <w:rPr>
+          <w:i/>
+        </w:rPr>
+        <w:t>.  In lines 156-165, replace any instances of “</w:t>
+      </w:r>
+      <w:proofErr w:type="spellStart"/>
+      <w:r>
+        <w:rPr>
+          <w:i/>
+        </w:rPr>
+        <w:t>OPT.level</w:t>
+      </w:r>
+      <w:proofErr w:type="spellEnd"/>
+      <w:r>
+        <w:rPr>
+          <w:i/>
+        </w:rPr>
+        <w:t>” with “</w:t>
+      </w:r>
+      <w:proofErr w:type="spellStart"/>
+      <w:r>
+        <w:rPr>
+          <w:i/>
+        </w:rPr>
+        <w:t>OPT.levels</w:t>
+      </w:r>
+      <w:proofErr w:type="spellEnd"/>
+      <w:r>
+        <w:rPr>
+          <w:i/>
+        </w:rPr>
+        <w:t>”.</w:t>
       </w:r>
     </w:p>
     <w:p>
@@ -444,7 +615,7 @@
       <w:r>
         <w:t xml:space="preserve">Google Earth Pro: </w:t>
       </w:r>
-      <w:hyperlink r:id="rId10" w:history="1">
+      <w:hyperlink r:id="rId11" w:history="1">
         <w:r>
           <w:rPr>
             <w:rStyle w:val="Hyperlink"/>
@@ -492,34 +663,73 @@
         <w:t xml:space="preserve">  App Designer was used to build this tool in order to make a simple a</w:t>
       </w:r>
       <w:r>
-        <w:t xml:space="preserve">nd visually clear interface for users new to camera-based observation techniques.  App Designer uses a series of “callback functions” that call on </w:t>
+        <w:t xml:space="preserve">nd visually clear interface for users new to camera-based observation techniques.  App </w:t>
+      </w:r>
+      <w:bookmarkStart w:id="0" w:name="_GoBack"/>
+      <w:bookmarkEnd w:id="0"/>
+      <w:r>
+        <w:lastRenderedPageBreak/>
+        <w:t xml:space="preserve">Designer uses a series of “callback functions” that call on </w:t>
       </w:r>
       <w:r>
         <w:t>routines</w:t>
       </w:r>
       <w:r>
-        <w:t xml:space="preserve"> provided by the CIRN Git</w:t>
+        <w:t xml:space="preserve"> provided by the CIRN </w:t>
+      </w:r>
+      <w:proofErr w:type="spellStart"/>
+      <w:r>
+        <w:t>Git</w:t>
       </w:r>
       <w:r>
         <w:t>H</w:t>
       </w:r>
       <w:r>
-        <w:t xml:space="preserve">ub </w:t>
-      </w:r>
-      <w:r>
-        <w:lastRenderedPageBreak/>
-        <w:t xml:space="preserve">repository, OpenEarth Toolbox, and functions provided within the Station Design Toolbox (found in </w:t>
-      </w:r>
-      <w:r>
-        <w:t>Station-Design-Toolbox\StationDesignGui\GUIroutines</w:t>
-      </w:r>
+        <w:t>ub</w:t>
+      </w:r>
+      <w:proofErr w:type="spellEnd"/>
+      <w:r>
+        <w:t xml:space="preserve"> repository, </w:t>
+      </w:r>
+      <w:proofErr w:type="spellStart"/>
+      <w:r>
+        <w:t>OpenEarth</w:t>
+      </w:r>
+      <w:proofErr w:type="spellEnd"/>
+      <w:r>
+        <w:t xml:space="preserve"> Toolbox, and functions provided within the Station Design Toolbox (found in </w:t>
+      </w:r>
+      <w:r>
+        <w:t>Station-Design-Toolbox\</w:t>
+      </w:r>
+      <w:proofErr w:type="spellStart"/>
+      <w:r>
+        <w:t>StationDesignGui</w:t>
+      </w:r>
+      <w:proofErr w:type="spellEnd"/>
+      <w:r>
+        <w:t>\</w:t>
+      </w:r>
+      <w:proofErr w:type="spellStart"/>
+      <w:r>
+        <w:t>GUIroutines</w:t>
+      </w:r>
+      <w:proofErr w:type="spellEnd"/>
       <w:r>
         <w:t xml:space="preserve">).  In order to view the code that provides the structure of the GUI, </w:t>
       </w:r>
       <w:r>
-        <w:t xml:space="preserve">use the “Open” button on the “Home” tab of the MATLAB toolbar and select StationDesignGui.mlapp.  This opens the GUI in the App Designer interface, where “Code View” can be used to view and modify the foundational code of the GUI.  Help with App Designer can be found at </w:t>
-      </w:r>
-      <w:hyperlink r:id="rId11" w:history="1">
+        <w:t xml:space="preserve">use the “Open” button on the “Home” tab of the MATLAB toolbar and select </w:t>
+      </w:r>
+      <w:proofErr w:type="spellStart"/>
+      <w:r>
+        <w:t>StationDesignGui.mlapp</w:t>
+      </w:r>
+      <w:proofErr w:type="spellEnd"/>
+      <w:r>
+        <w:t xml:space="preserve">.  This opens the GUI in the App Designer interface, where “Code View” can be used to view and modify the foundational code of the GUI.  Help with App Designer can be found at </w:t>
+      </w:r>
+      <w:hyperlink r:id="rId12" w:history="1">
         <w:r>
           <w:rPr>
             <w:rStyle w:val="Hyperlink"/>
@@ -566,16 +776,48 @@
         <w:ind w:left="360"/>
       </w:pPr>
       <w:r>
-        <w:t xml:space="preserve">First, clone the toolbox from %%%%%%% using git to ensure that you are using the most recent version.  </w:t>
+        <w:t xml:space="preserve">First, clone the toolbox from %%%%%%% using </w:t>
+      </w:r>
+      <w:proofErr w:type="spellStart"/>
+      <w:r>
+        <w:t>git</w:t>
+      </w:r>
+      <w:proofErr w:type="spellEnd"/>
+      <w:r>
+        <w:t xml:space="preserve"> to ensure that you are using the most recent version.  </w:t>
       </w:r>
       <w:r>
         <w:t xml:space="preserve">To open the application, </w:t>
       </w:r>
       <w:r>
-        <w:t>the user may either (1) double click the file StationDesignGui.mlapp or (2) navigate to the Station Design Gui directory in MATLAB and t</w:t>
-      </w:r>
-      <w:r>
-        <w:t xml:space="preserve">ype “StationDesignGui” </w:t>
+        <w:t xml:space="preserve">the user may either (1) double click the file </w:t>
+      </w:r>
+      <w:proofErr w:type="spellStart"/>
+      <w:r>
+        <w:t>StationDesignGui.mlapp</w:t>
+      </w:r>
+      <w:proofErr w:type="spellEnd"/>
+      <w:r>
+        <w:t xml:space="preserve"> or (2) navigate to the Station Design </w:t>
+      </w:r>
+      <w:proofErr w:type="spellStart"/>
+      <w:r>
+        <w:t>Gui</w:t>
+      </w:r>
+      <w:proofErr w:type="spellEnd"/>
+      <w:r>
+        <w:t xml:space="preserve"> directory in MATLAB and t</w:t>
+      </w:r>
+      <w:r>
+        <w:t>ype “</w:t>
+      </w:r>
+      <w:proofErr w:type="spellStart"/>
+      <w:r>
+        <w:t>StationDesignGui</w:t>
+      </w:r>
+      <w:proofErr w:type="spellEnd"/>
+      <w:r>
+        <w:t xml:space="preserve">” </w:t>
       </w:r>
       <w:r>
         <w:t xml:space="preserve">in </w:t>
@@ -593,7 +835,15 @@
         <w:t xml:space="preserve">In order to generate the output files, the user must </w:t>
       </w:r>
       <w:r>
-        <w:t>first run OpenEarth Toolbox</w:t>
+        <w:t xml:space="preserve">first run </w:t>
+      </w:r>
+      <w:proofErr w:type="spellStart"/>
+      <w:r>
+        <w:t>OpenEarth</w:t>
+      </w:r>
+      <w:proofErr w:type="spellEnd"/>
+      <w:r>
+        <w:t xml:space="preserve"> Toolbox</w:t>
       </w:r>
       <w:r>
         <w:t xml:space="preserve">.  Please </w:t>
@@ -628,6 +878,7 @@
       <w:r>
         <w:t xml:space="preserve"> </w:t>
       </w:r>
+      <w:proofErr w:type="spellStart"/>
       <w:r>
         <w:t>O</w:t>
       </w:r>
@@ -638,7 +889,11 @@
         <w:t>E</w:t>
       </w:r>
       <w:r>
-        <w:t xml:space="preserve">arth </w:t>
+        <w:t>arth</w:t>
+      </w:r>
+      <w:proofErr w:type="spellEnd"/>
+      <w:r>
+        <w:t xml:space="preserve"> </w:t>
       </w:r>
       <w:r>
         <w:t>T</w:t>
@@ -660,126 +915,323 @@
           <w:noProof/>
         </w:rPr>
         <mc:AlternateContent>
-          <mc:Choice Requires="wps">
+          <mc:Choice Requires="wpg">
             <w:drawing>
-              <wp:anchor distT="45720" distB="45720" distL="114300" distR="114300" simplePos="0" relativeHeight="251675648" behindDoc="0" locked="0" layoutInCell="1" allowOverlap="1" wp14:anchorId="75EB2298" wp14:editId="64B22B2D">
+              <wp:anchor distT="0" distB="0" distL="114300" distR="114300" simplePos="0" relativeHeight="251681792" behindDoc="0" locked="0" layoutInCell="1" allowOverlap="1" wp14:anchorId="77037168" wp14:editId="19646673">
                 <wp:simplePos x="0" y="0"/>
                 <wp:positionH relativeFrom="column">
-                  <wp:posOffset>-776679</wp:posOffset>
+                  <wp:posOffset>-776605</wp:posOffset>
                 </wp:positionH>
                 <wp:positionV relativeFrom="paragraph">
                   <wp:posOffset>302895</wp:posOffset>
                 </wp:positionV>
-                <wp:extent cx="1299845" cy="803403"/>
-                <wp:effectExtent l="0" t="0" r="14605" b="15875"/>
+                <wp:extent cx="6579547" cy="3076237"/>
+                <wp:effectExtent l="0" t="0" r="50165" b="22860"/>
                 <wp:wrapNone/>
-                <wp:docPr id="217" name="Text Box 2"/>
-                <wp:cNvGraphicFramePr>
-                  <a:graphicFrameLocks xmlns:a="http://schemas.openxmlformats.org/drawingml/2006/main"/>
-                </wp:cNvGraphicFramePr>
+                <wp:docPr id="7" name="Group 7"/>
+                <wp:cNvGraphicFramePr/>
                 <a:graphic xmlns:a="http://schemas.openxmlformats.org/drawingml/2006/main">
-                  <a:graphicData uri="http://schemas.microsoft.com/office/word/2010/wordprocessingShape">
-                    <wps:wsp>
-                      <wps:cNvSpPr txBox="1">
-                        <a:spLocks noChangeArrowheads="1"/>
-                      </wps:cNvSpPr>
-                      <wps:spPr bwMode="auto">
+                  <a:graphicData uri="http://schemas.microsoft.com/office/word/2010/wordprocessingGroup">
+                    <wpg:wgp>
+                      <wpg:cNvGrpSpPr/>
+                      <wpg:grpSpPr>
                         <a:xfrm>
                           <a:off x="0" y="0"/>
-                          <a:ext cx="1299845" cy="803403"/>
+                          <a:ext cx="6579547" cy="3076237"/>
+                          <a:chOff x="0" y="0"/>
+                          <a:chExt cx="6579547" cy="3076237"/>
                         </a:xfrm>
-                        <a:prstGeom prst="rect">
-                          <a:avLst/>
-                        </a:prstGeom>
-                        <a:solidFill>
-                          <a:srgbClr val="FFFFFF"/>
-                        </a:solidFill>
-                        <a:ln w="9525">
+                      </wpg:grpSpPr>
+                      <wps:wsp>
+                        <wps:cNvPr id="8" name="Straight Arrow Connector 8"/>
+                        <wps:cNvCnPr/>
+                        <wps:spPr>
+                          <a:xfrm flipH="1">
+                            <a:off x="5934710" y="2616200"/>
+                            <a:ext cx="644837" cy="214222"/>
+                          </a:xfrm>
+                          <a:prstGeom prst="straightConnector1">
+                            <a:avLst/>
+                          </a:prstGeom>
+                          <a:ln w="19050">
+                            <a:solidFill>
+                              <a:srgbClr val="FF0000"/>
+                            </a:solidFill>
+                            <a:tailEnd type="triangle"/>
+                          </a:ln>
+                        </wps:spPr>
+                        <wps:style>
+                          <a:lnRef idx="1">
+                            <a:schemeClr val="accent1"/>
+                          </a:lnRef>
+                          <a:fillRef idx="0">
+                            <a:schemeClr val="accent1"/>
+                          </a:fillRef>
+                          <a:effectRef idx="0">
+                            <a:schemeClr val="accent1"/>
+                          </a:effectRef>
+                          <a:fontRef idx="minor">
+                            <a:schemeClr val="tx1"/>
+                          </a:fontRef>
+                        </wps:style>
+                        <wps:bodyPr/>
+                      </wps:wsp>
+                      <wps:wsp>
+                        <wps:cNvPr id="217" name="Text Box 2"/>
+                        <wps:cNvSpPr txBox="1">
+                          <a:spLocks noChangeArrowheads="1"/>
+                        </wps:cNvSpPr>
+                        <wps:spPr bwMode="auto">
+                          <a:xfrm>
+                            <a:off x="0" y="0"/>
+                            <a:ext cx="1299845" cy="803403"/>
+                          </a:xfrm>
+                          <a:prstGeom prst="rect">
+                            <a:avLst/>
+                          </a:prstGeom>
                           <a:solidFill>
-                            <a:srgbClr val="FF0000"/>
+                            <a:srgbClr val="FFFFFF"/>
                           </a:solidFill>
-                          <a:miter lim="800000"/>
-                          <a:headEnd/>
-                          <a:tailEnd/>
-                        </a:ln>
-                      </wps:spPr>
-                      <wps:txbx>
-                        <w:txbxContent>
-                          <w:p>
-                            <w:pPr>
-                              <w:pStyle w:val="ListParagraph"/>
-                              <w:numPr>
-                                <w:ilvl w:val="0"/>
-                                <w:numId w:val="21"/>
-                              </w:numPr>
-                              <w:spacing w:line="240" w:lineRule="auto"/>
-                              <w:rPr>
-                                <w:color w:val="FF0000"/>
-                                <w:sz w:val="18"/>
-                                <w:szCs w:val="18"/>
-                              </w:rPr>
-                            </w:pPr>
-                            <w:r>
-                              <w:rPr>
-                                <w:color w:val="FF0000"/>
-                                <w:sz w:val="18"/>
-                                <w:szCs w:val="18"/>
-                              </w:rPr>
-                              <w:t>If using an input file, check the box and select the desired file.  Proceed to (3).</w:t>
-                            </w:r>
-                          </w:p>
-                        </w:txbxContent>
-                      </wps:txbx>
-                      <wps:bodyPr rot="0" vert="horz" wrap="square" lIns="91440" tIns="45720" rIns="91440" bIns="45720" anchor="t" anchorCtr="0">
-                        <a:noAutofit/>
-                      </wps:bodyPr>
-                    </wps:wsp>
+                          <a:ln w="9525">
+                            <a:solidFill>
+                              <a:srgbClr val="FF0000"/>
+                            </a:solidFill>
+                            <a:miter lim="800000"/>
+                            <a:headEnd/>
+                            <a:tailEnd/>
+                          </a:ln>
+                        </wps:spPr>
+                        <wps:txbx>
+                          <w:txbxContent>
+                            <w:p>
+                              <w:pPr>
+                                <w:pStyle w:val="ListParagraph"/>
+                                <w:numPr>
+                                  <w:ilvl w:val="0"/>
+                                  <w:numId w:val="21"/>
+                                </w:numPr>
+                                <w:spacing w:line="240" w:lineRule="auto"/>
+                                <w:rPr>
+                                  <w:color w:val="FF0000"/>
+                                  <w:sz w:val="18"/>
+                                  <w:szCs w:val="18"/>
+                                </w:rPr>
+                              </w:pPr>
+                              <w:r>
+                                <w:rPr>
+                                  <w:color w:val="FF0000"/>
+                                  <w:sz w:val="18"/>
+                                  <w:szCs w:val="18"/>
+                                </w:rPr>
+                                <w:t>If using an input file, check the box and select the desired file.  Proceed to (3).</w:t>
+                              </w:r>
+                            </w:p>
+                          </w:txbxContent>
+                        </wps:txbx>
+                        <wps:bodyPr rot="0" vert="horz" wrap="square" lIns="91440" tIns="45720" rIns="91440" bIns="45720" anchor="t" anchorCtr="0">
+                          <a:noAutofit/>
+                        </wps:bodyPr>
+                      </wps:wsp>
+                      <wps:wsp>
+                        <wps:cNvPr id="12" name="Left Brace 12"/>
+                        <wps:cNvSpPr/>
+                        <wps:spPr>
+                          <a:xfrm>
+                            <a:off x="1479550" y="407035"/>
+                            <a:ext cx="250825" cy="2669202"/>
+                          </a:xfrm>
+                          <a:prstGeom prst="leftBrace">
+                            <a:avLst>
+                              <a:gd name="adj1" fmla="val 29405"/>
+                              <a:gd name="adj2" fmla="val 70668"/>
+                            </a:avLst>
+                          </a:prstGeom>
+                          <a:ln w="19050">
+                            <a:solidFill>
+                              <a:srgbClr val="FF0000"/>
+                            </a:solidFill>
+                          </a:ln>
+                        </wps:spPr>
+                        <wps:style>
+                          <a:lnRef idx="1">
+                            <a:schemeClr val="accent1"/>
+                          </a:lnRef>
+                          <a:fillRef idx="0">
+                            <a:schemeClr val="accent1"/>
+                          </a:fillRef>
+                          <a:effectRef idx="0">
+                            <a:schemeClr val="accent1"/>
+                          </a:effectRef>
+                          <a:fontRef idx="minor">
+                            <a:schemeClr val="tx1"/>
+                          </a:fontRef>
+                        </wps:style>
+                        <wps:bodyPr rot="0" spcFirstLastPara="0" vertOverflow="overflow" horzOverflow="overflow" vert="horz" wrap="square" lIns="91440" tIns="45720" rIns="91440" bIns="45720" numCol="1" spcCol="0" rtlCol="0" fromWordArt="0" anchor="ctr" anchorCtr="0" forceAA="0" compatLnSpc="1">
+                          <a:prstTxWarp prst="textNoShape">
+                            <a:avLst/>
+                          </a:prstTxWarp>
+                          <a:noAutofit/>
+                        </wps:bodyPr>
+                      </wps:wsp>
+                      <wps:wsp>
+                        <wps:cNvPr id="10" name="Text Box 2"/>
+                        <wps:cNvSpPr txBox="1">
+                          <a:spLocks noChangeArrowheads="1"/>
+                        </wps:cNvSpPr>
+                        <wps:spPr bwMode="auto">
+                          <a:xfrm>
+                            <a:off x="142875" y="1765300"/>
+                            <a:ext cx="1299845" cy="1094109"/>
+                          </a:xfrm>
+                          <a:prstGeom prst="rect">
+                            <a:avLst/>
+                          </a:prstGeom>
+                          <a:solidFill>
+                            <a:srgbClr val="FFFFFF"/>
+                          </a:solidFill>
+                          <a:ln w="9525">
+                            <a:solidFill>
+                              <a:srgbClr val="FF0000"/>
+                            </a:solidFill>
+                            <a:miter lim="800000"/>
+                            <a:headEnd/>
+                            <a:tailEnd/>
+                          </a:ln>
+                        </wps:spPr>
+                        <wps:txbx>
+                          <w:txbxContent>
+                            <w:p>
+                              <w:pPr>
+                                <w:pStyle w:val="ListParagraph"/>
+                                <w:numPr>
+                                  <w:ilvl w:val="0"/>
+                                  <w:numId w:val="21"/>
+                                </w:numPr>
+                                <w:spacing w:line="240" w:lineRule="auto"/>
+                                <w:rPr>
+                                  <w:color w:val="FF0000"/>
+                                  <w:sz w:val="18"/>
+                                  <w:szCs w:val="18"/>
+                                </w:rPr>
+                              </w:pPr>
+                              <w:r>
+                                <w:rPr>
+                                  <w:color w:val="FF0000"/>
+                                  <w:sz w:val="18"/>
+                                  <w:szCs w:val="18"/>
+                                </w:rPr>
+                                <w:t>If not using an input file, manually enter data into ‘Camera Option’, ‘Site Location’, and Paths’ fields.</w:t>
+                              </w:r>
+                            </w:p>
+                          </w:txbxContent>
+                        </wps:txbx>
+                        <wps:bodyPr rot="0" vert="horz" wrap="square" lIns="91440" tIns="45720" rIns="91440" bIns="45720" anchor="t" anchorCtr="0">
+                          <a:noAutofit/>
+                        </wps:bodyPr>
+                      </wps:wsp>
+                    </wpg:wgp>
                   </a:graphicData>
                 </a:graphic>
-                <wp14:sizeRelH relativeFrom="margin">
-                  <wp14:pctWidth>0</wp14:pctWidth>
-                </wp14:sizeRelH>
-                <wp14:sizeRelV relativeFrom="margin">
-                  <wp14:pctHeight>0</wp14:pctHeight>
-                </wp14:sizeRelV>
               </wp:anchor>
             </w:drawing>
           </mc:Choice>
           <mc:Fallback>
             <w:pict>
-              <v:shapetype w14:anchorId="75EB2298" id="_x0000_t202" coordsize="21600,21600" o:spt="202" path="m,l,21600r21600,l21600,xe">
-                <v:stroke joinstyle="miter"/>
-                <v:path gradientshapeok="t" o:connecttype="rect"/>
-              </v:shapetype>
-              <v:shape id="Text Box 2" o:spid="_x0000_s1026" type="#_x0000_t202" style="position:absolute;left:0;text-align:left;margin-left:-61.15pt;margin-top:23.85pt;width:102.35pt;height:63.25pt;z-index:251675648;visibility:visible;mso-wrap-style:square;mso-width-percent:0;mso-height-percent:0;mso-wrap-distance-left:9pt;mso-wrap-distance-top:3.6pt;mso-wrap-distance-right:9pt;mso-wrap-distance-bottom:3.6pt;mso-position-horizontal:absolute;mso-position-horizontal-relative:text;mso-position-vertical:absolute;mso-position-vertical-relative:text;mso-width-percent:0;mso-height-percent:0;mso-width-relative:margin;mso-height-relative:margin;v-text-anchor:top" o:gfxdata="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" strokecolor="red">
-                <v:textbox>
-                  <w:txbxContent>
-                    <w:p>
-                      <w:pPr>
-                        <w:pStyle w:val="ListParagraph"/>
-                        <w:numPr>
-                          <w:ilvl w:val="0"/>
-                          <w:numId w:val="21"/>
-                        </w:numPr>
-                        <w:spacing w:line="240" w:lineRule="auto"/>
-                        <w:rPr>
-                          <w:color w:val="FF0000"/>
-                          <w:sz w:val="18"/>
-                          <w:szCs w:val="18"/>
-                        </w:rPr>
-                      </w:pPr>
-                      <w:r>
-                        <w:rPr>
-                          <w:color w:val="FF0000"/>
-                          <w:sz w:val="18"/>
-                          <w:szCs w:val="18"/>
-                        </w:rPr>
-                        <w:t>If using an input file, check the box and select the desired file.  Proceed to (3).</w:t>
-                      </w:r>
-                    </w:p>
-                  </w:txbxContent>
-                </v:textbox>
-              </v:shape>
+              <v:group id="Group 7" o:spid="_x0000_s1026" style="position:absolute;left:0;text-align:left;margin-left:-61.1pt;margin-top:23.85pt;width:518.05pt;height:242.2pt;z-index:251681792" coordsize="6579547,3076237" o:gfxdata="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">
+                <v:shapetype id="_x0000_t32" coordsize="21600,21600" o:spt="32" o:oned="t" path="m0,0l21600,21600e" filled="f">
+                  <v:path arrowok="t" fillok="f" o:connecttype="none"/>
+                  <o:lock v:ext="edit" shapetype="t"/>
+                </v:shapetype>
+                <v:shape id="Straight Arrow Connector 8" o:spid="_x0000_s1027" type="#_x0000_t32" style="position:absolute;left:5934710;top:2616200;width:644837;height:214222;flip:x;visibility:visible;mso-wrap-style:square" o:connectortype="straight" o:gfxdata="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" strokecolor="red" strokeweight="1.5pt">
+                  <v:stroke endarrow="block" joinstyle="miter"/>
+                </v:shape>
+                <v:shapetype id="_x0000_t202" coordsize="21600,21600" o:spt="202" path="m0,0l0,21600,21600,21600,21600,0xe">
+                  <v:stroke joinstyle="miter"/>
+                  <v:path gradientshapeok="t" o:connecttype="rect"/>
+                </v:shapetype>
+                <v:shape id="_x0000_s1028" type="#_x0000_t202" style="position:absolute;width:1299845;height:803403;visibility:visible;mso-wrap-style:square;v-text-anchor:top" o:gfxdata="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" strokecolor="red">
+                  <v:textbox>
+                    <w:txbxContent>
+                      <w:p>
+                        <w:pPr>
+                          <w:pStyle w:val="ListParagraph"/>
+                          <w:numPr>
+                            <w:ilvl w:val="0"/>
+                            <w:numId w:val="21"/>
+                          </w:numPr>
+                          <w:spacing w:line="240" w:lineRule="auto"/>
+                          <w:rPr>
+                            <w:color w:val="FF0000"/>
+                            <w:sz w:val="18"/>
+                            <w:szCs w:val="18"/>
+                          </w:rPr>
+                        </w:pPr>
+                        <w:r>
+                          <w:rPr>
+                            <w:color w:val="FF0000"/>
+                            <w:sz w:val="18"/>
+                            <w:szCs w:val="18"/>
+                          </w:rPr>
+                          <w:t>If using an input file, check the box and select the desired file.  Proceed to (3).</w:t>
+                        </w:r>
+                      </w:p>
+                    </w:txbxContent>
+                  </v:textbox>
+                </v:shape>
+                <v:shapetype id="_x0000_t87" coordsize="21600,21600" o:spt="87" adj="1800,10800" path="m21600,0qx10800@0l10800@2qy0@11,10800@3l10800@1qy21600,21600e" filled="f">
+                  <v:formulas>
+                    <v:f eqn="val #0"/>
+                    <v:f eqn="sum 21600 0 #0"/>
+                    <v:f eqn="sum #1 0 #0"/>
+                    <v:f eqn="sum #1 #0 0"/>
+                    <v:f eqn="prod #0 9598 32768"/>
+                    <v:f eqn="sum 21600 0 @4"/>
+                    <v:f eqn="sum 21600 0 #1"/>
+                    <v:f eqn="min #1 @6"/>
+                    <v:f eqn="prod @7 1 2"/>
+                    <v:f eqn="prod #0 2 1"/>
+                    <v:f eqn="sum 21600 0 @9"/>
+                    <v:f eqn="val #1"/>
+                  </v:formulas>
+                  <v:path arrowok="t" o:connecttype="custom" o:connectlocs="21600,0;0,10800;21600,21600" textboxrect="13963,@4,21600,@5"/>
+                  <v:handles>
+                    <v:h position="center,#0" yrange="0,@8"/>
+                    <v:h position="topLeft,#1" yrange="@9,@10"/>
+                  </v:handles>
+                </v:shapetype>
+                <v:shape id="Left Brace 12" o:spid="_x0000_s1029" type="#_x0000_t87" style="position:absolute;left:1479550;top:407035;width:250825;height:2669202;visibility:visible;mso-wrap-style:square;v-text-anchor:middle" o:gfxdata="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" adj="597,15264" strokecolor="red" strokeweight="1.5pt">
+                  <v:stroke joinstyle="miter"/>
+                </v:shape>
+                <v:shape id="_x0000_s1030" type="#_x0000_t202" style="position:absolute;left:142875;top:1765300;width:1299845;height:1094109;visibility:visible;mso-wrap-style:square;v-text-anchor:top" o:gfxdata="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" strokecolor="red">
+                  <v:textbox>
+                    <w:txbxContent>
+                      <w:p>
+                        <w:pPr>
+                          <w:pStyle w:val="ListParagraph"/>
+                          <w:numPr>
+                            <w:ilvl w:val="0"/>
+                            <w:numId w:val="21"/>
+                          </w:numPr>
+                          <w:spacing w:line="240" w:lineRule="auto"/>
+                          <w:rPr>
+                            <w:color w:val="FF0000"/>
+                            <w:sz w:val="18"/>
+                            <w:szCs w:val="18"/>
+                          </w:rPr>
+                        </w:pPr>
+                        <w:r>
+                          <w:rPr>
+                            <w:color w:val="FF0000"/>
+                            <w:sz w:val="18"/>
+                            <w:szCs w:val="18"/>
+                          </w:rPr>
+                          <w:t>If not using an input file, manually enter data into ‘Camera Option’, ‘Site Location’, and Paths’ fields.</w:t>
+                        </w:r>
+                      </w:p>
+                    </w:txbxContent>
+                  </v:textbox>
+                </v:shape>
+              </v:group>
             </w:pict>
           </mc:Fallback>
         </mc:AlternateContent>
@@ -791,7 +1243,7 @@
         <mc:AlternateContent>
           <mc:Choice Requires="wps">
             <w:drawing>
-              <wp:anchor distT="45720" distB="45720" distL="114300" distR="114300" simplePos="0" relativeHeight="251679744" behindDoc="0" locked="0" layoutInCell="1" allowOverlap="1" wp14:anchorId="16DA3D66" wp14:editId="5AB1E394">
+              <wp:anchor distT="45720" distB="45720" distL="114300" distR="114300" simplePos="0" relativeHeight="251679744" behindDoc="0" locked="0" layoutInCell="1" allowOverlap="1" wp14:anchorId="16DA3D66" wp14:editId="52C89A7B">
                 <wp:simplePos x="0" y="0"/>
                 <wp:positionH relativeFrom="column">
                   <wp:posOffset>5370118</wp:posOffset>
@@ -839,9 +1291,10 @@
                               <w:pStyle w:val="ListParagraph"/>
                               <w:numPr>
                                 <w:ilvl w:val="0"/>
-                                <w:numId w:val="21"/>
+                                <w:numId w:val="23"/>
                               </w:numPr>
                               <w:spacing w:line="240" w:lineRule="auto"/>
+                              <w:ind w:left="360"/>
                               <w:rPr>
                                 <w:color w:val="FF0000"/>
                                 <w:sz w:val="18"/>
@@ -854,15 +1307,7 @@
                                 <w:sz w:val="18"/>
                                 <w:szCs w:val="18"/>
                               </w:rPr>
-                              <w:t>Use buttons to visualize camera field of view and save camera design configuration</w:t>
-                            </w:r>
-                            <w:r>
-                              <w:rPr>
-                                <w:color w:val="FF0000"/>
-                                <w:sz w:val="18"/>
-                                <w:szCs w:val="18"/>
-                              </w:rPr>
-                              <w:t>.</w:t>
+                              <w:t>Use buttons to visualize camera field of view and save camera design configuration.</w:t>
                             </w:r>
                           </w:p>
                         </w:txbxContent>
@@ -884,7 +1329,7 @@
           </mc:Choice>
           <mc:Fallback>
             <w:pict>
-              <v:shape w14:anchorId="16DA3D66" id="_x0000_s1027" type="#_x0000_t202" style="position:absolute;left:0;text-align:left;margin-left:422.85pt;margin-top:168.3pt;width:109.85pt;height:64pt;z-index:251679744;visibility:visible;mso-wrap-style:square;mso-width-percent:0;mso-height-percent:0;mso-wrap-distance-left:9pt;mso-wrap-distance-top:3.6pt;mso-wrap-distance-right:9pt;mso-wrap-distance-bottom:3.6pt;mso-position-horizontal:absolute;mso-position-horizontal-relative:text;mso-position-vertical:absolute;mso-position-vertical-relative:text;mso-width-percent:0;mso-height-percent:0;mso-width-relative:margin;mso-height-relative:margin;v-text-anchor:top" o:gfxdata="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" strokecolor="red">
+              <v:shape id="Text Box 2" o:spid="_x0000_s1031" type="#_x0000_t202" style="position:absolute;left:0;text-align:left;margin-left:422.85pt;margin-top:168.3pt;width:109.85pt;height:64pt;z-index:251679744;visibility:visible;mso-wrap-style:square;mso-width-percent:0;mso-height-percent:0;mso-wrap-distance-left:9pt;mso-wrap-distance-top:3.6pt;mso-wrap-distance-right:9pt;mso-wrap-distance-bottom:3.6pt;mso-position-horizontal:absolute;mso-position-horizontal-relative:text;mso-position-vertical:absolute;mso-position-vertical-relative:text;mso-width-percent:0;mso-height-percent:0;mso-width-relative:margin;mso-height-relative:margin;v-text-anchor:top" o:gfxdata="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" strokecolor="red">
                 <v:textbox>
                   <w:txbxContent>
                     <w:p>
@@ -892,9 +1337,10 @@
                         <w:pStyle w:val="ListParagraph"/>
                         <w:numPr>
                           <w:ilvl w:val="0"/>
-                          <w:numId w:val="21"/>
+                          <w:numId w:val="23"/>
                         </w:numPr>
                         <w:spacing w:line="240" w:lineRule="auto"/>
+                        <w:ind w:left="360"/>
                         <w:rPr>
                           <w:color w:val="FF0000"/>
                           <w:sz w:val="18"/>
@@ -907,15 +1353,7 @@
                           <w:sz w:val="18"/>
                           <w:szCs w:val="18"/>
                         </w:rPr>
-                        <w:t>Use buttons to visualize camera field of view and save camera design configuration</w:t>
-                      </w:r>
-                      <w:r>
-                        <w:rPr>
-                          <w:color w:val="FF0000"/>
-                          <w:sz w:val="18"/>
-                          <w:szCs w:val="18"/>
-                        </w:rPr>
-                        <w:t>.</w:t>
+                        <w:t>Use buttons to visualize camera field of view and save camera design configuration.</w:t>
                       </w:r>
                     </w:p>
                   </w:txbxContent>
@@ -932,314 +1370,7 @@
         <mc:AlternateContent>
           <mc:Choice Requires="wps">
             <w:drawing>
-              <wp:anchor distT="45720" distB="45720" distL="114300" distR="114300" simplePos="0" relativeHeight="251681792" behindDoc="0" locked="0" layoutInCell="1" allowOverlap="1" wp14:anchorId="67BEEBC2" wp14:editId="544DCEDB">
-                <wp:simplePos x="0" y="0"/>
-                <wp:positionH relativeFrom="column">
-                  <wp:posOffset>-634266</wp:posOffset>
-                </wp:positionH>
-                <wp:positionV relativeFrom="paragraph">
-                  <wp:posOffset>2068639</wp:posOffset>
-                </wp:positionV>
-                <wp:extent cx="1299845" cy="1094109"/>
-                <wp:effectExtent l="0" t="0" r="14605" b="10795"/>
-                <wp:wrapNone/>
-                <wp:docPr id="10" name="Text Box 2"/>
-                <wp:cNvGraphicFramePr>
-                  <a:graphicFrameLocks xmlns:a="http://schemas.openxmlformats.org/drawingml/2006/main"/>
-                </wp:cNvGraphicFramePr>
-                <a:graphic xmlns:a="http://schemas.openxmlformats.org/drawingml/2006/main">
-                  <a:graphicData uri="http://schemas.microsoft.com/office/word/2010/wordprocessingShape">
-                    <wps:wsp>
-                      <wps:cNvSpPr txBox="1">
-                        <a:spLocks noChangeArrowheads="1"/>
-                      </wps:cNvSpPr>
-                      <wps:spPr bwMode="auto">
-                        <a:xfrm>
-                          <a:off x="0" y="0"/>
-                          <a:ext cx="1299845" cy="1094109"/>
-                        </a:xfrm>
-                        <a:prstGeom prst="rect">
-                          <a:avLst/>
-                        </a:prstGeom>
-                        <a:solidFill>
-                          <a:srgbClr val="FFFFFF"/>
-                        </a:solidFill>
-                        <a:ln w="9525">
-                          <a:solidFill>
-                            <a:srgbClr val="FF0000"/>
-                          </a:solidFill>
-                          <a:miter lim="800000"/>
-                          <a:headEnd/>
-                          <a:tailEnd/>
-                        </a:ln>
-                      </wps:spPr>
-                      <wps:txbx>
-                        <w:txbxContent>
-                          <w:p>
-                            <w:pPr>
-                              <w:pStyle w:val="ListParagraph"/>
-                              <w:numPr>
-                                <w:ilvl w:val="0"/>
-                                <w:numId w:val="21"/>
-                              </w:numPr>
-                              <w:spacing w:line="240" w:lineRule="auto"/>
-                              <w:rPr>
-                                <w:color w:val="FF0000"/>
-                                <w:sz w:val="18"/>
-                                <w:szCs w:val="18"/>
-                              </w:rPr>
-                            </w:pPr>
-                            <w:r>
-                              <w:rPr>
-                                <w:color w:val="FF0000"/>
-                                <w:sz w:val="18"/>
-                                <w:szCs w:val="18"/>
-                              </w:rPr>
-                              <w:t>If not using an input file, manually enter data into ‘Camera Option’, ‘Site Location’, and Paths’ fields.</w:t>
-                            </w:r>
-                          </w:p>
-                        </w:txbxContent>
-                      </wps:txbx>
-                      <wps:bodyPr rot="0" vert="horz" wrap="square" lIns="91440" tIns="45720" rIns="91440" bIns="45720" anchor="t" anchorCtr="0">
-                        <a:noAutofit/>
-                      </wps:bodyPr>
-                    </wps:wsp>
-                  </a:graphicData>
-                </a:graphic>
-                <wp14:sizeRelH relativeFrom="margin">
-                  <wp14:pctWidth>0</wp14:pctWidth>
-                </wp14:sizeRelH>
-                <wp14:sizeRelV relativeFrom="margin">
-                  <wp14:pctHeight>0</wp14:pctHeight>
-                </wp14:sizeRelV>
-              </wp:anchor>
-            </w:drawing>
-          </mc:Choice>
-          <mc:Fallback>
-            <w:pict>
-              <v:shape w14:anchorId="67BEEBC2" id="_x0000_s1028" type="#_x0000_t202" style="position:absolute;left:0;text-align:left;margin-left:-49.95pt;margin-top:162.9pt;width:102.35pt;height:86.15pt;z-index:251681792;visibility:visible;mso-wrap-style:square;mso-width-percent:0;mso-height-percent:0;mso-wrap-distance-left:9pt;mso-wrap-distance-top:3.6pt;mso-wrap-distance-right:9pt;mso-wrap-distance-bottom:3.6pt;mso-position-horizontal:absolute;mso-position-horizontal-relative:text;mso-position-vertical:absolute;mso-position-vertical-relative:text;mso-width-percent:0;mso-height-percent:0;mso-width-relative:margin;mso-height-relative:margin;v-text-anchor:top" o:gfxdata="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" strokecolor="red">
-                <v:textbox>
-                  <w:txbxContent>
-                    <w:p>
-                      <w:pPr>
-                        <w:pStyle w:val="ListParagraph"/>
-                        <w:numPr>
-                          <w:ilvl w:val="0"/>
-                          <w:numId w:val="21"/>
-                        </w:numPr>
-                        <w:spacing w:line="240" w:lineRule="auto"/>
-                        <w:rPr>
-                          <w:color w:val="FF0000"/>
-                          <w:sz w:val="18"/>
-                          <w:szCs w:val="18"/>
-                        </w:rPr>
-                      </w:pPr>
-                      <w:r>
-                        <w:rPr>
-                          <w:color w:val="FF0000"/>
-                          <w:sz w:val="18"/>
-                          <w:szCs w:val="18"/>
-                        </w:rPr>
-                        <w:t>If not using an input file, manually enter data into ‘Camera Option’, ‘Site Location’, and Paths’ fields.</w:t>
-                      </w:r>
-                    </w:p>
-                  </w:txbxContent>
-                </v:textbox>
-              </v:shape>
-            </w:pict>
-          </mc:Fallback>
-        </mc:AlternateContent>
-      </w:r>
-      <w:r>
-        <w:rPr>
-          <w:noProof/>
-        </w:rPr>
-        <mc:AlternateContent>
-          <mc:Choice Requires="wps">
-            <w:drawing>
-              <wp:anchor distT="0" distB="0" distL="114300" distR="114300" simplePos="0" relativeHeight="251680768" behindDoc="0" locked="0" layoutInCell="1" allowOverlap="1" wp14:anchorId="5BAEC0DB" wp14:editId="38796177">
-                <wp:simplePos x="0" y="0"/>
-                <wp:positionH relativeFrom="column">
-                  <wp:posOffset>702978</wp:posOffset>
-                </wp:positionH>
-                <wp:positionV relativeFrom="paragraph">
-                  <wp:posOffset>710253</wp:posOffset>
-                </wp:positionV>
-                <wp:extent cx="250825" cy="2669202"/>
-                <wp:effectExtent l="38100" t="0" r="15875" b="17145"/>
-                <wp:wrapNone/>
-                <wp:docPr id="12" name="Left Brace 12"/>
-                <wp:cNvGraphicFramePr/>
-                <a:graphic xmlns:a="http://schemas.openxmlformats.org/drawingml/2006/main">
-                  <a:graphicData uri="http://schemas.microsoft.com/office/word/2010/wordprocessingShape">
-                    <wps:wsp>
-                      <wps:cNvSpPr/>
-                      <wps:spPr>
-                        <a:xfrm>
-                          <a:off x="0" y="0"/>
-                          <a:ext cx="250825" cy="2669202"/>
-                        </a:xfrm>
-                        <a:prstGeom prst="leftBrace">
-                          <a:avLst>
-                            <a:gd name="adj1" fmla="val 29405"/>
-                            <a:gd name="adj2" fmla="val 70668"/>
-                          </a:avLst>
-                        </a:prstGeom>
-                        <a:ln w="19050">
-                          <a:solidFill>
-                            <a:srgbClr val="FF0000"/>
-                          </a:solidFill>
-                        </a:ln>
-                      </wps:spPr>
-                      <wps:style>
-                        <a:lnRef idx="1">
-                          <a:schemeClr val="accent1"/>
-                        </a:lnRef>
-                        <a:fillRef idx="0">
-                          <a:schemeClr val="accent1"/>
-                        </a:fillRef>
-                        <a:effectRef idx="0">
-                          <a:schemeClr val="accent1"/>
-                        </a:effectRef>
-                        <a:fontRef idx="minor">
-                          <a:schemeClr val="tx1"/>
-                        </a:fontRef>
-                      </wps:style>
-                      <wps:bodyPr rot="0" spcFirstLastPara="0" vertOverflow="overflow" horzOverflow="overflow" vert="horz" wrap="square" lIns="91440" tIns="45720" rIns="91440" bIns="45720" numCol="1" spcCol="0" rtlCol="0" fromWordArt="0" anchor="ctr" anchorCtr="0" forceAA="0" compatLnSpc="1">
-                        <a:prstTxWarp prst="textNoShape">
-                          <a:avLst/>
-                        </a:prstTxWarp>
-                        <a:noAutofit/>
-                      </wps:bodyPr>
-                    </wps:wsp>
-                  </a:graphicData>
-                </a:graphic>
-                <wp14:sizeRelH relativeFrom="margin">
-                  <wp14:pctWidth>0</wp14:pctWidth>
-                </wp14:sizeRelH>
-                <wp14:sizeRelV relativeFrom="margin">
-                  <wp14:pctHeight>0</wp14:pctHeight>
-                </wp14:sizeRelV>
-              </wp:anchor>
-            </w:drawing>
-          </mc:Choice>
-          <mc:Fallback>
-            <w:pict>
-              <v:shapetype w14:anchorId="04605CE6" id="_x0000_t87" coordsize="21600,21600" o:spt="87" adj="1800,10800" path="m21600,qx10800@0l10800@2qy0@11,10800@3l10800@1qy21600,21600e" filled="f">
-                <v:formulas>
-                  <v:f eqn="val #0"/>
-                  <v:f eqn="sum 21600 0 #0"/>
-                  <v:f eqn="sum #1 0 #0"/>
-                  <v:f eqn="sum #1 #0 0"/>
-                  <v:f eqn="prod #0 9598 32768"/>
-                  <v:f eqn="sum 21600 0 @4"/>
-                  <v:f eqn="sum 21600 0 #1"/>
-                  <v:f eqn="min #1 @6"/>
-                  <v:f eqn="prod @7 1 2"/>
-                  <v:f eqn="prod #0 2 1"/>
-                  <v:f eqn="sum 21600 0 @9"/>
-                  <v:f eqn="val #1"/>
-                </v:formulas>
-                <v:path arrowok="t" o:connecttype="custom" o:connectlocs="21600,0;0,10800;21600,21600" textboxrect="13963,@4,21600,@5"/>
-                <v:handles>
-                  <v:h position="center,#0" yrange="0,@8"/>
-                  <v:h position="topLeft,#1" yrange="@9,@10"/>
-                </v:handles>
-              </v:shapetype>
-              <v:shape id="Left Brace 12" o:spid="_x0000_s1026" type="#_x0000_t87" style="position:absolute;margin-left:55.35pt;margin-top:55.95pt;width:19.75pt;height:210.15pt;z-index:251680768;visibility:visible;mso-wrap-style:square;mso-width-percent:0;mso-height-percent:0;mso-wrap-distance-left:9pt;mso-wrap-distance-top:0;mso-wrap-distance-right:9pt;mso-wrap-distance-bottom:0;mso-position-horizontal:absolute;mso-position-horizontal-relative:text;mso-position-vertical:absolute;mso-position-vertical-relative:text;mso-width-percent:0;mso-height-percent:0;mso-width-relative:margin;mso-height-relative:margin;v-text-anchor:middle" o:gfxdata="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" adj="597,15264" strokecolor="red" strokeweight="1.5pt">
-                <v:stroke joinstyle="miter"/>
-              </v:shape>
-            </w:pict>
-          </mc:Fallback>
-        </mc:AlternateContent>
-      </w:r>
-      <w:r>
-        <w:rPr>
-          <w:noProof/>
-        </w:rPr>
-        <mc:AlternateContent>
-          <mc:Choice Requires="wps">
-            <w:drawing>
-              <wp:anchor distT="0" distB="0" distL="114300" distR="114300" simplePos="0" relativeHeight="251673600" behindDoc="0" locked="0" layoutInCell="1" allowOverlap="1" wp14:anchorId="1EB0783C" wp14:editId="03948C20">
-                <wp:simplePos x="0" y="0"/>
-                <wp:positionH relativeFrom="column">
-                  <wp:posOffset>5158696</wp:posOffset>
-                </wp:positionH>
-                <wp:positionV relativeFrom="paragraph">
-                  <wp:posOffset>2919614</wp:posOffset>
-                </wp:positionV>
-                <wp:extent cx="644837" cy="214222"/>
-                <wp:effectExtent l="38100" t="0" r="22225" b="71755"/>
-                <wp:wrapNone/>
-                <wp:docPr id="8" name="Straight Arrow Connector 8"/>
-                <wp:cNvGraphicFramePr/>
-                <a:graphic xmlns:a="http://schemas.openxmlformats.org/drawingml/2006/main">
-                  <a:graphicData uri="http://schemas.microsoft.com/office/word/2010/wordprocessingShape">
-                    <wps:wsp>
-                      <wps:cNvCnPr/>
-                      <wps:spPr>
-                        <a:xfrm flipH="1">
-                          <a:off x="0" y="0"/>
-                          <a:ext cx="644837" cy="214222"/>
-                        </a:xfrm>
-                        <a:prstGeom prst="straightConnector1">
-                          <a:avLst/>
-                        </a:prstGeom>
-                        <a:ln w="19050">
-                          <a:solidFill>
-                            <a:srgbClr val="FF0000"/>
-                          </a:solidFill>
-                          <a:tailEnd type="triangle"/>
-                        </a:ln>
-                      </wps:spPr>
-                      <wps:style>
-                        <a:lnRef idx="1">
-                          <a:schemeClr val="accent1"/>
-                        </a:lnRef>
-                        <a:fillRef idx="0">
-                          <a:schemeClr val="accent1"/>
-                        </a:fillRef>
-                        <a:effectRef idx="0">
-                          <a:schemeClr val="accent1"/>
-                        </a:effectRef>
-                        <a:fontRef idx="minor">
-                          <a:schemeClr val="tx1"/>
-                        </a:fontRef>
-                      </wps:style>
-                      <wps:bodyPr/>
-                    </wps:wsp>
-                  </a:graphicData>
-                </a:graphic>
-                <wp14:sizeRelH relativeFrom="margin">
-                  <wp14:pctWidth>0</wp14:pctWidth>
-                </wp14:sizeRelH>
-                <wp14:sizeRelV relativeFrom="margin">
-                  <wp14:pctHeight>0</wp14:pctHeight>
-                </wp14:sizeRelV>
-              </wp:anchor>
-            </w:drawing>
-          </mc:Choice>
-          <mc:Fallback>
-            <w:pict>
-              <v:shapetype w14:anchorId="41BFCE65" id="_x0000_t32" coordsize="21600,21600" o:spt="32" o:oned="t" path="m,l21600,21600e" filled="f">
-                <v:path arrowok="t" fillok="f" o:connecttype="none"/>
-                <o:lock v:ext="edit" shapetype="t"/>
-              </v:shapetype>
-              <v:shape id="Straight Arrow Connector 8" o:spid="_x0000_s1026" type="#_x0000_t32" style="position:absolute;margin-left:406.2pt;margin-top:229.9pt;width:50.75pt;height:16.85pt;flip:x;z-index:251673600;visibility:visible;mso-wrap-style:square;mso-width-percent:0;mso-height-percent:0;mso-wrap-distance-left:9pt;mso-wrap-distance-top:0;mso-wrap-distance-right:9pt;mso-wrap-distance-bottom:0;mso-position-horizontal:absolute;mso-position-horizontal-relative:text;mso-position-vertical:absolute;mso-position-vertical-relative:text;mso-width-percent:0;mso-height-percent:0;mso-width-relative:margin;mso-height-relative:margin" o:gfxdata="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" strokecolor="red" strokeweight="1.5pt">
-                <v:stroke endarrow="block" joinstyle="miter"/>
-              </v:shape>
-            </w:pict>
-          </mc:Fallback>
-        </mc:AlternateContent>
-      </w:r>
-      <w:r>
-        <w:rPr>
-          <w:noProof/>
-        </w:rPr>
-        <mc:AlternateContent>
-          <mc:Choice Requires="wps">
-            <w:drawing>
-              <wp:anchor distT="0" distB="0" distL="114300" distR="114300" simplePos="0" relativeHeight="251669504" behindDoc="0" locked="0" layoutInCell="1" allowOverlap="1" wp14:anchorId="080377C0" wp14:editId="2265E44A">
+              <wp:anchor distT="0" distB="0" distL="114300" distR="114300" simplePos="0" relativeHeight="251669504" behindDoc="0" locked="0" layoutInCell="1" allowOverlap="1" wp14:anchorId="080377C0" wp14:editId="74DB3FEA">
                 <wp:simplePos x="0" y="0"/>
                 <wp:positionH relativeFrom="column">
                   <wp:posOffset>321912</wp:posOffset>
@@ -1294,7 +1425,7 @@
           </mc:Choice>
           <mc:Fallback>
             <w:pict>
-              <v:shape w14:anchorId="14CDB42B" id="Straight Arrow Connector 6" o:spid="_x0000_s1026" type="#_x0000_t32" style="position:absolute;margin-left:25.35pt;margin-top:43.4pt;width:53.7pt;height:6.65pt;flip:y;z-index:251669504;visibility:visible;mso-wrap-style:square;mso-wrap-distance-left:9pt;mso-wrap-distance-top:0;mso-wrap-distance-right:9pt;mso-wrap-distance-bottom:0;mso-position-horizontal:absolute;mso-position-horizontal-relative:text;mso-position-vertical:absolute;mso-position-vertical-relative:text" o:gfxdata="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" strokecolor="red" strokeweight="1.5pt">
+              <v:shape id="Straight Arrow Connector 6" o:spid="_x0000_s1026" type="#_x0000_t32" style="position:absolute;margin-left:25.35pt;margin-top:43.4pt;width:53.7pt;height:6.65pt;flip:y;z-index:251669504;visibility:visible;mso-wrap-style:square;mso-wrap-distance-left:9pt;mso-wrap-distance-top:0;mso-wrap-distance-right:9pt;mso-wrap-distance-bottom:0;mso-position-horizontal:absolute;mso-position-horizontal-relative:text;mso-position-vertical:absolute;mso-position-vertical-relative:text" o:gfxdata="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" strokecolor="red" strokeweight="1.5pt">
                 <v:stroke endarrow="block" joinstyle="miter"/>
               </v:shape>
             </w:pict>
@@ -1306,7 +1437,7 @@
           <w:noProof/>
         </w:rPr>
         <w:drawing>
-          <wp:inline distT="0" distB="0" distL="0" distR="0" wp14:anchorId="6A9379BF" wp14:editId="5B2985F8">
+          <wp:inline distT="0" distB="0" distL="0" distR="0" wp14:anchorId="6A9379BF" wp14:editId="1A2FEF0B">
             <wp:extent cx="4395268" cy="3612009"/>
             <wp:effectExtent l="0" t="0" r="5715" b="7620"/>
             <wp:docPr id="5" name="Picture 5"/>
@@ -1321,7 +1452,7 @@
                     <pic:cNvPicPr/>
                   </pic:nvPicPr>
                   <pic:blipFill>
-                    <a:blip r:embed="rId12">
+                    <a:blip r:embed="rId13">
                       <a:extLst>
                         <a:ext uri="{28A0092B-C50C-407E-A947-70E740481C1C}">
                           <a14:useLocalDpi xmlns:a14="http://schemas.microsoft.com/office/drawing/2010/main" val="0"/>
@@ -1494,7 +1625,15 @@
         <w:t xml:space="preserve">Generate KML Files – Once the user is satisfied with the input arguments and </w:t>
       </w:r>
       <w:r>
-        <w:t>camera footprint, they can click the “Generate KML Files” button to several figures and .kml files that can be opened in Google Earth</w:t>
+        <w:t>camera footprint, they can click the “Generate KML Files” button to several figures and .</w:t>
+      </w:r>
+      <w:proofErr w:type="spellStart"/>
+      <w:r>
+        <w:t>kml</w:t>
+      </w:r>
+      <w:proofErr w:type="spellEnd"/>
+      <w:r>
+        <w:t xml:space="preserve"> files that can be opened in Google Earth</w:t>
       </w:r>
       <w:r>
         <w:t>.  Descriptions of these output files can be found in section 7.</w:t>
@@ -1589,13 +1728,26 @@
         <w:t xml:space="preserve">a camera from the dropdown menu, which will automatically pull camera chip data from </w:t>
       </w:r>
       <w:r>
-        <w:t>Station-Design-Toolbox\StationDesignGui\Inputs</w:t>
+        <w:t>Station-Design-Toolbox\</w:t>
+      </w:r>
+      <w:proofErr w:type="spellStart"/>
+      <w:r>
+        <w:t>StationDesignGui</w:t>
+      </w:r>
+      <w:proofErr w:type="spellEnd"/>
+      <w:r>
+        <w:t>\Inputs</w:t>
       </w:r>
       <w:r>
         <w:t>\</w:t>
       </w:r>
-      <w:r>
-        <w:t>cameraList.m.</w:t>
+      <w:proofErr w:type="spellStart"/>
+      <w:r>
+        <w:t>cameraList.m</w:t>
+      </w:r>
+      <w:proofErr w:type="spellEnd"/>
+      <w:r>
+        <w:t>.</w:t>
       </w:r>
       <w:r>
         <w:t xml:space="preserve">  In the event that “New Camera” is selected from the dropdown menu, a </w:t>
@@ -1675,9 +1827,11 @@
       <w:r>
         <w:t>Width of Chip in Pixels (</w:t>
       </w:r>
+      <w:proofErr w:type="spellStart"/>
       <w:r>
         <w:t>ssU</w:t>
       </w:r>
+      <w:proofErr w:type="spellEnd"/>
       <w:r>
         <w:t xml:space="preserve">) </w:t>
       </w:r>
@@ -1691,7 +1845,28 @@
         <w:t xml:space="preserve">The width of the chip or sensor, in mm.  Some manufacturers will list a chip size in mm, but it is best to compute the size of the chip based on the size of the chip in pixels and the pixel pitch (size of a single pixel), typically reported in µm.  </w:t>
       </w:r>
       <w:r>
-        <w:t xml:space="preserve">The height of the chip (ssV), is computed by multiplying the width of the chip in mm (ssU) by the ratio of the chip height and width in pixels (NV / NU).  </w:t>
+        <w:t>The height of the chip (</w:t>
+      </w:r>
+      <w:proofErr w:type="spellStart"/>
+      <w:r>
+        <w:t>ssV</w:t>
+      </w:r>
+      <w:proofErr w:type="spellEnd"/>
+      <w:proofErr w:type="gramStart"/>
+      <w:r>
+        <w:t>),</w:t>
+      </w:r>
+      <w:proofErr w:type="gramEnd"/>
+      <w:r>
+        <w:t xml:space="preserve"> is computed by multiplying the width of the chip in mm (</w:t>
+      </w:r>
+      <w:proofErr w:type="spellStart"/>
+      <w:r>
+        <w:t>ssU</w:t>
+      </w:r>
+      <w:proofErr w:type="spellEnd"/>
+      <w:r>
+        <w:t xml:space="preserve">) by the ratio of the chip height and width in pixels (NV / NU).  </w:t>
       </w:r>
       <w:r>
         <w:t xml:space="preserve">Sometimes the chip size reported will represent the diagonal </w:t>
@@ -1700,17 +1875,32 @@
         <w:t xml:space="preserve">length of the chip.  In this case, the width and height of the chip will need to be computed using geometry.  Examples are shown in </w:t>
       </w:r>
       <w:r>
-        <w:t>Station-Design-Toolbox\StationDesignGui\Inputs</w:t>
-      </w:r>
-      <w:r>
-        <w:t>\cameraList.m</w:t>
-      </w:r>
+        <w:t>Station-Design-Toolbox\</w:t>
+      </w:r>
+      <w:proofErr w:type="spellStart"/>
+      <w:r>
+        <w:t>StationDesignGui</w:t>
+      </w:r>
+      <w:proofErr w:type="spellEnd"/>
+      <w:r>
+        <w:t>\Inputs</w:t>
+      </w:r>
+      <w:r>
+        <w:t>\</w:t>
+      </w:r>
+      <w:proofErr w:type="spellStart"/>
+      <w:proofErr w:type="gramStart"/>
+      <w:r>
+        <w:t>cameraList.m</w:t>
+      </w:r>
+      <w:proofErr w:type="spellEnd"/>
       <w:r>
         <w:t xml:space="preserve"> </w:t>
       </w:r>
       <w:r>
         <w:t>.</w:t>
       </w:r>
+      <w:proofErr w:type="gramEnd"/>
     </w:p>
     <w:p>
       <w:pPr>
@@ -1740,10 +1930,18 @@
         <w:t xml:space="preserve">the camera heading (see (f) below) and </w:t>
       </w:r>
       <w:r>
-        <w:t>accounts for overlap between camera fields of view defined by the user (see (g) below).</w:t>
-      </w:r>
-      <w:r>
-        <w:t>Lens Focal Length</w:t>
+        <w:t>accounts for overlap between camera fields of view defined by the user (see (g) below)</w:t>
+      </w:r>
+      <w:proofErr w:type="gramStart"/>
+      <w:r>
+        <w:t>.</w:t>
+      </w:r>
+      <w:r>
+        <w:t>Lens</w:t>
+      </w:r>
+      <w:proofErr w:type="gramEnd"/>
+      <w:r>
+        <w:t xml:space="preserve"> Focal Length</w:t>
       </w:r>
       <w:r>
         <w:t xml:space="preserve"> – </w:t>
@@ -2017,7 +2215,15 @@
         <w:t>Inputs folder (</w:t>
       </w:r>
       <w:r>
-        <w:t>Station-Design-Toolbox\StationDesignGui\Inputs</w:t>
+        <w:t>Station-Design-Toolbox\</w:t>
+      </w:r>
+      <w:proofErr w:type="spellStart"/>
+      <w:r>
+        <w:t>StationDesignGui</w:t>
+      </w:r>
+      <w:proofErr w:type="spellEnd"/>
+      <w:r>
+        <w:t>\Inputs</w:t>
       </w:r>
       <w:r>
         <w:t>)</w:t>
@@ -2035,9 +2241,13 @@
         </w:numPr>
         <w:ind w:left="1080"/>
       </w:pPr>
+      <w:proofErr w:type="spellStart"/>
+      <w:proofErr w:type="gramStart"/>
       <w:r>
         <w:t>cameraList.m</w:t>
       </w:r>
+      <w:proofErr w:type="spellEnd"/>
+      <w:proofErr w:type="gramEnd"/>
       <w:r>
         <w:t xml:space="preserve"> – This file contains a list of cameras and their chip resolution </w:t>
       </w:r>
@@ -2048,19 +2258,75 @@
         <w:t>and size</w:t>
       </w:r>
       <w:r>
-        <w:t xml:space="preserve"> (ssU, ssV)</w:t>
+        <w:t xml:space="preserve"> (</w:t>
+      </w:r>
+      <w:proofErr w:type="spellStart"/>
+      <w:r>
+        <w:t>ssU</w:t>
+      </w:r>
+      <w:proofErr w:type="spellEnd"/>
+      <w:r>
+        <w:t xml:space="preserve">, </w:t>
+      </w:r>
+      <w:proofErr w:type="spellStart"/>
+      <w:r>
+        <w:t>ssV</w:t>
+      </w:r>
+      <w:proofErr w:type="spellEnd"/>
+      <w:r>
+        <w:t>)</w:t>
       </w:r>
       <w:r>
         <w:t>.</w:t>
       </w:r>
       <w:r>
-        <w:t xml:space="preserve">  See previous page for explanation of these variables and how they are determined.  Additional information is included in the comments of cameraList.m.  In order to modify this file, the user should</w:t>
+        <w:t xml:space="preserve">  See previous page for explanation of these variables and how they are determined.  Additional information is included in the comments of </w:t>
+      </w:r>
+      <w:proofErr w:type="spellStart"/>
+      <w:r>
+        <w:t>cameraList.m</w:t>
+      </w:r>
+      <w:proofErr w:type="spellEnd"/>
+      <w:r>
+        <w:t>.  In order to modify this file, the user should</w:t>
       </w:r>
       <w:r>
         <w:t xml:space="preserve"> update the </w:t>
       </w:r>
       <w:r>
-        <w:t xml:space="preserve">camera flag number (cflag) to an unused value and enter a string for the camera name (cname), chip resolution (NU, NV), and chip size (ssU, ssV).  After the updating and </w:t>
+        <w:t>camera flag number (</w:t>
+      </w:r>
+      <w:proofErr w:type="spellStart"/>
+      <w:r>
+        <w:t>cflag</w:t>
+      </w:r>
+      <w:proofErr w:type="spellEnd"/>
+      <w:r>
+        <w:t>) to an unused value and enter a string for the camera name (</w:t>
+      </w:r>
+      <w:proofErr w:type="spellStart"/>
+      <w:r>
+        <w:t>cname</w:t>
+      </w:r>
+      <w:proofErr w:type="spellEnd"/>
+      <w:r>
+        <w:t>), chip resolution (NU, NV), and chip size (</w:t>
+      </w:r>
+      <w:proofErr w:type="spellStart"/>
+      <w:r>
+        <w:t>ssU</w:t>
+      </w:r>
+      <w:proofErr w:type="spellEnd"/>
+      <w:r>
+        <w:t xml:space="preserve">, </w:t>
+      </w:r>
+      <w:proofErr w:type="spellStart"/>
+      <w:r>
+        <w:t>ssV</w:t>
+      </w:r>
+      <w:proofErr w:type="spellEnd"/>
+      <w:r>
+        <w:t xml:space="preserve">).  After the updating and </w:t>
       </w:r>
       <w:r>
         <w:t xml:space="preserve">saving the file, the camera name input by the user </w:t>
@@ -2079,8 +2345,13 @@
         </w:numPr>
         <w:ind w:left="1080"/>
       </w:pPr>
-      <w:r>
-        <w:t>inputFile_1.m</w:t>
+      <w:proofErr w:type="gramStart"/>
+      <w:r>
+        <w:t>inputFile</w:t>
+      </w:r>
+      <w:proofErr w:type="gramEnd"/>
+      <w:r>
+        <w:t>_1.m</w:t>
       </w:r>
       <w:r>
         <w:t xml:space="preserve"> – This file contains all the input arguments previously described.  </w:t>
@@ -2098,8 +2369,13 @@
         </w:numPr>
         <w:ind w:left="1080"/>
       </w:pPr>
-      <w:r>
-        <w:t>userInputs_1.mat</w:t>
+      <w:proofErr w:type="gramStart"/>
+      <w:r>
+        <w:t>userInputs</w:t>
+      </w:r>
+      <w:proofErr w:type="gramEnd"/>
+      <w:r>
+        <w:t>_1.mat</w:t>
       </w:r>
       <w:r>
         <w:t xml:space="preserve"> – This </w:t>
@@ -2158,7 +2434,7 @@
       <w:r>
         <w:t xml:space="preserve">coordinates.  The user is prompted to provide the appropriate EPSG code for the deployment location, which can be identified by finding the UTM zone of the deployment site.  The UTM zone can be found through a web search or through websites like this one: </w:t>
       </w:r>
-      <w:hyperlink r:id="rId13" w:history="1">
+      <w:hyperlink r:id="rId14" w:history="1">
         <w:r>
           <w:rPr>
             <w:rStyle w:val="Hyperlink"/>
@@ -2178,7 +2454,7 @@
       <w:r>
         <w:t xml:space="preserve">Then, the EPSG code can be found through a web search (e.g. “ESPG code UTM zone 16N”) or by entering the determined UTM zone into the search bar at the following website: </w:t>
       </w:r>
-      <w:hyperlink r:id="rId14" w:history="1">
+      <w:hyperlink r:id="rId15" w:history="1">
         <w:r>
           <w:rPr>
             <w:rStyle w:val="Hyperlink"/>
@@ -2243,7 +2519,6 @@
         <w:rPr>
           <w:noProof/>
         </w:rPr>
-        <w:lastRenderedPageBreak/>
         <w:pict w14:anchorId="02068DE8">
           <v:shapetype id="_x0000_t75" coordsize="21600,21600" o:spt="75" o:preferrelative="t" path="m@4@5l@4@11@9@11@9@5xe" filled="f" stroked="f">
             <v:stroke joinstyle="miter"/>
@@ -2265,7 +2540,7 @@
             <o:lock v:ext="edit" aspectratio="t"/>
           </v:shapetype>
           <v:shape id="_x0000_s1026" type="#_x0000_t75" style="position:absolute;left:0;text-align:left;margin-left:-2.15pt;margin-top:83.5pt;width:258.1pt;height:223.65pt;z-index:-251657216;mso-position-horizontal-relative:text;mso-position-vertical-relative:text" stroked="t" strokecolor="black [3213]">
-            <v:imagedata r:id="rId15" o:title="utmZone"/>
+            <v:imagedata r:id="rId16" o:title="utmZone"/>
             <w10:wrap type="square"/>
           </v:shape>
         </w:pict>
@@ -2276,7 +2551,7 @@
         </w:rPr>
         <w:pict w14:anchorId="735E4193">
           <v:shape id="_x0000_s1027" type="#_x0000_t75" style="position:absolute;left:0;text-align:left;margin-left:262.9pt;margin-top:83.5pt;width:257.9pt;height:224pt;z-index:251661312;mso-position-horizontal-relative:text;mso-position-vertical-relative:text" stroked="t" strokecolor="black [3213]">
-            <v:imagedata r:id="rId16" o:title="epsgCode"/>
+            <v:imagedata r:id="rId17" o:title="epsgCode"/>
             <w10:wrap type="square"/>
           </v:shape>
         </w:pict>
@@ -2348,7 +2623,7 @@
               </wp:anchor>
             </w:drawing>
           </mc:Choice>
-          <mc:Fallback>
+          <mc:Fallback xmlns:w16se="http://schemas.microsoft.com/office/word/2015/wordml/symex" xmlns:w15="http://schemas.microsoft.com/office/word/2012/wordml" xmlns:cx1="http://schemas.microsoft.com/office/drawing/2015/9/8/chartex" xmlns:cx="http://schemas.microsoft.com/office/drawing/2014/chartex">
             <w:pict>
               <v:rect w14:anchorId="0F97E8EA" id="Rectangle 1" o:spid="_x0000_s1026" style="position:absolute;margin-left:263.5pt;margin-top:205.85pt;width:90.2pt;height:6.8pt;z-index:251662336;visibility:visible;mso-wrap-style:square;mso-wrap-distance-left:9pt;mso-wrap-distance-top:0;mso-wrap-distance-right:9pt;mso-wrap-distance-bottom:0;mso-position-horizontal:absolute;mso-position-horizontal-relative:text;mso-position-vertical:absolute;mso-position-vertical-relative:text;v-text-anchor:middle" o:gfxdata="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" filled="f" strokecolor="red" strokeweight="1pt"/>
             </w:pict>
@@ -2368,7 +2643,11 @@
         <w:t xml:space="preserve">below.  The coordinate reference system that was selected is shown outlined in red.  It was chosen because the coordinate system is based on the </w:t>
       </w:r>
       <w:r>
-        <w:t xml:space="preserve">WGS 84 datum.  The accompanying ESPG code, 32616, was entered into the field (or input file) in the GUI. </w:t>
+        <w:t xml:space="preserve">WGS 84 datum.  The accompanying ESPG code, 32616, was entered into the field (or input </w:t>
+      </w:r>
+      <w:r>
+        <w:lastRenderedPageBreak/>
+        <w:t xml:space="preserve">file) in the GUI. </w:t>
       </w:r>
     </w:p>
     <w:p/>
@@ -2405,7 +2684,15 @@
         <w:t xml:space="preserve"> (</w:t>
       </w:r>
       <w:r>
-        <w:t>Station-Design-Toolbox\StationDesignGui\</w:t>
+        <w:t>Station-Design-Toolbox\</w:t>
+      </w:r>
+      <w:proofErr w:type="spellStart"/>
+      <w:r>
+        <w:t>StationDesignGui</w:t>
+      </w:r>
+      <w:proofErr w:type="spellEnd"/>
+      <w:r>
+        <w:t>\</w:t>
       </w:r>
       <w:r>
         <w:t>Outputs)</w:t>
@@ -2414,7 +2701,31 @@
         <w:t xml:space="preserve">.  </w:t>
       </w:r>
       <w:r>
-        <w:t xml:space="preserve">Output files that have a .png extension are matlab generated figures saved to an image file, while files that have a .kml extension contain geographic data and can be opened in Google Earth.  </w:t>
+        <w:t>Output files that have a .</w:t>
+      </w:r>
+      <w:proofErr w:type="spellStart"/>
+      <w:r>
+        <w:t>png</w:t>
+      </w:r>
+      <w:proofErr w:type="spellEnd"/>
+      <w:r>
+        <w:t xml:space="preserve"> extension are </w:t>
+      </w:r>
+      <w:proofErr w:type="spellStart"/>
+      <w:r>
+        <w:t>matlab</w:t>
+      </w:r>
+      <w:proofErr w:type="spellEnd"/>
+      <w:r>
+        <w:t xml:space="preserve"> generated figures saved to an image file, while files that have a .</w:t>
+      </w:r>
+      <w:proofErr w:type="spellStart"/>
+      <w:r>
+        <w:t>kml</w:t>
+      </w:r>
+      <w:proofErr w:type="spellEnd"/>
+      <w:r>
+        <w:t xml:space="preserve"> extension contain geographic data and can be opened in Google Earth.  </w:t>
       </w:r>
       <w:r>
         <w:t>Examples of these files can be found in the Example</w:t>
@@ -2429,10 +2740,23 @@
         <w:t xml:space="preserve"> (</w:t>
       </w:r>
       <w:r>
-        <w:t>Station-Design-Toolbox\StationDesignGui\</w:t>
-      </w:r>
-      <w:r>
-        <w:t>ExampleOutput)</w:t>
+        <w:t>Station-Design-Toolbox\</w:t>
+      </w:r>
+      <w:proofErr w:type="spellStart"/>
+      <w:r>
+        <w:t>StationDesignGui</w:t>
+      </w:r>
+      <w:proofErr w:type="spellEnd"/>
+      <w:r>
+        <w:t>\</w:t>
+      </w:r>
+      <w:proofErr w:type="spellStart"/>
+      <w:r>
+        <w:t>ExampleOutput</w:t>
+      </w:r>
+      <w:proofErr w:type="spellEnd"/>
+      <w:r>
+        <w:t>)</w:t>
       </w:r>
       <w:r>
         <w:t xml:space="preserve">.  </w:t>
@@ -2551,7 +2875,6 @@
         <w:spacing w:after="0" w:line="240" w:lineRule="auto"/>
       </w:pPr>
       <w:r>
-        <w:lastRenderedPageBreak/>
         <w:t>CrossShoreRes.png</w:t>
       </w:r>
       <w:r>
@@ -2583,7 +2906,15 @@
         <w:t xml:space="preserve"> a more publishing-quality subplot of the along-r</w:t>
       </w:r>
       <w:r>
-        <w:t>ange and cross-range resolution contours, constrained to the same colorbar axis.</w:t>
+        <w:t xml:space="preserve">ange and cross-range resolution contours, constrained to the same </w:t>
+      </w:r>
+      <w:proofErr w:type="spellStart"/>
+      <w:r>
+        <w:t>colorbar</w:t>
+      </w:r>
+      <w:proofErr w:type="spellEnd"/>
+      <w:r>
+        <w:t xml:space="preserve"> axis.</w:t>
       </w:r>
     </w:p>
     <w:p>
@@ -2611,7 +2942,15 @@
         <w:t xml:space="preserve"> – </w:t>
       </w:r>
       <w:r>
-        <w:t>This file contains a more publishing-quality subplot of the along-shore and cross-shore resolution contours, constrained to the same colorbar axis.</w:t>
+        <w:t xml:space="preserve">This file contains a more publishing-quality subplot of the along-shore and cross-shore resolution contours, constrained to the same </w:t>
+      </w:r>
+      <w:proofErr w:type="spellStart"/>
+      <w:r>
+        <w:t>colorbar</w:t>
+      </w:r>
+      <w:proofErr w:type="spellEnd"/>
+      <w:r>
+        <w:t xml:space="preserve"> axis.</w:t>
       </w:r>
     </w:p>
     <w:p>
@@ -2623,14 +2962,24 @@
         </w:numPr>
         <w:spacing w:after="0" w:line="240" w:lineRule="auto"/>
       </w:pPr>
+      <w:proofErr w:type="spellStart"/>
       <w:r>
         <w:t>AlongRangeSurf.kml</w:t>
       </w:r>
+      <w:proofErr w:type="spellEnd"/>
       <w:r>
         <w:t xml:space="preserve"> </w:t>
       </w:r>
       <w:r>
-        <w:t xml:space="preserve">and CrossRangeSurf.kml </w:t>
+        <w:t xml:space="preserve">and </w:t>
+      </w:r>
+      <w:proofErr w:type="spellStart"/>
+      <w:r>
+        <w:t>CrossRangeSurf.kml</w:t>
+      </w:r>
+      <w:proofErr w:type="spellEnd"/>
+      <w:r>
+        <w:t xml:space="preserve"> </w:t>
       </w:r>
       <w:r>
         <w:t>–</w:t>
@@ -2648,7 +2997,15 @@
         <w:t xml:space="preserve"> contains</w:t>
       </w:r>
       <w:r>
-        <w:t xml:space="preserve"> the along-range and cross-range resolution plots, identical to AlongRangeRes.png and CrossRangeRes.png, that contain the geographic location of the camera footprint vertices.  When opened in Google Earth, this file will show a resolution map overlay at the station location, providing a more physical visualization of the estimated camera array field of view.</w:t>
+        <w:t xml:space="preserve"> the along-range and cross-range resolution plots, identical to AlongRangeRes.png and </w:t>
+      </w:r>
+      <w:proofErr w:type="gramStart"/>
+      <w:r>
+        <w:t>CrossRangeRes.png, that</w:t>
+      </w:r>
+      <w:proofErr w:type="gramEnd"/>
+      <w:r>
+        <w:t xml:space="preserve"> contain the geographic location of the camera footprint vertices.  When opened in Google Earth, this file will show a resolution map overlay at the station location, providing a more physical visualization of the estimated camera array field of view.</w:t>
       </w:r>
     </w:p>
     <w:p>
@@ -2673,7 +3030,39 @@
         <w:t>RangeSurf_ver_lft</w:t>
       </w:r>
       <w:r>
-        <w:t>.png – These files contain an image file of the colorbar that appears in Google Earth when AlongRangeSurf.kml or CrossRangeSurf.kml are opened.  These colorbars can be difficult to read in Google Earth, so an image file copy is provided.</w:t>
+        <w:t xml:space="preserve">.png – These files contain an image file of the </w:t>
+      </w:r>
+      <w:proofErr w:type="spellStart"/>
+      <w:r>
+        <w:t>colorbar</w:t>
+      </w:r>
+      <w:proofErr w:type="spellEnd"/>
+      <w:r>
+        <w:t xml:space="preserve"> that appears in Google Earth when </w:t>
+      </w:r>
+      <w:proofErr w:type="spellStart"/>
+      <w:r>
+        <w:t>AlongRangeSurf.kml</w:t>
+      </w:r>
+      <w:proofErr w:type="spellEnd"/>
+      <w:r>
+        <w:t xml:space="preserve"> or </w:t>
+      </w:r>
+      <w:proofErr w:type="spellStart"/>
+      <w:r>
+        <w:t>CrossRangeSurf.kml</w:t>
+      </w:r>
+      <w:proofErr w:type="spellEnd"/>
+      <w:r>
+        <w:t xml:space="preserve"> are opened.  These </w:t>
+      </w:r>
+      <w:proofErr w:type="spellStart"/>
+      <w:r>
+        <w:t>colorbars</w:t>
+      </w:r>
+      <w:proofErr w:type="spellEnd"/>
+      <w:r>
+        <w:t xml:space="preserve"> can be difficult to read in Google Earth, so an image file copy is provided.</w:t>
       </w:r>
     </w:p>
     <w:p>
@@ -2692,7 +3081,11 @@
         <w:t xml:space="preserve"> – This file contains a shaded polygon representing the footprint of the first camera in the array that contains geographic data, and will plot as an overl</w:t>
       </w:r>
       <w:r>
-        <w:t>ay when opened in Google Earth.  If more than one camera is used in the array, a footprint file will be created for each camera numbered 2, 3, etc.</w:t>
+        <w:t xml:space="preserve">ay when </w:t>
+      </w:r>
+      <w:r>
+        <w:lastRenderedPageBreak/>
+        <w:t>opened in Google Earth.  If more than one camera is used in the array, a footprint file will be created for each camera numbered 2, 3, etc.</w:t>
       </w:r>
     </w:p>
     <w:p>
@@ -2851,8 +3244,16 @@
         <w:rPr>
           <w:u w:val="single"/>
         </w:rPr>
-        <w:t>How to install OpenEarthToolbox</w:t>
-      </w:r>
+        <w:t xml:space="preserve">How to install </w:t>
+      </w:r>
+      <w:proofErr w:type="spellStart"/>
+      <w:r>
+        <w:rPr>
+          <w:u w:val="single"/>
+        </w:rPr>
+        <w:t>OpenEarthToolbox</w:t>
+      </w:r>
+      <w:proofErr w:type="spellEnd"/>
       <w:r>
         <w:rPr>
           <w:u w:val="single"/>
@@ -2909,7 +3310,15 @@
         </w:numPr>
       </w:pPr>
       <w:r>
-        <w:t xml:space="preserve">Install TortoiseSVN at </w:t>
+        <w:t xml:space="preserve">Install </w:t>
+      </w:r>
+      <w:proofErr w:type="spellStart"/>
+      <w:r>
+        <w:t>TortoiseSVN</w:t>
+      </w:r>
+      <w:proofErr w:type="spellEnd"/>
+      <w:r>
+        <w:t xml:space="preserve"> at </w:t>
       </w:r>
       <w:r>
         <w:t>https://tortoisesvn.net/downloads.html</w:t>
@@ -2924,7 +3333,15 @@
         </w:numPr>
       </w:pPr>
       <w:r>
-        <w:t>Open file explorer to location where you want to save OpenEarth Toolbox files</w:t>
+        <w:t xml:space="preserve">Open file explorer to location where you want to save </w:t>
+      </w:r>
+      <w:proofErr w:type="spellStart"/>
+      <w:r>
+        <w:t>OpenEarth</w:t>
+      </w:r>
+      <w:proofErr w:type="spellEnd"/>
+      <w:r>
+        <w:t xml:space="preserve"> Toolbox files</w:t>
       </w:r>
     </w:p>
     <w:p>
@@ -2962,7 +3379,7 @@
       <w:r>
         <w:t xml:space="preserve">For toolbox, input </w:t>
       </w:r>
-      <w:hyperlink r:id="rId17" w:history="1">
+      <w:hyperlink r:id="rId18" w:history="1">
         <w:r>
           <w:rPr>
             <w:rStyle w:val="Hyperlink"/>
@@ -2980,7 +3397,15 @@
         </w:numPr>
       </w:pPr>
       <w:r>
-        <w:t>Window should autofill with path to directory where you will be saving the toolbox</w:t>
+        <w:t xml:space="preserve">Window should </w:t>
+      </w:r>
+      <w:proofErr w:type="spellStart"/>
+      <w:r>
+        <w:t>autofill</w:t>
+      </w:r>
+      <w:proofErr w:type="spellEnd"/>
+      <w:r>
+        <w:t xml:space="preserve"> with path to directory where you will be saving the toolbox</w:t>
       </w:r>
     </w:p>
     <w:p>
@@ -3033,7 +3458,7 @@
                     </pic:cNvPicPr>
                   </pic:nvPicPr>
                   <pic:blipFill>
-                    <a:blip r:embed="rId18" cstate="print">
+                    <a:blip r:embed="rId19" cstate="print">
                       <a:extLst>
                         <a:ext uri="{28A0092B-C50C-407E-A947-70E740481C1C}">
                           <a14:useLocalDpi xmlns:a14="http://schemas.microsoft.com/office/drawing/2010/main" val="0"/>
@@ -3089,8 +3514,13 @@
         </w:numPr>
       </w:pPr>
       <w:r>
-        <w:t>Once download is complete, open Matlab</w:t>
-      </w:r>
+        <w:t xml:space="preserve">Once download is complete, open </w:t>
+      </w:r>
+      <w:proofErr w:type="spellStart"/>
+      <w:r>
+        <w:t>Matlab</w:t>
+      </w:r>
+      <w:proofErr w:type="spellEnd"/>
     </w:p>
     <w:p>
       <w:pPr>
@@ -3116,7 +3546,15 @@
         <w:t>Click “new favorite” at bottom</w:t>
       </w:r>
       <w:r>
-        <w:t>. For Matlab R2017b click “new shortcut”</w:t>
+        <w:t xml:space="preserve">. For </w:t>
+      </w:r>
+      <w:proofErr w:type="spellStart"/>
+      <w:r>
+        <w:t>Matlab</w:t>
+      </w:r>
+      <w:proofErr w:type="spellEnd"/>
+      <w:r>
+        <w:t xml:space="preserve"> R2017b click “new shortcut”</w:t>
       </w:r>
     </w:p>
     <w:p>
@@ -3140,14 +3578,33 @@
         </w:numPr>
       </w:pPr>
       <w:r>
-        <w:t xml:space="preserve">Enter “run( </w:t>
+        <w:t>Enter “run</w:t>
+      </w:r>
+      <w:proofErr w:type="gramStart"/>
+      <w:r>
+        <w:t xml:space="preserve">( </w:t>
       </w:r>
       <w:r>
         <w:rPr>
           <w:i/>
         </w:rPr>
-        <w:t>path to oetsettings.m</w:t>
-      </w:r>
+        <w:t>path</w:t>
+      </w:r>
+      <w:proofErr w:type="gramEnd"/>
+      <w:r>
+        <w:rPr>
+          <w:i/>
+        </w:rPr>
+        <w:t xml:space="preserve"> to </w:t>
+      </w:r>
+      <w:proofErr w:type="spellStart"/>
+      <w:r>
+        <w:rPr>
+          <w:i/>
+        </w:rPr>
+        <w:t>oetsettings.m</w:t>
+      </w:r>
+      <w:proofErr w:type="spellEnd"/>
       <w:r>
         <w:t xml:space="preserve"> )” </w:t>
       </w:r>
@@ -3161,16 +3618,50 @@
         </w:numPr>
       </w:pPr>
       <w:r>
-        <w:t>File “oetsettings.m” should be found inside the “matlab” subfolder</w:t>
+        <w:t>File “</w:t>
+      </w:r>
+      <w:proofErr w:type="spellStart"/>
+      <w:r>
+        <w:t>oetsettings.m</w:t>
+      </w:r>
+      <w:proofErr w:type="spellEnd"/>
+      <w:r>
+        <w:t>” should be found inside the “</w:t>
+      </w:r>
+      <w:proofErr w:type="spellStart"/>
+      <w:r>
+        <w:t>matlab</w:t>
+      </w:r>
+      <w:proofErr w:type="spellEnd"/>
+      <w:r>
+        <w:t>” subfolder</w:t>
       </w:r>
       <w:r>
         <w:t xml:space="preserve"> at </w:t>
       </w:r>
-      <w:r>
-        <w:t>OpenEarthToolbox\matlab</w:t>
-      </w:r>
-      <w:r>
-        <w:t>\outsettings.m.</w:t>
+      <w:proofErr w:type="spellStart"/>
+      <w:r>
+        <w:t>OpenEarthToolbox</w:t>
+      </w:r>
+      <w:proofErr w:type="spellEnd"/>
+      <w:r>
+        <w:t>\</w:t>
+      </w:r>
+      <w:proofErr w:type="spellStart"/>
+      <w:r>
+        <w:t>matlab</w:t>
+      </w:r>
+      <w:proofErr w:type="spellEnd"/>
+      <w:r>
+        <w:t>\</w:t>
+      </w:r>
+      <w:proofErr w:type="spellStart"/>
+      <w:r>
+        <w:t>outsettings.m</w:t>
+      </w:r>
+      <w:proofErr w:type="spellEnd"/>
+      <w:r>
+        <w:t>.</w:t>
       </w:r>
     </w:p>
     <w:p>
@@ -3197,6 +3688,7 @@
         <w:rPr>
           <w:noProof/>
         </w:rPr>
+        <w:lastRenderedPageBreak/>
         <w:drawing>
           <wp:anchor distT="0" distB="0" distL="114300" distR="114300" simplePos="0" relativeHeight="251667456" behindDoc="0" locked="0" layoutInCell="1" allowOverlap="1" wp14:anchorId="1955B432" wp14:editId="07EE9DBC">
             <wp:simplePos x="0" y="0"/>
@@ -3223,7 +3715,7 @@
                     </pic:cNvPicPr>
                   </pic:nvPicPr>
                   <pic:blipFill>
-                    <a:blip r:embed="rId19" cstate="print">
+                    <a:blip r:embed="rId20" cstate="print">
                       <a:extLst>
                         <a:ext uri="{28A0092B-C50C-407E-A947-70E740481C1C}">
                           <a14:useLocalDpi xmlns:a14="http://schemas.microsoft.com/office/drawing/2010/main" val="0"/>
@@ -3270,11 +3762,26 @@
         </w:numPr>
       </w:pPr>
       <w:r>
-        <w:lastRenderedPageBreak/>
-        <w:t>To add OpenEarth Toolbox to your path, go to the home tab on the top toolbar, click the favorites dropdown menu, click OET listed under Favorite Commands</w:t>
-      </w:r>
-      <w:r>
-        <w:t>. For Matlab R2017b, click “shortcuts” tab and click OET listed under General.</w:t>
+        <w:t xml:space="preserve">To add </w:t>
+      </w:r>
+      <w:proofErr w:type="spellStart"/>
+      <w:r>
+        <w:t>OpenEarth</w:t>
+      </w:r>
+      <w:proofErr w:type="spellEnd"/>
+      <w:r>
+        <w:t xml:space="preserve"> Toolbox to your path, go to the home tab on the top toolbar, click the favorites dropdown menu, click OET listed under Favorite Commands</w:t>
+      </w:r>
+      <w:r>
+        <w:t xml:space="preserve">. For </w:t>
+      </w:r>
+      <w:proofErr w:type="spellStart"/>
+      <w:r>
+        <w:t>Matlab</w:t>
+      </w:r>
+      <w:proofErr w:type="spellEnd"/>
+      <w:r>
+        <w:t xml:space="preserve"> R2017b, click “shortcuts” tab and click OET listed under General.</w:t>
       </w:r>
     </w:p>
     <w:p>
@@ -3315,7 +3822,7 @@
                     </pic:cNvPicPr>
                   </pic:nvPicPr>
                   <pic:blipFill>
-                    <a:blip r:embed="rId20">
+                    <a:blip r:embed="rId21">
                       <a:extLst>
                         <a:ext uri="{28A0092B-C50C-407E-A947-70E740481C1C}">
                           <a14:useLocalDpi xmlns:a14="http://schemas.microsoft.com/office/drawing/2010/main" val="0"/>
@@ -3371,35 +3878,91 @@
     </w:p>
     <w:p>
       <w:r>
-        <w:t xml:space="preserve">Setting up OpenEarth:  </w:t>
-      </w:r>
-      <w:hyperlink r:id="rId21" w:history="1">
-        <w:r>
-          <w:rPr>
-            <w:rStyle w:val="Hyperlink"/>
-          </w:rPr>
-          <w:t>https://publicwiki.deltares.nl/display/OET/Join+OpenEarth</w:t>
-        </w:r>
-      </w:hyperlink>
-    </w:p>
-    <w:p>
-      <w:r>
-        <w:t xml:space="preserve">Checkout using TortoiseSVN:  </w:t>
-      </w:r>
+        <w:t xml:space="preserve">Setting up </w:t>
+      </w:r>
+      <w:proofErr w:type="spellStart"/>
+      <w:r>
+        <w:t>OpenEarth</w:t>
+      </w:r>
+      <w:proofErr w:type="spellEnd"/>
+      <w:proofErr w:type="gramStart"/>
+      <w:r>
+        <w:t xml:space="preserve">:  </w:t>
+      </w:r>
+      <w:proofErr w:type="gramEnd"/>
+      <w:r>
+        <w:fldChar w:fldCharType="begin"/>
+      </w:r>
+      <w:r>
+        <w:instrText xml:space="preserve"> HYPERLINK "https://publicwiki.deltares.nl/display/OET/Join+OpenEarth" </w:instrText>
+      </w:r>
+      <w:r>
+        <w:fldChar w:fldCharType="separate"/>
+      </w:r>
+      <w:r>
+        <w:rPr>
+          <w:rStyle w:val="Hyperlink"/>
+        </w:rPr>
+        <w:t>https://publicwiki.deltares.nl/display/OET/Join+OpenEarth</w:t>
+      </w:r>
+      <w:r>
+        <w:rPr>
+          <w:rStyle w:val="Hyperlink"/>
+        </w:rPr>
+        <w:fldChar w:fldCharType="end"/>
+      </w:r>
+    </w:p>
+    <w:p>
+      <w:r>
+        <w:t xml:space="preserve">Checkout using </w:t>
+      </w:r>
+      <w:proofErr w:type="spellStart"/>
+      <w:r>
+        <w:t>TortoiseSVN</w:t>
+      </w:r>
+      <w:proofErr w:type="spellEnd"/>
+      <w:proofErr w:type="gramStart"/>
+      <w:r>
+        <w:t xml:space="preserve">:  </w:t>
+      </w:r>
+      <w:proofErr w:type="gramEnd"/>
+      <w:r>
+        <w:fldChar w:fldCharType="begin"/>
+      </w:r>
+      <w:r>
+        <w:instrText xml:space="preserve"> HYPERLINK "https://publicwiki.deltares.nl/display/OET/TortoiseSVN" </w:instrText>
+      </w:r>
+      <w:r>
+        <w:fldChar w:fldCharType="separate"/>
+      </w:r>
+      <w:r>
+        <w:rPr>
+          <w:rStyle w:val="Hyperlink"/>
+        </w:rPr>
+        <w:t>https://publicwiki.deltares.nl/display/OET/TortoiseSVN</w:t>
+      </w:r>
+      <w:r>
+        <w:rPr>
+          <w:rStyle w:val="Hyperlink"/>
+        </w:rPr>
+        <w:fldChar w:fldCharType="end"/>
+      </w:r>
+    </w:p>
+    <w:p>
+      <w:r>
+        <w:t xml:space="preserve">Saving OET command to </w:t>
+      </w:r>
+      <w:proofErr w:type="spellStart"/>
+      <w:r>
+        <w:t>Matlab</w:t>
+      </w:r>
+      <w:proofErr w:type="spellEnd"/>
+      <w:proofErr w:type="gramStart"/>
+      <w:r>
+        <w:t xml:space="preserve">:  </w:t>
+      </w:r>
+      <w:proofErr w:type="gramEnd"/>
       <w:hyperlink r:id="rId22" w:history="1">
-        <w:r>
-          <w:rPr>
-            <w:rStyle w:val="Hyperlink"/>
-          </w:rPr>
-          <w:t>https://publicwiki.deltares.nl/display/OET/TortoiseSVN</w:t>
-        </w:r>
-      </w:hyperlink>
-    </w:p>
-    <w:p>
-      <w:r>
-        <w:t xml:space="preserve">Saving OET command to Matlab:  </w:t>
-      </w:r>
-      <w:hyperlink r:id="rId23" w:history="1">
         <w:r>
           <w:rPr>
             <w:rStyle w:val="Hyperlink"/>
@@ -3414,7 +3977,7 @@
       </w:pPr>
     </w:p>
     <w:sectPr>
-      <w:footerReference w:type="default" r:id="rId24"/>
+      <w:footerReference w:type="default" r:id="rId23"/>
       <w:pgSz w:w="12240" w:h="15840"/>
       <w:pgMar w:top="1440" w:right="1440" w:bottom="1440" w:left="1440" w:header="720" w:footer="720" w:gutter="0"/>
       <w:cols w:space="720"/>
@@ -3425,7 +3988,7 @@
 </file>
 
 <file path=word/endnotes.xml><?xml version="1.0" encoding="utf-8"?>
-<w:endnotes xmlns:wpc="http://schemas.microsoft.com/office/word/2010/wordprocessingCanvas" xmlns:cx="http://schemas.microsoft.com/office/drawing/2014/chartex" xmlns:cx1="http://schemas.microsoft.com/office/drawing/2015/9/8/chartex" xmlns:mc="http://schemas.openxmlformats.org/markup-compatibility/2006" xmlns:o="urn:schemas-microsoft-com:office:office" xmlns:r="http://schemas.openxmlformats.org/officeDocument/2006/relationships" xmlns:m="http://schemas.openxmlformats.org/officeDocument/2006/math" xmlns:v="urn:schemas-microsoft-com:vml" xmlns:wp14="http://schemas.microsoft.com/office/word/2010/wordprocessingDrawing" xmlns:wp="http://schemas.openxmlformats.org/drawingml/2006/wordprocessingDrawing" xmlns:w10="urn:schemas-microsoft-com:office:word" xmlns:w="http://schemas.openxmlformats.org/wordprocessingml/2006/main" xmlns:w14="http://schemas.microsoft.com/office/word/2010/wordml" xmlns:w15="http://schemas.microsoft.com/office/word/2012/wordml" xmlns:w16se="http://schemas.microsoft.com/office/word/2015/wordml/symex" xmlns:wpg="http://schemas.microsoft.com/office/word/2010/wordprocessingGroup" xmlns:wpi="http://schemas.microsoft.com/office/word/2010/wordprocessingInk" xmlns:wne="http://schemas.microsoft.com/office/word/2006/wordml" xmlns:wps="http://schemas.microsoft.com/office/word/2010/wordprocessingShape" mc:Ignorable="w14 w15 w16se wp14">
+<w:endnotes xmlns:wpc="http://schemas.microsoft.com/office/word/2010/wordprocessingCanvas" xmlns:mo="http://schemas.microsoft.com/office/mac/office/2008/main" xmlns:mc="http://schemas.openxmlformats.org/markup-compatibility/2006" xmlns:mv="urn:schemas-microsoft-com:mac:vml" xmlns:o="urn:schemas-microsoft-com:office:office" xmlns:r="http://schemas.openxmlformats.org/officeDocument/2006/relationships" xmlns:m="http://schemas.openxmlformats.org/officeDocument/2006/math" xmlns:v="urn:schemas-microsoft-com:vml" xmlns:wp14="http://schemas.microsoft.com/office/word/2010/wordprocessingDrawing" xmlns:wp="http://schemas.openxmlformats.org/drawingml/2006/wordprocessingDrawing" xmlns:w10="urn:schemas-microsoft-com:office:word" xmlns:w="http://schemas.openxmlformats.org/wordprocessingml/2006/main" xmlns:w14="http://schemas.microsoft.com/office/word/2010/wordml" xmlns:wpg="http://schemas.microsoft.com/office/word/2010/wordprocessingGroup" xmlns:wpi="http://schemas.microsoft.com/office/word/2010/wordprocessingInk" xmlns:wne="http://schemas.microsoft.com/office/word/2006/wordml" xmlns:wps="http://schemas.microsoft.com/office/word/2010/wordprocessingShape" mc:Ignorable="w14 wp14 mv">
   <w:endnote w:type="separator" w:id="-1">
     <w:p>
       <w:pPr>
@@ -3450,7 +4013,7 @@
 </file>
 
 <file path=word/footer1.xml><?xml version="1.0" encoding="utf-8"?>
-<w:ftr xmlns:wpc="http://schemas.microsoft.com/office/word/2010/wordprocessingCanvas" xmlns:cx="http://schemas.microsoft.com/office/drawing/2014/chartex" xmlns:cx1="http://schemas.microsoft.com/office/drawing/2015/9/8/chartex" xmlns:mc="http://schemas.openxmlformats.org/markup-compatibility/2006" xmlns:o="urn:schemas-microsoft-com:office:office" xmlns:r="http://schemas.openxmlformats.org/officeDocument/2006/relationships" xmlns:m="http://schemas.openxmlformats.org/officeDocument/2006/math" xmlns:v="urn:schemas-microsoft-com:vml" xmlns:wp14="http://schemas.microsoft.com/office/word/2010/wordprocessingDrawing" xmlns:wp="http://schemas.openxmlformats.org/drawingml/2006/wordprocessingDrawing" xmlns:w10="urn:schemas-microsoft-com:office:word" xmlns:w="http://schemas.openxmlformats.org/wordprocessingml/2006/main" xmlns:w14="http://schemas.microsoft.com/office/word/2010/wordml" xmlns:w15="http://schemas.microsoft.com/office/word/2012/wordml" xmlns:w16se="http://schemas.microsoft.com/office/word/2015/wordml/symex" xmlns:wpg="http://schemas.microsoft.com/office/word/2010/wordprocessingGroup" xmlns:wpi="http://schemas.microsoft.com/office/word/2010/wordprocessingInk" xmlns:wne="http://schemas.microsoft.com/office/word/2006/wordml" xmlns:wps="http://schemas.microsoft.com/office/word/2010/wordprocessingShape" mc:Ignorable="w14 w15 w16se wp14">
+<w:ftr xmlns:wpc="http://schemas.microsoft.com/office/word/2010/wordprocessingCanvas" xmlns:mo="http://schemas.microsoft.com/office/mac/office/2008/main" xmlns:mc="http://schemas.openxmlformats.org/markup-compatibility/2006" xmlns:mv="urn:schemas-microsoft-com:mac:vml" xmlns:o="urn:schemas-microsoft-com:office:office" xmlns:r="http://schemas.openxmlformats.org/officeDocument/2006/relationships" xmlns:m="http://schemas.openxmlformats.org/officeDocument/2006/math" xmlns:v="urn:schemas-microsoft-com:vml" xmlns:wp14="http://schemas.microsoft.com/office/word/2010/wordprocessingDrawing" xmlns:wp="http://schemas.openxmlformats.org/drawingml/2006/wordprocessingDrawing" xmlns:w10="urn:schemas-microsoft-com:office:word" xmlns:w="http://schemas.openxmlformats.org/wordprocessingml/2006/main" xmlns:w14="http://schemas.microsoft.com/office/word/2010/wordml" xmlns:wpg="http://schemas.microsoft.com/office/word/2010/wordprocessingGroup" xmlns:wpi="http://schemas.microsoft.com/office/word/2010/wordprocessingInk" xmlns:wne="http://schemas.microsoft.com/office/word/2006/wordml" xmlns:wps="http://schemas.microsoft.com/office/word/2010/wordprocessingShape" mc:Ignorable="w14 wp14">
   <w:sdt>
     <w:sdtPr>
       <w:id w:val="1239282214"/>
@@ -3483,7 +4046,7 @@
           <w:rPr>
             <w:noProof/>
           </w:rPr>
-          <w:t>1</w:t>
+          <w:t>2</w:t>
         </w:r>
         <w:r>
           <w:rPr>
@@ -3503,7 +4066,7 @@
 </file>
 
 <file path=word/footnotes.xml><?xml version="1.0" encoding="utf-8"?>
-<w:footnotes xmlns:wpc="http://schemas.microsoft.com/office/word/2010/wordprocessingCanvas" xmlns:cx="http://schemas.microsoft.com/office/drawing/2014/chartex" xmlns:cx1="http://schemas.microsoft.com/office/drawing/2015/9/8/chartex" xmlns:mc="http://schemas.openxmlformats.org/markup-compatibility/2006" xmlns:o="urn:schemas-microsoft-com:office:office" xmlns:r="http://schemas.openxmlformats.org/officeDocument/2006/relationships" xmlns:m="http://schemas.openxmlformats.org/officeDocument/2006/math" xmlns:v="urn:schemas-microsoft-com:vml" xmlns:wp14="http://schemas.microsoft.com/office/word/2010/wordprocessingDrawing" xmlns:wp="http://schemas.openxmlformats.org/drawingml/2006/wordprocessingDrawing" xmlns:w10="urn:schemas-microsoft-com:office:word" xmlns:w="http://schemas.openxmlformats.org/wordprocessingml/2006/main" xmlns:w14="http://schemas.microsoft.com/office/word/2010/wordml" xmlns:w15="http://schemas.microsoft.com/office/word/2012/wordml" xmlns:w16se="http://schemas.microsoft.com/office/word/2015/wordml/symex" xmlns:wpg="http://schemas.microsoft.com/office/word/2010/wordprocessingGroup" xmlns:wpi="http://schemas.microsoft.com/office/word/2010/wordprocessingInk" xmlns:wne="http://schemas.microsoft.com/office/word/2006/wordml" xmlns:wps="http://schemas.microsoft.com/office/word/2010/wordprocessingShape" mc:Ignorable="w14 w15 w16se wp14">
+<w:footnotes xmlns:wpc="http://schemas.microsoft.com/office/word/2010/wordprocessingCanvas" xmlns:mo="http://schemas.microsoft.com/office/mac/office/2008/main" xmlns:mc="http://schemas.openxmlformats.org/markup-compatibility/2006" xmlns:mv="urn:schemas-microsoft-com:mac:vml" xmlns:o="urn:schemas-microsoft-com:office:office" xmlns:r="http://schemas.openxmlformats.org/officeDocument/2006/relationships" xmlns:m="http://schemas.openxmlformats.org/officeDocument/2006/math" xmlns:v="urn:schemas-microsoft-com:vml" xmlns:wp14="http://schemas.microsoft.com/office/word/2010/wordprocessingDrawing" xmlns:wp="http://schemas.openxmlformats.org/drawingml/2006/wordprocessingDrawing" xmlns:w10="urn:schemas-microsoft-com:office:word" xmlns:w="http://schemas.openxmlformats.org/wordprocessingml/2006/main" xmlns:w14="http://schemas.microsoft.com/office/word/2010/wordml" xmlns:wpg="http://schemas.microsoft.com/office/word/2010/wordprocessingGroup" xmlns:wpi="http://schemas.microsoft.com/office/word/2010/wordprocessingInk" xmlns:wne="http://schemas.microsoft.com/office/word/2006/wordml" xmlns:wps="http://schemas.microsoft.com/office/word/2010/wordprocessingShape" mc:Ignorable="w14 wp14 mv">
   <w:footnote w:type="separator" w:id="-1">
     <w:p>
       <w:pPr>
@@ -3528,8 +4091,8 @@
 </file>
 
 <file path=word/numbering.xml><?xml version="1.0" encoding="utf-8"?>
-<w:numbering xmlns:wpc="http://schemas.microsoft.com/office/word/2010/wordprocessingCanvas" xmlns:cx="http://schemas.microsoft.com/office/drawing/2014/chartex" xmlns:cx1="http://schemas.microsoft.com/office/drawing/2015/9/8/chartex" xmlns:mc="http://schemas.openxmlformats.org/markup-compatibility/2006" xmlns:o="urn:schemas-microsoft-com:office:office" xmlns:r="http://schemas.openxmlformats.org/officeDocument/2006/relationships" xmlns:m="http://schemas.openxmlformats.org/officeDocument/2006/math" xmlns:v="urn:schemas-microsoft-com:vml" xmlns:wp14="http://schemas.microsoft.com/office/word/2010/wordprocessingDrawing" xmlns:wp="http://schemas.openxmlformats.org/drawingml/2006/wordprocessingDrawing" xmlns:w10="urn:schemas-microsoft-com:office:word" xmlns:w="http://schemas.openxmlformats.org/wordprocessingml/2006/main" xmlns:w14="http://schemas.microsoft.com/office/word/2010/wordml" xmlns:w15="http://schemas.microsoft.com/office/word/2012/wordml" xmlns:w16se="http://schemas.microsoft.com/office/word/2015/wordml/symex" xmlns:wpg="http://schemas.microsoft.com/office/word/2010/wordprocessingGroup" xmlns:wpi="http://schemas.microsoft.com/office/word/2010/wordprocessingInk" xmlns:wne="http://schemas.microsoft.com/office/word/2006/wordml" xmlns:wps="http://schemas.microsoft.com/office/word/2010/wordprocessingShape" mc:Ignorable="w14 w15 w16se wp14">
-  <w:abstractNum w:abstractNumId="0" w15:restartNumberingAfterBreak="0">
+<w:numbering xmlns:wpc="http://schemas.microsoft.com/office/word/2010/wordprocessingCanvas" xmlns:mo="http://schemas.microsoft.com/office/mac/office/2008/main" xmlns:mc="http://schemas.openxmlformats.org/markup-compatibility/2006" xmlns:mv="urn:schemas-microsoft-com:mac:vml" xmlns:o="urn:schemas-microsoft-com:office:office" xmlns:r="http://schemas.openxmlformats.org/officeDocument/2006/relationships" xmlns:m="http://schemas.openxmlformats.org/officeDocument/2006/math" xmlns:v="urn:schemas-microsoft-com:vml" xmlns:wp14="http://schemas.microsoft.com/office/word/2010/wordprocessingDrawing" xmlns:wp="http://schemas.openxmlformats.org/drawingml/2006/wordprocessingDrawing" xmlns:w10="urn:schemas-microsoft-com:office:word" xmlns:w="http://schemas.openxmlformats.org/wordprocessingml/2006/main" xmlns:w14="http://schemas.microsoft.com/office/word/2010/wordml" xmlns:wpg="http://schemas.microsoft.com/office/word/2010/wordprocessingGroup" xmlns:wpi="http://schemas.microsoft.com/office/word/2010/wordprocessingInk" xmlns:wne="http://schemas.microsoft.com/office/word/2006/wordml" xmlns:wps="http://schemas.microsoft.com/office/word/2010/wordprocessingShape" mc:Ignorable="w14 wp14 mv">
+  <w:abstractNum w:abstractNumId="0">
     <w:nsid w:val="03FC1646"/>
     <w:multiLevelType w:val="hybridMultilevel"/>
     <w:tmpl w:val="9BEAE8B0"/>
@@ -3618,7 +4181,7 @@
       </w:pPr>
     </w:lvl>
   </w:abstractNum>
-  <w:abstractNum w:abstractNumId="1" w15:restartNumberingAfterBreak="0">
+  <w:abstractNum w:abstractNumId="1">
     <w:nsid w:val="041E2603"/>
     <w:multiLevelType w:val="hybridMultilevel"/>
     <w:tmpl w:val="E9AAC79A"/>
@@ -3731,7 +4294,7 @@
       </w:rPr>
     </w:lvl>
   </w:abstractNum>
-  <w:abstractNum w:abstractNumId="2" w15:restartNumberingAfterBreak="0">
+  <w:abstractNum w:abstractNumId="2">
     <w:nsid w:val="08BD65C4"/>
     <w:multiLevelType w:val="hybridMultilevel"/>
     <w:tmpl w:val="C7B29CE2"/>
@@ -3844,7 +4407,7 @@
       </w:rPr>
     </w:lvl>
   </w:abstractNum>
-  <w:abstractNum w:abstractNumId="3" w15:restartNumberingAfterBreak="0">
+  <w:abstractNum w:abstractNumId="3">
     <w:nsid w:val="128953A7"/>
     <w:multiLevelType w:val="multilevel"/>
     <w:tmpl w:val="0409001D"/>
@@ -3930,7 +4493,7 @@
       </w:pPr>
     </w:lvl>
   </w:abstractNum>
-  <w:abstractNum w:abstractNumId="4" w15:restartNumberingAfterBreak="0">
+  <w:abstractNum w:abstractNumId="4">
     <w:nsid w:val="140D6F86"/>
     <w:multiLevelType w:val="multilevel"/>
     <w:tmpl w:val="4C34CC2C"/>
@@ -4016,7 +4579,7 @@
       </w:pPr>
     </w:lvl>
   </w:abstractNum>
-  <w:abstractNum w:abstractNumId="5" w15:restartNumberingAfterBreak="0">
+  <w:abstractNum w:abstractNumId="5">
     <w:nsid w:val="1DBF5BDD"/>
     <w:multiLevelType w:val="hybridMultilevel"/>
     <w:tmpl w:val="DBDC4504"/>
@@ -4105,7 +4668,7 @@
       </w:pPr>
     </w:lvl>
   </w:abstractNum>
-  <w:abstractNum w:abstractNumId="6" w15:restartNumberingAfterBreak="0">
+  <w:abstractNum w:abstractNumId="6">
     <w:nsid w:val="247426DD"/>
     <w:multiLevelType w:val="hybridMultilevel"/>
     <w:tmpl w:val="5A527BD8"/>
@@ -4194,7 +4757,96 @@
       </w:pPr>
     </w:lvl>
   </w:abstractNum>
-  <w:abstractNum w:abstractNumId="7" w15:restartNumberingAfterBreak="0">
+  <w:abstractNum w:abstractNumId="7">
+    <w:nsid w:val="2B940483"/>
+    <w:multiLevelType w:val="hybridMultilevel"/>
+    <w:tmpl w:val="ED22E7AE"/>
+    <w:lvl w:ilvl="0" w:tplc="645228F0">
+      <w:start w:val="3"/>
+      <w:numFmt w:val="decimal"/>
+      <w:lvlText w:val="(%1)"/>
+      <w:lvlJc w:val="left"/>
+      <w:pPr>
+        <w:ind w:left="720" w:hanging="360"/>
+      </w:pPr>
+      <w:rPr>
+        <w:rFonts w:hint="default"/>
+      </w:rPr>
+    </w:lvl>
+    <w:lvl w:ilvl="1" w:tplc="04090019" w:tentative="1">
+      <w:start w:val="1"/>
+      <w:numFmt w:val="lowerLetter"/>
+      <w:lvlText w:val="%2."/>
+      <w:lvlJc w:val="left"/>
+      <w:pPr>
+        <w:ind w:left="1440" w:hanging="360"/>
+      </w:pPr>
+    </w:lvl>
+    <w:lvl w:ilvl="2" w:tplc="0409001B" w:tentative="1">
+      <w:start w:val="1"/>
+      <w:numFmt w:val="lowerRoman"/>
+      <w:lvlText w:val="%3."/>
+      <w:lvlJc w:val="right"/>
+      <w:pPr>
+        <w:ind w:left="2160" w:hanging="180"/>
+      </w:pPr>
+    </w:lvl>
+    <w:lvl w:ilvl="3" w:tplc="0409000F" w:tentative="1">
+      <w:start w:val="1"/>
+      <w:numFmt w:val="decimal"/>
+      <w:lvlText w:val="%4."/>
+      <w:lvlJc w:val="left"/>
+      <w:pPr>
+        <w:ind w:left="2880" w:hanging="360"/>
+      </w:pPr>
+    </w:lvl>
+    <w:lvl w:ilvl="4" w:tplc="04090019" w:tentative="1">
+      <w:start w:val="1"/>
+      <w:numFmt w:val="lowerLetter"/>
+      <w:lvlText w:val="%5."/>
+      <w:lvlJc w:val="left"/>
+      <w:pPr>
+        <w:ind w:left="3600" w:hanging="360"/>
+      </w:pPr>
+    </w:lvl>
+    <w:lvl w:ilvl="5" w:tplc="0409001B" w:tentative="1">
+      <w:start w:val="1"/>
+      <w:numFmt w:val="lowerRoman"/>
+      <w:lvlText w:val="%6."/>
+      <w:lvlJc w:val="right"/>
+      <w:pPr>
+        <w:ind w:left="4320" w:hanging="180"/>
+      </w:pPr>
+    </w:lvl>
+    <w:lvl w:ilvl="6" w:tplc="0409000F" w:tentative="1">
+      <w:start w:val="1"/>
+      <w:numFmt w:val="decimal"/>
+      <w:lvlText w:val="%7."/>
+      <w:lvlJc w:val="left"/>
+      <w:pPr>
+        <w:ind w:left="5040" w:hanging="360"/>
+      </w:pPr>
+    </w:lvl>
+    <w:lvl w:ilvl="7" w:tplc="04090019" w:tentative="1">
+      <w:start w:val="1"/>
+      <w:numFmt w:val="lowerLetter"/>
+      <w:lvlText w:val="%8."/>
+      <w:lvlJc w:val="left"/>
+      <w:pPr>
+        <w:ind w:left="5760" w:hanging="360"/>
+      </w:pPr>
+    </w:lvl>
+    <w:lvl w:ilvl="8" w:tplc="0409001B" w:tentative="1">
+      <w:start w:val="1"/>
+      <w:numFmt w:val="lowerRoman"/>
+      <w:lvlText w:val="%9."/>
+      <w:lvlJc w:val="right"/>
+      <w:pPr>
+        <w:ind w:left="6480" w:hanging="180"/>
+      </w:pPr>
+    </w:lvl>
+  </w:abstractNum>
+  <w:abstractNum w:abstractNumId="8">
     <w:nsid w:val="34724771"/>
     <w:multiLevelType w:val="hybridMultilevel"/>
     <w:tmpl w:val="0532C4B4"/>
@@ -4307,7 +4959,7 @@
       </w:rPr>
     </w:lvl>
   </w:abstractNum>
-  <w:abstractNum w:abstractNumId="8" w15:restartNumberingAfterBreak="0">
+  <w:abstractNum w:abstractNumId="9">
     <w:nsid w:val="36714518"/>
     <w:multiLevelType w:val="hybridMultilevel"/>
     <w:tmpl w:val="E4B457DC"/>
@@ -4420,7 +5072,7 @@
       </w:rPr>
     </w:lvl>
   </w:abstractNum>
-  <w:abstractNum w:abstractNumId="9" w15:restartNumberingAfterBreak="0">
+  <w:abstractNum w:abstractNumId="10">
     <w:nsid w:val="3FD92463"/>
     <w:multiLevelType w:val="hybridMultilevel"/>
     <w:tmpl w:val="4102773A"/>
@@ -4533,7 +5185,7 @@
       </w:rPr>
     </w:lvl>
   </w:abstractNum>
-  <w:abstractNum w:abstractNumId="10" w15:restartNumberingAfterBreak="0">
+  <w:abstractNum w:abstractNumId="11">
     <w:nsid w:val="4062365A"/>
     <w:multiLevelType w:val="hybridMultilevel"/>
     <w:tmpl w:val="B3A68930"/>
@@ -4646,7 +5298,7 @@
       </w:rPr>
     </w:lvl>
   </w:abstractNum>
-  <w:abstractNum w:abstractNumId="11" w15:restartNumberingAfterBreak="0">
+  <w:abstractNum w:abstractNumId="12">
     <w:nsid w:val="42B37EA2"/>
     <w:multiLevelType w:val="hybridMultilevel"/>
     <w:tmpl w:val="A13CE188"/>
@@ -4759,7 +5411,96 @@
       </w:rPr>
     </w:lvl>
   </w:abstractNum>
-  <w:abstractNum w:abstractNumId="12" w15:restartNumberingAfterBreak="0">
+  <w:abstractNum w:abstractNumId="13">
+    <w:nsid w:val="55944FA7"/>
+    <w:multiLevelType w:val="multilevel"/>
+    <w:tmpl w:val="FEAEEC14"/>
+    <w:lvl w:ilvl="0">
+      <w:start w:val="1"/>
+      <w:numFmt w:val="decimal"/>
+      <w:lvlText w:val="(%1)"/>
+      <w:lvlJc w:val="left"/>
+      <w:pPr>
+        <w:ind w:left="360" w:hanging="360"/>
+      </w:pPr>
+      <w:rPr>
+        <w:rFonts w:hint="default"/>
+      </w:rPr>
+    </w:lvl>
+    <w:lvl w:ilvl="1">
+      <w:start w:val="1"/>
+      <w:numFmt w:val="lowerLetter"/>
+      <w:lvlText w:val="%2."/>
+      <w:lvlJc w:val="left"/>
+      <w:pPr>
+        <w:ind w:left="1080" w:hanging="360"/>
+      </w:pPr>
+    </w:lvl>
+    <w:lvl w:ilvl="2">
+      <w:start w:val="1"/>
+      <w:numFmt w:val="lowerRoman"/>
+      <w:lvlText w:val="%3."/>
+      <w:lvlJc w:val="right"/>
+      <w:pPr>
+        <w:ind w:left="1800" w:hanging="180"/>
+      </w:pPr>
+    </w:lvl>
+    <w:lvl w:ilvl="3">
+      <w:start w:val="1"/>
+      <w:numFmt w:val="decimal"/>
+      <w:lvlText w:val="%4."/>
+      <w:lvlJc w:val="left"/>
+      <w:pPr>
+        <w:ind w:left="2520" w:hanging="360"/>
+      </w:pPr>
+    </w:lvl>
+    <w:lvl w:ilvl="4">
+      <w:start w:val="1"/>
+      <w:numFmt w:val="lowerLetter"/>
+      <w:lvlText w:val="%5."/>
+      <w:lvlJc w:val="left"/>
+      <w:pPr>
+        <w:ind w:left="3240" w:hanging="360"/>
+      </w:pPr>
+    </w:lvl>
+    <w:lvl w:ilvl="5">
+      <w:start w:val="1"/>
+      <w:numFmt w:val="lowerRoman"/>
+      <w:lvlText w:val="%6."/>
+      <w:lvlJc w:val="right"/>
+      <w:pPr>
+        <w:ind w:left="3960" w:hanging="180"/>
+      </w:pPr>
+    </w:lvl>
+    <w:lvl w:ilvl="6">
+      <w:start w:val="1"/>
+      <w:numFmt w:val="decimal"/>
+      <w:lvlText w:val="%7."/>
+      <w:lvlJc w:val="left"/>
+      <w:pPr>
+        <w:ind w:left="4680" w:hanging="360"/>
+      </w:pPr>
+    </w:lvl>
+    <w:lvl w:ilvl="7">
+      <w:start w:val="1"/>
+      <w:numFmt w:val="lowerLetter"/>
+      <w:lvlText w:val="%8."/>
+      <w:lvlJc w:val="left"/>
+      <w:pPr>
+        <w:ind w:left="5400" w:hanging="360"/>
+      </w:pPr>
+    </w:lvl>
+    <w:lvl w:ilvl="8">
+      <w:start w:val="1"/>
+      <w:numFmt w:val="lowerRoman"/>
+      <w:lvlText w:val="%9."/>
+      <w:lvlJc w:val="right"/>
+      <w:pPr>
+        <w:ind w:left="6120" w:hanging="180"/>
+      </w:pPr>
+    </w:lvl>
+  </w:abstractNum>
+  <w:abstractNum w:abstractNumId="14">
     <w:nsid w:val="573D033F"/>
     <w:multiLevelType w:val="multilevel"/>
     <w:tmpl w:val="0409001D"/>
@@ -4845,7 +5586,7 @@
       </w:pPr>
     </w:lvl>
   </w:abstractNum>
-  <w:abstractNum w:abstractNumId="13" w15:restartNumberingAfterBreak="0">
+  <w:abstractNum w:abstractNumId="15">
     <w:nsid w:val="623B49AF"/>
     <w:multiLevelType w:val="multilevel"/>
     <w:tmpl w:val="0409001F"/>
@@ -4931,10 +5672,10 @@
       </w:pPr>
     </w:lvl>
   </w:abstractNum>
-  <w:abstractNum w:abstractNumId="14" w15:restartNumberingAfterBreak="0">
+  <w:abstractNum w:abstractNumId="16">
     <w:nsid w:val="642F1C08"/>
     <w:multiLevelType w:val="hybridMultilevel"/>
-    <w:tmpl w:val="FEAEEC14"/>
+    <w:tmpl w:val="537E86D2"/>
     <w:lvl w:ilvl="0" w:tplc="78363A0A">
       <w:start w:val="1"/>
       <w:numFmt w:val="decimal"/>
@@ -5020,7 +5761,7 @@
       </w:pPr>
     </w:lvl>
   </w:abstractNum>
-  <w:abstractNum w:abstractNumId="15" w15:restartNumberingAfterBreak="0">
+  <w:abstractNum w:abstractNumId="17">
     <w:nsid w:val="64820BF3"/>
     <w:multiLevelType w:val="hybridMultilevel"/>
     <w:tmpl w:val="10D875C0"/>
@@ -5133,7 +5874,7 @@
       </w:rPr>
     </w:lvl>
   </w:abstractNum>
-  <w:abstractNum w:abstractNumId="16" w15:restartNumberingAfterBreak="0">
+  <w:abstractNum w:abstractNumId="18">
     <w:nsid w:val="666D42DF"/>
     <w:multiLevelType w:val="multilevel"/>
     <w:tmpl w:val="94BC79BE"/>
@@ -5246,7 +5987,7 @@
       </w:rPr>
     </w:lvl>
   </w:abstractNum>
-  <w:abstractNum w:abstractNumId="17" w15:restartNumberingAfterBreak="0">
+  <w:abstractNum w:abstractNumId="19">
     <w:nsid w:val="6CD9038A"/>
     <w:multiLevelType w:val="hybridMultilevel"/>
     <w:tmpl w:val="C7743B68"/>
@@ -5359,7 +6100,7 @@
       </w:rPr>
     </w:lvl>
   </w:abstractNum>
-  <w:abstractNum w:abstractNumId="18" w15:restartNumberingAfterBreak="0">
+  <w:abstractNum w:abstractNumId="20">
     <w:nsid w:val="7B0D7A93"/>
     <w:multiLevelType w:val="multilevel"/>
     <w:tmpl w:val="0409001D"/>
@@ -5445,7 +6186,7 @@
       </w:pPr>
     </w:lvl>
   </w:abstractNum>
-  <w:abstractNum w:abstractNumId="19" w15:restartNumberingAfterBreak="0">
+  <w:abstractNum w:abstractNumId="21">
     <w:nsid w:val="7BC165F7"/>
     <w:multiLevelType w:val="hybridMultilevel"/>
     <w:tmpl w:val="2EDE6C80"/>
@@ -5531,7 +6272,7 @@
       </w:pPr>
     </w:lvl>
   </w:abstractNum>
-  <w:abstractNum w:abstractNumId="20" w15:restartNumberingAfterBreak="0">
+  <w:abstractNum w:abstractNumId="22">
     <w:nsid w:val="7DB1348A"/>
     <w:multiLevelType w:val="hybridMultilevel"/>
     <w:tmpl w:val="89004CC6"/>
@@ -5645,19 +6386,19 @@
     </w:lvl>
   </w:abstractNum>
   <w:num w:numId="1">
-    <w:abstractNumId w:val="19"/>
+    <w:abstractNumId w:val="21"/>
   </w:num>
   <w:num w:numId="2">
-    <w:abstractNumId w:val="15"/>
+    <w:abstractNumId w:val="17"/>
   </w:num>
   <w:num w:numId="3">
     <w:abstractNumId w:val="0"/>
   </w:num>
   <w:num w:numId="4">
-    <w:abstractNumId w:val="20"/>
+    <w:abstractNumId w:val="22"/>
   </w:num>
   <w:num w:numId="5">
-    <w:abstractNumId w:val="7"/>
+    <w:abstractNumId w:val="8"/>
   </w:num>
   <w:num w:numId="6">
     <w:abstractNumId w:val="2"/>
@@ -5666,7 +6407,7 @@
     <w:abstractNumId w:val="3"/>
   </w:num>
   <w:num w:numId="8">
-    <w:abstractNumId w:val="13"/>
+    <w:abstractNumId w:val="15"/>
   </w:num>
   <w:num w:numId="9">
     <w:abstractNumId w:val="4"/>
@@ -5675,43 +6416,49 @@
     <w:abstractNumId w:val="1"/>
   </w:num>
   <w:num w:numId="11">
-    <w:abstractNumId w:val="18"/>
+    <w:abstractNumId w:val="20"/>
   </w:num>
   <w:num w:numId="12">
     <w:abstractNumId w:val="6"/>
   </w:num>
   <w:num w:numId="13">
-    <w:abstractNumId w:val="16"/>
+    <w:abstractNumId w:val="18"/>
   </w:num>
   <w:num w:numId="14">
     <w:abstractNumId w:val="5"/>
   </w:num>
   <w:num w:numId="15">
+    <w:abstractNumId w:val="12"/>
+  </w:num>
+  <w:num w:numId="16">
+    <w:abstractNumId w:val="19"/>
+  </w:num>
+  <w:num w:numId="17">
+    <w:abstractNumId w:val="9"/>
+  </w:num>
+  <w:num w:numId="18">
+    <w:abstractNumId w:val="10"/>
+  </w:num>
+  <w:num w:numId="19">
     <w:abstractNumId w:val="11"/>
   </w:num>
-  <w:num w:numId="16">
-    <w:abstractNumId w:val="17"/>
-  </w:num>
-  <w:num w:numId="17">
-    <w:abstractNumId w:val="8"/>
-  </w:num>
-  <w:num w:numId="18">
-    <w:abstractNumId w:val="9"/>
-  </w:num>
-  <w:num w:numId="19">
-    <w:abstractNumId w:val="10"/>
-  </w:num>
   <w:num w:numId="20">
-    <w:abstractNumId w:val="12"/>
+    <w:abstractNumId w:val="14"/>
   </w:num>
   <w:num w:numId="21">
-    <w:abstractNumId w:val="14"/>
+    <w:abstractNumId w:val="16"/>
+  </w:num>
+  <w:num w:numId="22">
+    <w:abstractNumId w:val="13"/>
+  </w:num>
+  <w:num w:numId="23">
+    <w:abstractNumId w:val="7"/>
   </w:num>
 </w:numbering>
 </file>
 
 <file path=word/styles.xml><?xml version="1.0" encoding="utf-8"?>
-<w:styles xmlns:mc="http://schemas.openxmlformats.org/markup-compatibility/2006" xmlns:r="http://schemas.openxmlformats.org/officeDocument/2006/relationships" xmlns:w="http://schemas.openxmlformats.org/wordprocessingml/2006/main" xmlns:w14="http://schemas.microsoft.com/office/word/2010/wordml" xmlns:w15="http://schemas.microsoft.com/office/word/2012/wordml" xmlns:w16se="http://schemas.microsoft.com/office/word/2015/wordml/symex" mc:Ignorable="w14 w15 w16se">
+<w:styles xmlns:mc="http://schemas.openxmlformats.org/markup-compatibility/2006" xmlns:r="http://schemas.openxmlformats.org/officeDocument/2006/relationships" xmlns:w="http://schemas.openxmlformats.org/wordprocessingml/2006/main" xmlns:w14="http://schemas.microsoft.com/office/word/2010/wordml" mc:Ignorable="w14">
   <w:docDefaults>
     <w:rPrDefault>
       <w:rPr>
@@ -5727,378 +6474,516 @@
       </w:pPr>
     </w:pPrDefault>
   </w:docDefaults>
-  <w:latentStyles w:defLockedState="0" w:defUIPriority="99" w:defSemiHidden="0" w:defUnhideWhenUsed="0" w:defQFormat="0" w:count="371">
-    <w:lsdException w:name="Normal" w:uiPriority="0" w:qFormat="1"/>
-    <w:lsdException w:name="heading 1" w:uiPriority="9" w:qFormat="1"/>
-    <w:lsdException w:name="heading 2" w:semiHidden="1" w:uiPriority="9" w:unhideWhenUsed="1" w:qFormat="1"/>
-    <w:lsdException w:name="heading 3" w:semiHidden="1" w:uiPriority="9" w:unhideWhenUsed="1" w:qFormat="1"/>
-    <w:lsdException w:name="heading 4" w:semiHidden="1" w:uiPriority="9" w:unhideWhenUsed="1" w:qFormat="1"/>
-    <w:lsdException w:name="heading 5" w:semiHidden="1" w:uiPriority="9" w:unhideWhenUsed="1" w:qFormat="1"/>
-    <w:lsdException w:name="heading 6" w:semiHidden="1" w:uiPriority="9" w:unhideWhenUsed="1" w:qFormat="1"/>
-    <w:lsdException w:name="heading 7" w:semiHidden="1" w:uiPriority="9" w:unhideWhenUsed="1" w:qFormat="1"/>
-    <w:lsdException w:name="heading 8" w:semiHidden="1" w:uiPriority="9" w:unhideWhenUsed="1" w:qFormat="1"/>
-    <w:lsdException w:name="heading 9" w:semiHidden="1" w:uiPriority="9" w:unhideWhenUsed="1" w:qFormat="1"/>
-    <w:lsdException w:name="index 1" w:semiHidden="1" w:unhideWhenUsed="1"/>
-    <w:lsdException w:name="index 2" w:semiHidden="1" w:unhideWhenUsed="1"/>
-    <w:lsdException w:name="index 3" w:semiHidden="1" w:unhideWhenUsed="1"/>
-    <w:lsdException w:name="index 4" w:semiHidden="1" w:unhideWhenUsed="1"/>
-    <w:lsdException w:name="index 5" w:semiHidden="1" w:unhideWhenUsed="1"/>
-    <w:lsdException w:name="index 6" w:semiHidden="1" w:unhideWhenUsed="1"/>
-    <w:lsdException w:name="index 7" w:semiHidden="1" w:unhideWhenUsed="1"/>
-    <w:lsdException w:name="index 8" w:semiHidden="1" w:unhideWhenUsed="1"/>
-    <w:lsdException w:name="index 9" w:semiHidden="1" w:unhideWhenUsed="1"/>
-    <w:lsdException w:name="toc 1" w:semiHidden="1" w:uiPriority="39" w:unhideWhenUsed="1"/>
-    <w:lsdException w:name="toc 2" w:semiHidden="1" w:uiPriority="39" w:unhideWhenUsed="1"/>
-    <w:lsdException w:name="toc 3" w:semiHidden="1" w:uiPriority="39" w:unhideWhenUsed="1"/>
-    <w:lsdException w:name="toc 4" w:semiHidden="1" w:uiPriority="39" w:unhideWhenUsed="1"/>
-    <w:lsdException w:name="toc 5" w:semiHidden="1" w:uiPriority="39" w:unhideWhenUsed="1"/>
-    <w:lsdException w:name="toc 6" w:semiHidden="1" w:uiPriority="39" w:unhideWhenUsed="1"/>
-    <w:lsdException w:name="toc 7" w:semiHidden="1" w:uiPriority="39" w:unhideWhenUsed="1"/>
-    <w:lsdException w:name="toc 8" w:semiHidden="1" w:uiPriority="39" w:unhideWhenUsed="1"/>
-    <w:lsdException w:name="toc 9" w:semiHidden="1" w:uiPriority="39" w:unhideWhenUsed="1"/>
-    <w:lsdException w:name="Normal Indent" w:semiHidden="1" w:unhideWhenUsed="1"/>
-    <w:lsdException w:name="footnote text" w:semiHidden="1" w:unhideWhenUsed="1"/>
-    <w:lsdException w:name="annotation text" w:semiHidden="1" w:unhideWhenUsed="1"/>
-    <w:lsdException w:name="header" w:semiHidden="1" w:unhideWhenUsed="1"/>
-    <w:lsdException w:name="footer" w:semiHidden="1" w:unhideWhenUsed="1"/>
-    <w:lsdException w:name="index heading" w:semiHidden="1" w:unhideWhenUsed="1"/>
-    <w:lsdException w:name="caption" w:semiHidden="1" w:uiPriority="35" w:unhideWhenUsed="1" w:qFormat="1"/>
-    <w:lsdException w:name="table of figures" w:semiHidden="1" w:unhideWhenUsed="1"/>
-    <w:lsdException w:name="envelope address" w:semiHidden="1" w:unhideWhenUsed="1"/>
-    <w:lsdException w:name="envelope return" w:semiHidden="1" w:unhideWhenUsed="1"/>
-    <w:lsdException w:name="footnote reference" w:semiHidden="1" w:unhideWhenUsed="1"/>
-    <w:lsdException w:name="annotation reference" w:semiHidden="1" w:unhideWhenUsed="1"/>
-    <w:lsdException w:name="line number" w:semiHidden="1" w:unhideWhenUsed="1"/>
-    <w:lsdException w:name="page number" w:semiHidden="1" w:unhideWhenUsed="1"/>
-    <w:lsdException w:name="endnote reference" w:semiHidden="1" w:unhideWhenUsed="1"/>
-    <w:lsdException w:name="endnote text" w:semiHidden="1" w:unhideWhenUsed="1"/>
-    <w:lsdException w:name="table of authorities" w:semiHidden="1" w:unhideWhenUsed="1"/>
-    <w:lsdException w:name="macro" w:semiHidden="1" w:unhideWhenUsed="1"/>
-    <w:lsdException w:name="toa heading" w:semiHidden="1" w:unhideWhenUsed="1"/>
-    <w:lsdException w:name="List" w:semiHidden="1" w:unhideWhenUsed="1"/>
-    <w:lsdException w:name="List Bullet" w:semiHidden="1" w:unhideWhenUsed="1"/>
-    <w:lsdException w:name="List Number" w:semiHidden="1" w:unhideWhenUsed="1"/>
-    <w:lsdException w:name="List 2" w:semiHidden="1" w:unhideWhenUsed="1"/>
-    <w:lsdException w:name="List 3" w:semiHidden="1" w:unhideWhenUsed="1"/>
-    <w:lsdException w:name="List 4" w:semiHidden="1" w:unhideWhenUsed="1"/>
-    <w:lsdException w:name="List 5" w:semiHidden="1" w:unhideWhenUsed="1"/>
-    <w:lsdException w:name="List Bullet 2" w:semiHidden="1" w:unhideWhenUsed="1"/>
-    <w:lsdException w:name="List Bullet 3" w:semiHidden="1" w:unhideWhenUsed="1"/>
-    <w:lsdException w:name="List Bullet 4" w:semiHidden="1" w:unhideWhenUsed="1"/>
-    <w:lsdException w:name="List Bullet 5" w:semiHidden="1" w:unhideWhenUsed="1"/>
-    <w:lsdException w:name="List Number 2" w:semiHidden="1" w:unhideWhenUsed="1"/>
-    <w:lsdException w:name="List Number 3" w:semiHidden="1" w:unhideWhenUsed="1"/>
-    <w:lsdException w:name="List Number 4" w:semiHidden="1" w:unhideWhenUsed="1"/>
-    <w:lsdException w:name="List Number 5" w:semiHidden="1" w:unhideWhenUsed="1"/>
-    <w:lsdException w:name="Title" w:uiPriority="10" w:qFormat="1"/>
-    <w:lsdException w:name="Closing" w:semiHidden="1" w:unhideWhenUsed="1"/>
-    <w:lsdException w:name="Signature" w:semiHidden="1" w:unhideWhenUsed="1"/>
-    <w:lsdException w:name="Default Paragraph Font" w:semiHidden="1" w:uiPriority="1" w:unhideWhenUsed="1"/>
-    <w:lsdException w:name="Body Text" w:semiHidden="1" w:unhideWhenUsed="1"/>
-    <w:lsdException w:name="Body Text Indent" w:semiHidden="1" w:unhideWhenUsed="1"/>
-    <w:lsdException w:name="List Continue" w:semiHidden="1" w:unhideWhenUsed="1"/>
-    <w:lsdException w:name="List Continue 2" w:semiHidden="1" w:unhideWhenUsed="1"/>
-    <w:lsdException w:name="List Continue 3" w:semiHidden="1" w:unhideWhenUsed="1"/>
-    <w:lsdException w:name="List Continue 4" w:semiHidden="1" w:unhideWhenUsed="1"/>
-    <w:lsdException w:name="List Continue 5" w:semiHidden="1" w:unhideWhenUsed="1"/>
-    <w:lsdException w:name="Message Header" w:semiHidden="1" w:unhideWhenUsed="1"/>
-    <w:lsdException w:name="Subtitle" w:uiPriority="11" w:qFormat="1"/>
-    <w:lsdException w:name="Salutation" w:semiHidden="1" w:unhideWhenUsed="1"/>
-    <w:lsdException w:name="Date" w:semiHidden="1" w:unhideWhenUsed="1"/>
-    <w:lsdException w:name="Body Text First Indent" w:semiHidden="1" w:unhideWhenUsed="1"/>
-    <w:lsdException w:name="Body Text First Indent 2" w:semiHidden="1" w:unhideWhenUsed="1"/>
-    <w:lsdException w:name="Note Heading" w:semiHidden="1" w:unhideWhenUsed="1"/>
-    <w:lsdException w:name="Body Text 2" w:semiHidden="1" w:unhideWhenUsed="1"/>
-    <w:lsdException w:name="Body Text 3" w:semiHidden="1" w:unhideWhenUsed="1"/>
-    <w:lsdException w:name="Body Text Indent 2" w:semiHidden="1" w:unhideWhenUsed="1"/>
-    <w:lsdException w:name="Body Text Indent 3" w:semiHidden="1" w:unhideWhenUsed="1"/>
-    <w:lsdException w:name="Block Text" w:semiHidden="1" w:unhideWhenUsed="1"/>
-    <w:lsdException w:name="Hyperlink" w:semiHidden="1" w:unhideWhenUsed="1"/>
-    <w:lsdException w:name="FollowedHyperlink" w:semiHidden="1" w:unhideWhenUsed="1"/>
-    <w:lsdException w:name="Strong" w:uiPriority="22" w:qFormat="1"/>
-    <w:lsdException w:name="Emphasis" w:uiPriority="20" w:qFormat="1"/>
-    <w:lsdException w:name="Document Map" w:semiHidden="1" w:unhideWhenUsed="1"/>
-    <w:lsdException w:name="Plain Text" w:semiHidden="1" w:unhideWhenUsed="1"/>
-    <w:lsdException w:name="E-mail Signature" w:semiHidden="1" w:unhideWhenUsed="1"/>
-    <w:lsdException w:name="HTML Top of Form" w:semiHidden="1" w:unhideWhenUsed="1"/>
-    <w:lsdException w:name="HTML Bottom of Form" w:semiHidden="1" w:unhideWhenUsed="1"/>
-    <w:lsdException w:name="Normal (Web)" w:semiHidden="1" w:unhideWhenUsed="1"/>
-    <w:lsdException w:name="HTML Acronym" w:semiHidden="1" w:unhideWhenUsed="1"/>
-    <w:lsdException w:name="HTML Address" w:semiHidden="1" w:unhideWhenUsed="1"/>
-    <w:lsdException w:name="HTML Cite" w:semiHidden="1" w:unhideWhenUsed="1"/>
-    <w:lsdException w:name="HTML Code" w:semiHidden="1" w:unhideWhenUsed="1"/>
-    <w:lsdException w:name="HTML Definition" w:semiHidden="1" w:unhideWhenUsed="1"/>
-    <w:lsdException w:name="HTML Keyboard" w:semiHidden="1" w:unhideWhenUsed="1"/>
-    <w:lsdException w:name="HTML Preformatted" w:semiHidden="1" w:unhideWhenUsed="1"/>
-    <w:lsdException w:name="HTML Sample" w:semiHidden="1" w:unhideWhenUsed="1"/>
-    <w:lsdException w:name="HTML Typewriter" w:semiHidden="1" w:unhideWhenUsed="1"/>
-    <w:lsdException w:name="HTML Variable" w:semiHidden="1" w:unhideWhenUsed="1"/>
-    <w:lsdException w:name="Normal Table" w:semiHidden="1" w:unhideWhenUsed="1"/>
-    <w:lsdException w:name="annotation subject" w:semiHidden="1" w:unhideWhenUsed="1"/>
-    <w:lsdException w:name="No List" w:semiHidden="1" w:unhideWhenUsed="1"/>
-    <w:lsdException w:name="Outline List 1" w:semiHidden="1" w:unhideWhenUsed="1"/>
-    <w:lsdException w:name="Outline List 2" w:semiHidden="1" w:unhideWhenUsed="1"/>
-    <w:lsdException w:name="Outline List 3" w:semiHidden="1" w:unhideWhenUsed="1"/>
-    <w:lsdException w:name="Table Simple 1" w:semiHidden="1" w:unhideWhenUsed="1"/>
-    <w:lsdException w:name="Table Simple 2" w:semiHidden="1" w:unhideWhenUsed="1"/>
-    <w:lsdException w:name="Table Simple 3" w:semiHidden="1" w:unhideWhenUsed="1"/>
-    <w:lsdException w:name="Table Classic 1" w:semiHidden="1" w:unhideWhenUsed="1"/>
-    <w:lsdException w:name="Table Classic 2" w:semiHidden="1" w:unhideWhenUsed="1"/>
-    <w:lsdException w:name="Table Classic 3" w:semiHidden="1" w:unhideWhenUsed="1"/>
-    <w:lsdException w:name="Table Classic 4" w:semiHidden="1" w:unhideWhenUsed="1"/>
-    <w:lsdException w:name="Table Colorful 1" w:semiHidden="1" w:unhideWhenUsed="1"/>
-    <w:lsdException w:name="Table Colorful 2" w:semiHidden="1" w:unhideWhenUsed="1"/>
-    <w:lsdException w:name="Table Colorful 3" w:semiHidden="1" w:unhideWhenUsed="1"/>
-    <w:lsdException w:name="Table Columns 1" w:semiHidden="1" w:unhideWhenUsed="1"/>
-    <w:lsdException w:name="Table Columns 2" w:semiHidden="1" w:unhideWhenUsed="1"/>
-    <w:lsdException w:name="Table Columns 3" w:semiHidden="1" w:unhideWhenUsed="1"/>
-    <w:lsdException w:name="Table Columns 4" w:semiHidden="1" w:unhideWhenUsed="1"/>
-    <w:lsdException w:name="Table Columns 5" w:semiHidden="1" w:unhideWhenUsed="1"/>
-    <w:lsdException w:name="Table Grid 1" w:semiHidden="1" w:unhideWhenUsed="1"/>
-    <w:lsdException w:name="Table Grid 2" w:semiHidden="1" w:unhideWhenUsed="1"/>
-    <w:lsdException w:name="Table Grid 3" w:semiHidden="1" w:unhideWhenUsed="1"/>
-    <w:lsdException w:name="Table Grid 4" w:semiHidden="1" w:unhideWhenUsed="1"/>
-    <w:lsdException w:name="Table Grid 5" w:semiHidden="1" w:unhideWhenUsed="1"/>
-    <w:lsdException w:name="Table Grid 6" w:semiHidden="1" w:unhideWhenUsed="1"/>
-    <w:lsdException w:name="Table Grid 7" w:semiHidden="1" w:unhideWhenUsed="1"/>
-    <w:lsdException w:name="Table Grid 8" w:semiHidden="1" w:unhideWhenUsed="1"/>
-    <w:lsdException w:name="Table List 1" w:semiHidden="1" w:unhideWhenUsed="1"/>
-    <w:lsdException w:name="Table List 2" w:semiHidden="1" w:unhideWhenUsed="1"/>
-    <w:lsdException w:name="Table List 3" w:semiHidden="1" w:unhideWhenUsed="1"/>
-    <w:lsdException w:name="Table List 4" w:semiHidden="1" w:unhideWhenUsed="1"/>
-    <w:lsdException w:name="Table List 5" w:semiHidden="1" w:unhideWhenUsed="1"/>
-    <w:lsdException w:name="Table List 6" w:semiHidden="1" w:unhideWhenUsed="1"/>
-    <w:lsdException w:name="Table List 7" w:semiHidden="1" w:unhideWhenUsed="1"/>
-    <w:lsdException w:name="Table List 8" w:semiHidden="1" w:unhideWhenUsed="1"/>
-    <w:lsdException w:name="Table 3D effects 1" w:semiHidden="1" w:unhideWhenUsed="1"/>
-    <w:lsdException w:name="Table 3D effects 2" w:semiHidden="1" w:unhideWhenUsed="1"/>
-    <w:lsdException w:name="Table 3D effects 3" w:semiHidden="1" w:unhideWhenUsed="1"/>
-    <w:lsdException w:name="Table Contemporary" w:semiHidden="1" w:unhideWhenUsed="1"/>
-    <w:lsdException w:name="Table Elegant" w:semiHidden="1" w:unhideWhenUsed="1"/>
-    <w:lsdException w:name="Table Professional" w:semiHidden="1" w:unhideWhenUsed="1"/>
-    <w:lsdException w:name="Table Subtle 1" w:semiHidden="1" w:unhideWhenUsed="1"/>
-    <w:lsdException w:name="Table Subtle 2" w:semiHidden="1" w:unhideWhenUsed="1"/>
-    <w:lsdException w:name="Table Web 1" w:semiHidden="1" w:unhideWhenUsed="1"/>
-    <w:lsdException w:name="Table Web 2" w:semiHidden="1" w:unhideWhenUsed="1"/>
-    <w:lsdException w:name="Table Web 3" w:semiHidden="1" w:unhideWhenUsed="1"/>
-    <w:lsdException w:name="Balloon Text" w:semiHidden="1" w:unhideWhenUsed="1"/>
-    <w:lsdException w:name="Table Grid" w:uiPriority="39"/>
-    <w:lsdException w:name="Table Theme" w:semiHidden="1" w:unhideWhenUsed="1"/>
-    <w:lsdException w:name="Placeholder Text" w:semiHidden="1"/>
-    <w:lsdException w:name="No Spacing" w:uiPriority="1" w:qFormat="1"/>
-    <w:lsdException w:name="Light Shading" w:uiPriority="60"/>
-    <w:lsdException w:name="Light List" w:uiPriority="61"/>
-    <w:lsdException w:name="Light Grid" w:uiPriority="62"/>
-    <w:lsdException w:name="Medium Shading 1" w:uiPriority="63"/>
-    <w:lsdException w:name="Medium Shading 2" w:uiPriority="64"/>
-    <w:lsdException w:name="Medium List 1" w:uiPriority="65"/>
-    <w:lsdException w:name="Medium List 2" w:uiPriority="66"/>
-    <w:lsdException w:name="Medium Grid 1" w:uiPriority="67"/>
-    <w:lsdException w:name="Medium Grid 2" w:uiPriority="68"/>
-    <w:lsdException w:name="Medium Grid 3" w:uiPriority="69"/>
-    <w:lsdException w:name="Dark List" w:uiPriority="70"/>
-    <w:lsdException w:name="Colorful Shading" w:uiPriority="71"/>
-    <w:lsdException w:name="Colorful List" w:uiPriority="72"/>
-    <w:lsdException w:name="Colorful Grid" w:uiPriority="73"/>
-    <w:lsdException w:name="Light Shading Accent 1" w:uiPriority="60"/>
-    <w:lsdException w:name="Light List Accent 1" w:uiPriority="61"/>
-    <w:lsdException w:name="Light Grid Accent 1" w:uiPriority="62"/>
-    <w:lsdException w:name="Medium Shading 1 Accent 1" w:uiPriority="63"/>
-    <w:lsdException w:name="Medium Shading 2 Accent 1" w:uiPriority="64"/>
-    <w:lsdException w:name="Medium List 1 Accent 1" w:uiPriority="65"/>
-    <w:lsdException w:name="Revision" w:semiHidden="1"/>
-    <w:lsdException w:name="List Paragraph" w:uiPriority="34" w:qFormat="1"/>
-    <w:lsdException w:name="Quote" w:uiPriority="29" w:qFormat="1"/>
-    <w:lsdException w:name="Intense Quote" w:uiPriority="30" w:qFormat="1"/>
-    <w:lsdException w:name="Medium List 2 Accent 1" w:uiPriority="66"/>
-    <w:lsdException w:name="Medium Grid 1 Accent 1" w:uiPriority="67"/>
-    <w:lsdException w:name="Medium Grid 2 Accent 1" w:uiPriority="68"/>
-    <w:lsdException w:name="Medium Grid 3 Accent 1" w:uiPriority="69"/>
-    <w:lsdException w:name="Dark List Accent 1" w:uiPriority="70"/>
-    <w:lsdException w:name="Colorful Shading Accent 1" w:uiPriority="71"/>
-    <w:lsdException w:name="Colorful List Accent 1" w:uiPriority="72"/>
-    <w:lsdException w:name="Colorful Grid Accent 1" w:uiPriority="73"/>
-    <w:lsdException w:name="Light Shading Accent 2" w:uiPriority="60"/>
-    <w:lsdException w:name="Light List Accent 2" w:uiPriority="61"/>
-    <w:lsdException w:name="Light Grid Accent 2" w:uiPriority="62"/>
-    <w:lsdException w:name="Medium Shading 1 Accent 2" w:uiPriority="63"/>
-    <w:lsdException w:name="Medium Shading 2 Accent 2" w:uiPriority="64"/>
-    <w:lsdException w:name="Medium List 1 Accent 2" w:uiPriority="65"/>
-    <w:lsdException w:name="Medium List 2 Accent 2" w:uiPriority="66"/>
-    <w:lsdException w:name="Medium Grid 1 Accent 2" w:uiPriority="67"/>
-    <w:lsdException w:name="Medium Grid 2 Accent 2" w:uiPriority="68"/>
-    <w:lsdException w:name="Medium Grid 3 Accent 2" w:uiPriority="69"/>
-    <w:lsdException w:name="Dark List Accent 2" w:uiPriority="70"/>
-    <w:lsdException w:name="Colorful Shading Accent 2" w:uiPriority="71"/>
-    <w:lsdException w:name="Colorful List Accent 2" w:uiPriority="72"/>
-    <w:lsdException w:name="Colorful Grid Accent 2" w:uiPriority="73"/>
-    <w:lsdException w:name="Light Shading Accent 3" w:uiPriority="60"/>
-    <w:lsdException w:name="Light List Accent 3" w:uiPriority="61"/>
-    <w:lsdException w:name="Light Grid Accent 3" w:uiPriority="62"/>
-    <w:lsdException w:name="Medium Shading 1 Accent 3" w:uiPriority="63"/>
-    <w:lsdException w:name="Medium Shading 2 Accent 3" w:uiPriority="64"/>
-    <w:lsdException w:name="Medium List 1 Accent 3" w:uiPriority="65"/>
-    <w:lsdException w:name="Medium List 2 Accent 3" w:uiPriority="66"/>
-    <w:lsdException w:name="Medium Grid 1 Accent 3" w:uiPriority="67"/>
-    <w:lsdException w:name="Medium Grid 2 Accent 3" w:uiPriority="68"/>
-    <w:lsdException w:name="Medium Grid 3 Accent 3" w:uiPriority="69"/>
-    <w:lsdException w:name="Dark List Accent 3" w:uiPriority="70"/>
-    <w:lsdException w:name="Colorful Shading Accent 3" w:uiPriority="71"/>
-    <w:lsdException w:name="Colorful List Accent 3" w:uiPriority="72"/>
-    <w:lsdException w:name="Colorful Grid Accent 3" w:uiPriority="73"/>
-    <w:lsdException w:name="Light Shading Accent 4" w:uiPriority="60"/>
-    <w:lsdException w:name="Light List Accent 4" w:uiPriority="61"/>
-    <w:lsdException w:name="Light Grid Accent 4" w:uiPriority="62"/>
-    <w:lsdException w:name="Medium Shading 1 Accent 4" w:uiPriority="63"/>
-    <w:lsdException w:name="Medium Shading 2 Accent 4" w:uiPriority="64"/>
-    <w:lsdException w:name="Medium List 1 Accent 4" w:uiPriority="65"/>
-    <w:lsdException w:name="Medium List 2 Accent 4" w:uiPriority="66"/>
-    <w:lsdException w:name="Medium Grid 1 Accent 4" w:uiPriority="67"/>
-    <w:lsdException w:name="Medium Grid 2 Accent 4" w:uiPriority="68"/>
-    <w:lsdException w:name="Medium Grid 3 Accent 4" w:uiPriority="69"/>
-    <w:lsdException w:name="Dark List Accent 4" w:uiPriority="70"/>
-    <w:lsdException w:name="Colorful Shading Accent 4" w:uiPriority="71"/>
-    <w:lsdException w:name="Colorful List Accent 4" w:uiPriority="72"/>
-    <w:lsdException w:name="Colorful Grid Accent 4" w:uiPriority="73"/>
-    <w:lsdException w:name="Light Shading Accent 5" w:uiPriority="60"/>
-    <w:lsdException w:name="Light List Accent 5" w:uiPriority="61"/>
-    <w:lsdException w:name="Light Grid Accent 5" w:uiPriority="62"/>
-    <w:lsdException w:name="Medium Shading 1 Accent 5" w:uiPriority="63"/>
-    <w:lsdException w:name="Medium Shading 2 Accent 5" w:uiPriority="64"/>
-    <w:lsdException w:name="Medium List 1 Accent 5" w:uiPriority="65"/>
-    <w:lsdException w:name="Medium List 2 Accent 5" w:uiPriority="66"/>
-    <w:lsdException w:name="Medium Grid 1 Accent 5" w:uiPriority="67"/>
-    <w:lsdException w:name="Medium Grid 2 Accent 5" w:uiPriority="68"/>
-    <w:lsdException w:name="Medium Grid 3 Accent 5" w:uiPriority="69"/>
-    <w:lsdException w:name="Dark List Accent 5" w:uiPriority="70"/>
-    <w:lsdException w:name="Colorful Shading Accent 5" w:uiPriority="71"/>
-    <w:lsdException w:name="Colorful List Accent 5" w:uiPriority="72"/>
-    <w:lsdException w:name="Colorful Grid Accent 5" w:uiPriority="73"/>
-    <w:lsdException w:name="Light Shading Accent 6" w:uiPriority="60"/>
-    <w:lsdException w:name="Light List Accent 6" w:uiPriority="61"/>
-    <w:lsdException w:name="Light Grid Accent 6" w:uiPriority="62"/>
-    <w:lsdException w:name="Medium Shading 1 Accent 6" w:uiPriority="63"/>
-    <w:lsdException w:name="Medium Shading 2 Accent 6" w:uiPriority="64"/>
-    <w:lsdException w:name="Medium List 1 Accent 6" w:uiPriority="65"/>
-    <w:lsdException w:name="Medium List 2 Accent 6" w:uiPriority="66"/>
-    <w:lsdException w:name="Medium Grid 1 Accent 6" w:uiPriority="67"/>
-    <w:lsdException w:name="Medium Grid 2 Accent 6" w:uiPriority="68"/>
-    <w:lsdException w:name="Medium Grid 3 Accent 6" w:uiPriority="69"/>
-    <w:lsdException w:name="Dark List Accent 6" w:uiPriority="70"/>
-    <w:lsdException w:name="Colorful Shading Accent 6" w:uiPriority="71"/>
-    <w:lsdException w:name="Colorful List Accent 6" w:uiPriority="72"/>
-    <w:lsdException w:name="Colorful Grid Accent 6" w:uiPriority="73"/>
-    <w:lsdException w:name="Subtle Emphasis" w:uiPriority="19" w:qFormat="1"/>
-    <w:lsdException w:name="Intense Emphasis" w:uiPriority="21" w:qFormat="1"/>
-    <w:lsdException w:name="Subtle Reference" w:uiPriority="31" w:qFormat="1"/>
-    <w:lsdException w:name="Intense Reference" w:uiPriority="32" w:qFormat="1"/>
-    <w:lsdException w:name="Book Title" w:uiPriority="33" w:qFormat="1"/>
-    <w:lsdException w:name="Bibliography" w:semiHidden="1" w:uiPriority="37" w:unhideWhenUsed="1"/>
-    <w:lsdException w:name="TOC Heading" w:semiHidden="1" w:uiPriority="39" w:unhideWhenUsed="1" w:qFormat="1"/>
-    <w:lsdException w:name="Plain Table 1" w:uiPriority="41"/>
-    <w:lsdException w:name="Plain Table 2" w:uiPriority="42"/>
-    <w:lsdException w:name="Plain Table 3" w:uiPriority="43"/>
-    <w:lsdException w:name="Plain Table 4" w:uiPriority="44"/>
-    <w:lsdException w:name="Plain Table 5" w:uiPriority="45"/>
-    <w:lsdException w:name="Grid Table Light" w:uiPriority="40"/>
-    <w:lsdException w:name="Grid Table 1 Light" w:uiPriority="46"/>
-    <w:lsdException w:name="Grid Table 2" w:uiPriority="47"/>
-    <w:lsdException w:name="Grid Table 3" w:uiPriority="48"/>
-    <w:lsdException w:name="Grid Table 4" w:uiPriority="49"/>
-    <w:lsdException w:name="Grid Table 5 Dark" w:uiPriority="50"/>
-    <w:lsdException w:name="Grid Table 6 Colorful" w:uiPriority="51"/>
-    <w:lsdException w:name="Grid Table 7 Colorful" w:uiPriority="52"/>
-    <w:lsdException w:name="Grid Table 1 Light Accent 1" w:uiPriority="46"/>
-    <w:lsdException w:name="Grid Table 2 Accent 1" w:uiPriority="47"/>
-    <w:lsdException w:name="Grid Table 3 Accent 1" w:uiPriority="48"/>
-    <w:lsdException w:name="Grid Table 4 Accent 1" w:uiPriority="49"/>
-    <w:lsdException w:name="Grid Table 5 Dark Accent 1" w:uiPriority="50"/>
-    <w:lsdException w:name="Grid Table 6 Colorful Accent 1" w:uiPriority="51"/>
-    <w:lsdException w:name="Grid Table 7 Colorful Accent 1" w:uiPriority="52"/>
-    <w:lsdException w:name="Grid Table 1 Light Accent 2" w:uiPriority="46"/>
-    <w:lsdException w:name="Grid Table 2 Accent 2" w:uiPriority="47"/>
-    <w:lsdException w:name="Grid Table 3 Accent 2" w:uiPriority="48"/>
-    <w:lsdException w:name="Grid Table 4 Accent 2" w:uiPriority="49"/>
-    <w:lsdException w:name="Grid Table 5 Dark Accent 2" w:uiPriority="50"/>
-    <w:lsdException w:name="Grid Table 6 Colorful Accent 2" w:uiPriority="51"/>
-    <w:lsdException w:name="Grid Table 7 Colorful Accent 2" w:uiPriority="52"/>
-    <w:lsdException w:name="Grid Table 1 Light Accent 3" w:uiPriority="46"/>
-    <w:lsdException w:name="Grid Table 2 Accent 3" w:uiPriority="47"/>
-    <w:lsdException w:name="Grid Table 3 Accent 3" w:uiPriority="48"/>
-    <w:lsdException w:name="Grid Table 4 Accent 3" w:uiPriority="49"/>
-    <w:lsdException w:name="Grid Table 5 Dark Accent 3" w:uiPriority="50"/>
-    <w:lsdException w:name="Grid Table 6 Colorful Accent 3" w:uiPriority="51"/>
-    <w:lsdException w:name="Grid Table 7 Colorful Accent 3" w:uiPriority="52"/>
-    <w:lsdException w:name="Grid Table 1 Light Accent 4" w:uiPriority="46"/>
-    <w:lsdException w:name="Grid Table 2 Accent 4" w:uiPriority="47"/>
-    <w:lsdException w:name="Grid Table 3 Accent 4" w:uiPriority="48"/>
-    <w:lsdException w:name="Grid Table 4 Accent 4" w:uiPriority="49"/>
-    <w:lsdException w:name="Grid Table 5 Dark Accent 4" w:uiPriority="50"/>
-    <w:lsdException w:name="Grid Table 6 Colorful Accent 4" w:uiPriority="51"/>
-    <w:lsdException w:name="Grid Table 7 Colorful Accent 4" w:uiPriority="52"/>
-    <w:lsdException w:name="Grid Table 1 Light Accent 5" w:uiPriority="46"/>
-    <w:lsdException w:name="Grid Table 2 Accent 5" w:uiPriority="47"/>
-    <w:lsdException w:name="Grid Table 3 Accent 5" w:uiPriority="48"/>
-    <w:lsdException w:name="Grid Table 4 Accent 5" w:uiPriority="49"/>
-    <w:lsdException w:name="Grid Table 5 Dark Accent 5" w:uiPriority="50"/>
-    <w:lsdException w:name="Grid Table 6 Colorful Accent 5" w:uiPriority="51"/>
-    <w:lsdException w:name="Grid Table 7 Colorful Accent 5" w:uiPriority="52"/>
-    <w:lsdException w:name="Grid Table 1 Light Accent 6" w:uiPriority="46"/>
-    <w:lsdException w:name="Grid Table 2 Accent 6" w:uiPriority="47"/>
-    <w:lsdException w:name="Grid Table 3 Accent 6" w:uiPriority="48"/>
-    <w:lsdException w:name="Grid Table 4 Accent 6" w:uiPriority="49"/>
-    <w:lsdException w:name="Grid Table 5 Dark Accent 6" w:uiPriority="50"/>
-    <w:lsdException w:name="Grid Table 6 Colorful Accent 6" w:uiPriority="51"/>
-    <w:lsdException w:name="Grid Table 7 Colorful Accent 6" w:uiPriority="52"/>
-    <w:lsdException w:name="List Table 1 Light" w:uiPriority="46"/>
-    <w:lsdException w:name="List Table 2" w:uiPriority="47"/>
-    <w:lsdException w:name="List Table 3" w:uiPriority="48"/>
-    <w:lsdException w:name="List Table 4" w:uiPriority="49"/>
-    <w:lsdException w:name="List Table 5 Dark" w:uiPriority="50"/>
-    <w:lsdException w:name="List Table 6 Colorful" w:uiPriority="51"/>
-    <w:lsdException w:name="List Table 7 Colorful" w:uiPriority="52"/>
-    <w:lsdException w:name="List Table 1 Light Accent 1" w:uiPriority="46"/>
-    <w:lsdException w:name="List Table 2 Accent 1" w:uiPriority="47"/>
-    <w:lsdException w:name="List Table 3 Accent 1" w:uiPriority="48"/>
-    <w:lsdException w:name="List Table 4 Accent 1" w:uiPriority="49"/>
-    <w:lsdException w:name="List Table 5 Dark Accent 1" w:uiPriority="50"/>
-    <w:lsdException w:name="List Table 6 Colorful Accent 1" w:uiPriority="51"/>
-    <w:lsdException w:name="List Table 7 Colorful Accent 1" w:uiPriority="52"/>
-    <w:lsdException w:name="List Table 1 Light Accent 2" w:uiPriority="46"/>
-    <w:lsdException w:name="List Table 2 Accent 2" w:uiPriority="47"/>
-    <w:lsdException w:name="List Table 3 Accent 2" w:uiPriority="48"/>
-    <w:lsdException w:name="List Table 4 Accent 2" w:uiPriority="49"/>
-    <w:lsdException w:name="List Table 5 Dark Accent 2" w:uiPriority="50"/>
-    <w:lsdException w:name="List Table 6 Colorful Accent 2" w:uiPriority="51"/>
-    <w:lsdException w:name="List Table 7 Colorful Accent 2" w:uiPriority="52"/>
-    <w:lsdException w:name="List Table 1 Light Accent 3" w:uiPriority="46"/>
-    <w:lsdException w:name="List Table 2 Accent 3" w:uiPriority="47"/>
-    <w:lsdException w:name="List Table 3 Accent 3" w:uiPriority="48"/>
-    <w:lsdException w:name="List Table 4 Accent 3" w:uiPriority="49"/>
-    <w:lsdException w:name="List Table 5 Dark Accent 3" w:uiPriority="50"/>
-    <w:lsdException w:name="List Table 6 Colorful Accent 3" w:uiPriority="51"/>
-    <w:lsdException w:name="List Table 7 Colorful Accent 3" w:uiPriority="52"/>
-    <w:lsdException w:name="List Table 1 Light Accent 4" w:uiPriority="46"/>
-    <w:lsdException w:name="List Table 2 Accent 4" w:uiPriority="47"/>
-    <w:lsdException w:name="List Table 3 Accent 4" w:uiPriority="48"/>
-    <w:lsdException w:name="List Table 4 Accent 4" w:uiPriority="49"/>
-    <w:lsdException w:name="List Table 5 Dark Accent 4" w:uiPriority="50"/>
-    <w:lsdException w:name="List Table 6 Colorful Accent 4" w:uiPriority="51"/>
-    <w:lsdException w:name="List Table 7 Colorful Accent 4" w:uiPriority="52"/>
-    <w:lsdException w:name="List Table 1 Light Accent 5" w:uiPriority="46"/>
-    <w:lsdException w:name="List Table 2 Accent 5" w:uiPriority="47"/>
-    <w:lsdException w:name="List Table 3 Accent 5" w:uiPriority="48"/>
-    <w:lsdException w:name="List Table 4 Accent 5" w:uiPriority="49"/>
-    <w:lsdException w:name="List Table 5 Dark Accent 5" w:uiPriority="50"/>
-    <w:lsdException w:name="List Table 6 Colorful Accent 5" w:uiPriority="51"/>
-    <w:lsdException w:name="List Table 7 Colorful Accent 5" w:uiPriority="52"/>
-    <w:lsdException w:name="List Table 1 Light Accent 6" w:uiPriority="46"/>
-    <w:lsdException w:name="List Table 2 Accent 6" w:uiPriority="47"/>
-    <w:lsdException w:name="List Table 3 Accent 6" w:uiPriority="48"/>
-    <w:lsdException w:name="List Table 4 Accent 6" w:uiPriority="49"/>
-    <w:lsdException w:name="List Table 5 Dark Accent 6" w:uiPriority="50"/>
-    <w:lsdException w:name="List Table 6 Colorful Accent 6" w:uiPriority="51"/>
-    <w:lsdException w:name="List Table 7 Colorful Accent 6" w:uiPriority="52"/>
+  <w:latentStyles w:defLockedState="0" w:defUIPriority="99" w:defSemiHidden="1" w:defUnhideWhenUsed="1" w:defQFormat="0" w:count="276">
+    <w:lsdException w:name="Normal" w:semiHidden="0" w:uiPriority="0" w:unhideWhenUsed="0" w:qFormat="1"/>
+    <w:lsdException w:name="heading 1" w:semiHidden="0" w:uiPriority="9" w:unhideWhenUsed="0" w:qFormat="1"/>
+    <w:lsdException w:name="heading 2" w:uiPriority="9" w:qFormat="1"/>
+    <w:lsdException w:name="heading 3" w:uiPriority="9" w:qFormat="1"/>
+    <w:lsdException w:name="heading 4" w:uiPriority="9" w:qFormat="1"/>
+    <w:lsdException w:name="heading 5" w:uiPriority="9" w:qFormat="1"/>
+    <w:lsdException w:name="heading 6" w:uiPriority="9" w:qFormat="1"/>
+    <w:lsdException w:name="heading 7" w:uiPriority="9" w:qFormat="1"/>
+    <w:lsdException w:name="heading 8" w:uiPriority="9" w:qFormat="1"/>
+    <w:lsdException w:name="heading 9" w:uiPriority="9" w:qFormat="1"/>
+    <w:lsdException w:name="toc 1" w:uiPriority="39"/>
+    <w:lsdException w:name="toc 2" w:uiPriority="39"/>
+    <w:lsdException w:name="toc 3" w:uiPriority="39"/>
+    <w:lsdException w:name="toc 4" w:uiPriority="39"/>
+    <w:lsdException w:name="toc 5" w:uiPriority="39"/>
+    <w:lsdException w:name="toc 6" w:uiPriority="39"/>
+    <w:lsdException w:name="toc 7" w:uiPriority="39"/>
+    <w:lsdException w:name="toc 8" w:uiPriority="39"/>
+    <w:lsdException w:name="toc 9" w:uiPriority="39"/>
+    <w:lsdException w:name="caption" w:uiPriority="35" w:qFormat="1"/>
+    <w:lsdException w:name="Title" w:semiHidden="0" w:uiPriority="10" w:unhideWhenUsed="0" w:qFormat="1"/>
+    <w:lsdException w:name="Default Paragraph Font" w:uiPriority="1"/>
+    <w:lsdException w:name="Subtitle" w:semiHidden="0" w:uiPriority="11" w:unhideWhenUsed="0" w:qFormat="1"/>
+    <w:lsdException w:name="Strong" w:semiHidden="0" w:uiPriority="22" w:unhideWhenUsed="0" w:qFormat="1"/>
+    <w:lsdException w:name="Emphasis" w:semiHidden="0" w:uiPriority="20" w:unhideWhenUsed="0" w:qFormat="1"/>
+    <w:lsdException w:name="Table Grid" w:semiHidden="0" w:uiPriority="39" w:unhideWhenUsed="0"/>
+    <w:lsdException w:name="Note Level 1" w:semiHidden="0" w:unhideWhenUsed="0"/>
+    <w:lsdException w:name="Note Level 2" w:semiHidden="0" w:unhideWhenUsed="0"/>
+    <w:lsdException w:name="Note Level 3" w:semiHidden="0" w:unhideWhenUsed="0"/>
+    <w:lsdException w:name="Note Level 4" w:semiHidden="0" w:unhideWhenUsed="0"/>
+    <w:lsdException w:name="Note Level 5" w:semiHidden="0" w:unhideWhenUsed="0"/>
+    <w:lsdException w:name="Note Level 6" w:semiHidden="0" w:unhideWhenUsed="0"/>
+    <w:lsdException w:name="Note Level 7" w:semiHidden="0" w:unhideWhenUsed="0"/>
+    <w:lsdException w:name="Note Level 8" w:semiHidden="0" w:unhideWhenUsed="0"/>
+    <w:lsdException w:name="Note Level 9" w:semiHidden="0" w:unhideWhenUsed="0"/>
+    <w:lsdException w:name="Placeholder Text" w:unhideWhenUsed="0"/>
+    <w:lsdException w:name="No Spacing" w:semiHidden="0" w:uiPriority="1" w:unhideWhenUsed="0" w:qFormat="1"/>
+    <w:lsdException w:name="Light Shading" w:semiHidden="0" w:uiPriority="60" w:unhideWhenUsed="0"/>
+    <w:lsdException w:name="Light List" w:semiHidden="0" w:uiPriority="61" w:unhideWhenUsed="0"/>
+    <w:lsdException w:name="Light Grid" w:semiHidden="0" w:uiPriority="62" w:unhideWhenUsed="0"/>
+    <w:lsdException w:name="Medium Shading 1" w:semiHidden="0" w:uiPriority="63" w:unhideWhenUsed="0"/>
+    <w:lsdException w:name="Medium Shading 2" w:semiHidden="0" w:uiPriority="64" w:unhideWhenUsed="0"/>
+    <w:lsdException w:name="Medium List 1" w:semiHidden="0" w:uiPriority="65" w:unhideWhenUsed="0"/>
+    <w:lsdException w:name="Medium List 2" w:semiHidden="0" w:uiPriority="66" w:unhideWhenUsed="0"/>
+    <w:lsdException w:name="Medium Grid 1" w:semiHidden="0" w:uiPriority="67" w:unhideWhenUsed="0"/>
+    <w:lsdException w:name="Medium Grid 2" w:semiHidden="0" w:uiPriority="68" w:unhideWhenUsed="0"/>
+    <w:lsdException w:name="Medium Grid 3" w:semiHidden="0" w:uiPriority="69" w:unhideWhenUsed="0"/>
+    <w:lsdException w:name="Dark List" w:semiHidden="0" w:uiPriority="70" w:unhideWhenUsed="0"/>
+    <w:lsdException w:name="Colorful Shading" w:semiHidden="0" w:uiPriority="71" w:unhideWhenUsed="0"/>
+    <w:lsdException w:name="Colorful List" w:semiHidden="0" w:uiPriority="72" w:unhideWhenUsed="0"/>
+    <w:lsdException w:name="Colorful Grid" w:semiHidden="0" w:uiPriority="73" w:unhideWhenUsed="0"/>
+    <w:lsdException w:name="Light Shading Accent 1" w:semiHidden="0" w:uiPriority="60" w:unhideWhenUsed="0"/>
+    <w:lsdException w:name="Light List Accent 1" w:semiHidden="0" w:uiPriority="61" w:unhideWhenUsed="0"/>
+    <w:lsdException w:name="Light Grid Accent 1" w:semiHidden="0" w:uiPriority="62" w:unhideWhenUsed="0"/>
+    <w:lsdException w:name="Medium Shading 1 Accent 1" w:semiHidden="0" w:uiPriority="63" w:unhideWhenUsed="0"/>
+    <w:lsdException w:name="Medium Shading 2 Accent 1" w:semiHidden="0" w:uiPriority="64" w:unhideWhenUsed="0"/>
+    <w:lsdException w:name="Medium List 1 Accent 1" w:semiHidden="0" w:uiPriority="65" w:unhideWhenUsed="0"/>
+    <w:lsdException w:name="Revision" w:unhideWhenUsed="0"/>
+    <w:lsdException w:name="List Paragraph" w:semiHidden="0" w:uiPriority="34" w:unhideWhenUsed="0" w:qFormat="1"/>
+    <w:lsdException w:name="Quote" w:semiHidden="0" w:uiPriority="29" w:unhideWhenUsed="0" w:qFormat="1"/>
+    <w:lsdException w:name="Intense Quote" w:semiHidden="0" w:uiPriority="30" w:unhideWhenUsed="0" w:qFormat="1"/>
+    <w:lsdException w:name="Medium List 2 Accent 1" w:semiHidden="0" w:uiPriority="66" w:unhideWhenUsed="0"/>
+    <w:lsdException w:name="Medium Grid 1 Accent 1" w:semiHidden="0" w:uiPriority="67" w:unhideWhenUsed="0"/>
+    <w:lsdException w:name="Medium Grid 2 Accent 1" w:semiHidden="0" w:uiPriority="68" w:unhideWhenUsed="0"/>
+    <w:lsdException w:name="Medium Grid 3 Accent 1" w:semiHidden="0" w:uiPriority="69" w:unhideWhenUsed="0"/>
+    <w:lsdException w:name="Dark List Accent 1" w:semiHidden="0" w:uiPriority="70" w:unhideWhenUsed="0"/>
+    <w:lsdException w:name="Colorful Shading Accent 1" w:semiHidden="0" w:uiPriority="71" w:unhideWhenUsed="0"/>
+    <w:lsdException w:name="Colorful List Accent 1" w:semiHidden="0" w:uiPriority="72" w:unhideWhenUsed="0"/>
+    <w:lsdException w:name="Colorful Grid Accent 1" w:semiHidden="0" w:uiPriority="73" w:unhideWhenUsed="0"/>
+    <w:lsdException w:name="Light Shading Accent 2" w:semiHidden="0" w:uiPriority="60" w:unhideWhenUsed="0"/>
+    <w:lsdException w:name="Light List Accent 2" w:semiHidden="0" w:uiPriority="61" w:unhideWhenUsed="0"/>
+    <w:lsdException w:name="Light Grid Accent 2" w:semiHidden="0" w:uiPriority="62" w:unhideWhenUsed="0"/>
+    <w:lsdException w:name="Medium Shading 1 Accent 2" w:semiHidden="0" w:uiPriority="63" w:unhideWhenUsed="0"/>
+    <w:lsdException w:name="Medium Shading 2 Accent 2" w:semiHidden="0" w:uiPriority="64" w:unhideWhenUsed="0"/>
+    <w:lsdException w:name="Medium List 1 Accent 2" w:semiHidden="0" w:uiPriority="65" w:unhideWhenUsed="0"/>
+    <w:lsdException w:name="Medium List 2 Accent 2" w:semiHidden="0" w:uiPriority="66" w:unhideWhenUsed="0"/>
+    <w:lsdException w:name="Medium Grid 1 Accent 2" w:semiHidden="0" w:uiPriority="67" w:unhideWhenUsed="0"/>
+    <w:lsdException w:name="Medium Grid 2 Accent 2" w:semiHidden="0" w:uiPriority="68" w:unhideWhenUsed="0"/>
+    <w:lsdException w:name="Medium Grid 3 Accent 2" w:semiHidden="0" w:uiPriority="69" w:unhideWhenUsed="0"/>
+    <w:lsdException w:name="Dark List Accent 2" w:semiHidden="0" w:uiPriority="70" w:unhideWhenUsed="0"/>
+    <w:lsdException w:name="Colorful Shading Accent 2" w:semiHidden="0" w:uiPriority="71" w:unhideWhenUsed="0"/>
+    <w:lsdException w:name="Colorful List Accent 2" w:semiHidden="0" w:uiPriority="72" w:unhideWhenUsed="0"/>
+    <w:lsdException w:name="Colorful Grid Accent 2" w:semiHidden="0" w:uiPriority="73" w:unhideWhenUsed="0"/>
+    <w:lsdException w:name="Light Shading Accent 3" w:semiHidden="0" w:uiPriority="60" w:unhideWhenUsed="0"/>
+    <w:lsdException w:name="Light List Accent 3" w:semiHidden="0" w:uiPriority="61" w:unhideWhenUsed="0"/>
+    <w:lsdException w:name="Light Grid Accent 3" w:semiHidden="0" w:uiPriority="62" w:unhideWhenUsed="0"/>
+    <w:lsdException w:name="Medium Shading 1 Accent 3" w:semiHidden="0" w:uiPriority="63" w:unhideWhenUsed="0"/>
+    <w:lsdException w:name="Medium Shading 2 Accent 3" w:semiHidden="0" w:uiPriority="64" w:unhideWhenUsed="0"/>
+    <w:lsdException w:name="Medium List 1 Accent 3" w:semiHidden="0" w:uiPriority="65" w:unhideWhenUsed="0"/>
+    <w:lsdException w:name="Medium List 2 Accent 3" w:semiHidden="0" w:uiPriority="66" w:unhideWhenUsed="0"/>
+    <w:lsdException w:name="Medium Grid 1 Accent 3" w:semiHidden="0" w:uiPriority="67" w:unhideWhenUsed="0"/>
+    <w:lsdException w:name="Medium Grid 2 Accent 3" w:semiHidden="0" w:uiPriority="68" w:unhideWhenUsed="0"/>
+    <w:lsdException w:name="Medium Grid 3 Accent 3" w:semiHidden="0" w:uiPriority="69" w:unhideWhenUsed="0"/>
+    <w:lsdException w:name="Dark List Accent 3" w:semiHidden="0" w:uiPriority="70" w:unhideWhenUsed="0"/>
+    <w:lsdException w:name="Colorful Shading Accent 3" w:semiHidden="0" w:uiPriority="71" w:unhideWhenUsed="0"/>
+    <w:lsdException w:name="Colorful List Accent 3" w:semiHidden="0" w:uiPriority="72" w:unhideWhenUsed="0"/>
+    <w:lsdException w:name="Colorful Grid Accent 3" w:semiHidden="0" w:uiPriority="73" w:unhideWhenUsed="0"/>
+    <w:lsdException w:name="Light Shading Accent 4" w:semiHidden="0" w:uiPriority="60" w:unhideWhenUsed="0"/>
+    <w:lsdException w:name="Light List Accent 4" w:semiHidden="0" w:uiPriority="61" w:unhideWhenUsed="0"/>
+    <w:lsdException w:name="Light Grid Accent 4" w:semiHidden="0" w:uiPriority="62" w:unhideWhenUsed="0"/>
+    <w:lsdException w:name="Medium Shading 1 Accent 4" w:semiHidden="0" w:uiPriority="63" w:unhideWhenUsed="0"/>
+    <w:lsdException w:name="Medium Shading 2 Accent 4" w:semiHidden="0" w:uiPriority="64" w:unhideWhenUsed="0"/>
+    <w:lsdException w:name="Medium List 1 Accent 4" w:semiHidden="0" w:uiPriority="65" w:unhideWhenUsed="0"/>
+    <w:lsdException w:name="Medium List 2 Accent 4" w:semiHidden="0" w:uiPriority="66" w:unhideWhenUsed="0"/>
+    <w:lsdException w:name="Medium Grid 1 Accent 4" w:semiHidden="0" w:uiPriority="67" w:unhideWhenUsed="0"/>
+    <w:lsdException w:name="Medium Grid 2 Accent 4" w:semiHidden="0" w:uiPriority="68" w:unhideWhenUsed="0"/>
+    <w:lsdException w:name="Medium Grid 3 Accent 4" w:semiHidden="0" w:uiPriority="69" w:unhideWhenUsed="0"/>
+    <w:lsdException w:name="Dark List Accent 4" w:semiHidden="0" w:uiPriority="70" w:unhideWhenUsed="0"/>
+    <w:lsdException w:name="Colorful Shading Accent 4" w:semiHidden="0" w:uiPriority="71" w:unhideWhenUsed="0"/>
+    <w:lsdException w:name="Colorful List Accent 4" w:semiHidden="0" w:uiPriority="72" w:unhideWhenUsed="0"/>
+    <w:lsdException w:name="Colorful Grid Accent 4" w:semiHidden="0" w:uiPriority="73" w:unhideWhenUsed="0"/>
+    <w:lsdException w:name="Light Shading Accent 5" w:semiHidden="0" w:uiPriority="60" w:unhideWhenUsed="0"/>
+    <w:lsdException w:name="Light List Accent 5" w:semiHidden="0" w:uiPriority="61" w:unhideWhenUsed="0"/>
+    <w:lsdException w:name="Light Grid Accent 5" w:semiHidden="0" w:uiPriority="62" w:unhideWhenUsed="0"/>
+    <w:lsdException w:name="Medium Shading 1 Accent 5" w:semiHidden="0" w:uiPriority="63" w:unhideWhenUsed="0"/>
+    <w:lsdException w:name="Medium Shading 2 Accent 5" w:semiHidden="0" w:uiPriority="64" w:unhideWhenUsed="0"/>
+    <w:lsdException w:name="Medium List 1 Accent 5" w:semiHidden="0" w:uiPriority="65" w:unhideWhenUsed="0"/>
+    <w:lsdException w:name="Medium List 2 Accent 5" w:semiHidden="0" w:uiPriority="66" w:unhideWhenUsed="0"/>
+    <w:lsdException w:name="Medium Grid 1 Accent 5" w:semiHidden="0" w:uiPriority="67" w:unhideWhenUsed="0"/>
+    <w:lsdException w:name="Medium Grid 2 Accent 5" w:semiHidden="0" w:uiPriority="68" w:unhideWhenUsed="0"/>
+    <w:lsdException w:name="Medium Grid 3 Accent 5" w:semiHidden="0" w:uiPriority="69" w:unhideWhenUsed="0"/>
+    <w:lsdException w:name="Dark List Accent 5" w:semiHidden="0" w:uiPriority="70" w:unhideWhenUsed="0"/>
+    <w:lsdException w:name="Colorful Shading Accent 5" w:semiHidden="0" w:uiPriority="71" w:unhideWhenUsed="0"/>
+    <w:lsdException w:name="Colorful List Accent 5" w:semiHidden="0" w:uiPriority="72" w:unhideWhenUsed="0"/>
+    <w:lsdException w:name="Colorful Grid Accent 5" w:semiHidden="0" w:uiPriority="73" w:unhideWhenUsed="0"/>
+    <w:lsdException w:name="Light Shading Accent 6" w:semiHidden="0" w:uiPriority="60" w:unhideWhenUsed="0"/>
+    <w:lsdException w:name="Light List Accent 6" w:semiHidden="0" w:uiPriority="61" w:unhideWhenUsed="0"/>
+    <w:lsdException w:name="Light Grid Accent 6" w:semiHidden="0" w:uiPriority="62" w:unhideWhenUsed="0"/>
+    <w:lsdException w:name="Medium Shading 1 Accent 6" w:semiHidden="0" w:uiPriority="63" w:unhideWhenUsed="0"/>
+    <w:lsdException w:name="Medium Shading 2 Accent 6" w:semiHidden="0" w:uiPriority="64" w:unhideWhenUsed="0"/>
+    <w:lsdException w:name="Medium List 1 Accent 6" w:semiHidden="0" w:uiPriority="65" w:unhideWhenUsed="0"/>
+    <w:lsdException w:name="Medium List 2 Accent 6" w:semiHidden="0" w:uiPriority="66" w:unhideWhenUsed="0"/>
+    <w:lsdException w:name="Medium Grid 1 Accent 6" w:semiHidden="0" w:uiPriority="67" w:unhideWhenUsed="0"/>
+    <w:lsdException w:name="Medium Grid 2 Accent 6" w:semiHidden="0" w:uiPriority="68" w:unhideWhenUsed="0"/>
+    <w:lsdException w:name="Medium Grid 3 Accent 6" w:semiHidden="0" w:uiPriority="69" w:unhideWhenUsed="0"/>
+    <w:lsdException w:name="Dark List Accent 6" w:semiHidden="0" w:uiPriority="70" w:unhideWhenUsed="0"/>
+    <w:lsdException w:name="Colorful Shading Accent 6" w:semiHidden="0" w:uiPriority="71" w:unhideWhenUsed="0"/>
+    <w:lsdException w:name="Colorful List Accent 6" w:semiHidden="0" w:uiPriority="72" w:unhideWhenUsed="0"/>
+    <w:lsdException w:name="Colorful Grid Accent 6" w:semiHidden="0" w:uiPriority="73" w:unhideWhenUsed="0"/>
+    <w:lsdException w:name="Subtle Emphasis" w:semiHidden="0" w:uiPriority="19" w:unhideWhenUsed="0" w:qFormat="1"/>
+    <w:lsdException w:name="Intense Emphasis" w:semiHidden="0" w:uiPriority="21" w:unhideWhenUsed="0" w:qFormat="1"/>
+    <w:lsdException w:name="Subtle Reference" w:semiHidden="0" w:uiPriority="31" w:unhideWhenUsed="0" w:qFormat="1"/>
+    <w:lsdException w:name="Intense Reference" w:semiHidden="0" w:uiPriority="32" w:unhideWhenUsed="0" w:qFormat="1"/>
+    <w:lsdException w:name="Book Title" w:semiHidden="0" w:uiPriority="33" w:unhideWhenUsed="0" w:qFormat="1"/>
+    <w:lsdException w:name="Bibliography" w:uiPriority="37"/>
+    <w:lsdException w:name="TOC Heading" w:uiPriority="39" w:qFormat="1"/>
+  </w:latentStyles>
+  <w:style w:type="paragraph" w:default="1" w:styleId="Normal">
+    <w:name w:val="Normal"/>
+    <w:qFormat/>
+  </w:style>
+  <w:style w:type="character" w:default="1" w:styleId="DefaultParagraphFont">
+    <w:name w:val="Default Paragraph Font"/>
+    <w:uiPriority w:val="1"/>
+    <w:semiHidden/>
+    <w:unhideWhenUsed/>
+  </w:style>
+  <w:style w:type="table" w:default="1" w:styleId="TableNormal">
+    <w:name w:val="Normal Table"/>
+    <w:uiPriority w:val="99"/>
+    <w:semiHidden/>
+    <w:unhideWhenUsed/>
+    <w:tblPr>
+      <w:tblInd w:w="0" w:type="dxa"/>
+      <w:tblCellMar>
+        <w:top w:w="0" w:type="dxa"/>
+        <w:left w:w="108" w:type="dxa"/>
+        <w:bottom w:w="0" w:type="dxa"/>
+        <w:right w:w="108" w:type="dxa"/>
+      </w:tblCellMar>
+    </w:tblPr>
+  </w:style>
+  <w:style w:type="numbering" w:default="1" w:styleId="NoList">
+    <w:name w:val="No List"/>
+    <w:uiPriority w:val="99"/>
+    <w:semiHidden/>
+    <w:unhideWhenUsed/>
+  </w:style>
+  <w:style w:type="character" w:styleId="Hyperlink">
+    <w:name w:val="Hyperlink"/>
+    <w:basedOn w:val="DefaultParagraphFont"/>
+    <w:uiPriority w:val="99"/>
+    <w:unhideWhenUsed/>
+    <w:rsid w:val="00F71726"/>
+    <w:rPr>
+      <w:color w:val="0563C1" w:themeColor="hyperlink"/>
+      <w:u w:val="single"/>
+    </w:rPr>
+  </w:style>
+  <w:style w:type="paragraph" w:styleId="ListParagraph">
+    <w:name w:val="List Paragraph"/>
+    <w:basedOn w:val="Normal"/>
+    <w:uiPriority w:val="34"/>
+    <w:qFormat/>
+    <w:rsid w:val="00BC16AA"/>
+    <w:pPr>
+      <w:ind w:left="720"/>
+      <w:contextualSpacing/>
+    </w:pPr>
+  </w:style>
+  <w:style w:type="paragraph" w:styleId="Header">
+    <w:name w:val="header"/>
+    <w:basedOn w:val="Normal"/>
+    <w:link w:val="HeaderChar"/>
+    <w:uiPriority w:val="99"/>
+    <w:unhideWhenUsed/>
+    <w:rsid w:val="003D1130"/>
+    <w:pPr>
+      <w:tabs>
+        <w:tab w:val="center" w:pos="4680"/>
+        <w:tab w:val="right" w:pos="9360"/>
+      </w:tabs>
+      <w:spacing w:after="0" w:line="240" w:lineRule="auto"/>
+    </w:pPr>
+  </w:style>
+  <w:style w:type="character" w:customStyle="1" w:styleId="HeaderChar">
+    <w:name w:val="Header Char"/>
+    <w:basedOn w:val="DefaultParagraphFont"/>
+    <w:link w:val="Header"/>
+    <w:uiPriority w:val="99"/>
+    <w:rsid w:val="003D1130"/>
+  </w:style>
+  <w:style w:type="paragraph" w:styleId="Footer">
+    <w:name w:val="footer"/>
+    <w:basedOn w:val="Normal"/>
+    <w:link w:val="FooterChar"/>
+    <w:uiPriority w:val="99"/>
+    <w:unhideWhenUsed/>
+    <w:rsid w:val="003D1130"/>
+    <w:pPr>
+      <w:tabs>
+        <w:tab w:val="center" w:pos="4680"/>
+        <w:tab w:val="right" w:pos="9360"/>
+      </w:tabs>
+      <w:spacing w:after="0" w:line="240" w:lineRule="auto"/>
+    </w:pPr>
+  </w:style>
+  <w:style w:type="character" w:customStyle="1" w:styleId="FooterChar">
+    <w:name w:val="Footer Char"/>
+    <w:basedOn w:val="DefaultParagraphFont"/>
+    <w:link w:val="Footer"/>
+    <w:uiPriority w:val="99"/>
+    <w:rsid w:val="003D1130"/>
+  </w:style>
+  <w:style w:type="character" w:styleId="CommentReference">
+    <w:name w:val="annotation reference"/>
+    <w:basedOn w:val="DefaultParagraphFont"/>
+    <w:uiPriority w:val="99"/>
+    <w:semiHidden/>
+    <w:unhideWhenUsed/>
+    <w:rsid w:val="005761C4"/>
+    <w:rPr>
+      <w:sz w:val="16"/>
+      <w:szCs w:val="16"/>
+    </w:rPr>
+  </w:style>
+  <w:style w:type="paragraph" w:styleId="CommentText">
+    <w:name w:val="annotation text"/>
+    <w:basedOn w:val="Normal"/>
+    <w:link w:val="CommentTextChar"/>
+    <w:uiPriority w:val="99"/>
+    <w:semiHidden/>
+    <w:unhideWhenUsed/>
+    <w:rsid w:val="005761C4"/>
+    <w:pPr>
+      <w:spacing w:line="240" w:lineRule="auto"/>
+    </w:pPr>
+    <w:rPr>
+      <w:sz w:val="20"/>
+      <w:szCs w:val="20"/>
+    </w:rPr>
+  </w:style>
+  <w:style w:type="character" w:customStyle="1" w:styleId="CommentTextChar">
+    <w:name w:val="Comment Text Char"/>
+    <w:basedOn w:val="DefaultParagraphFont"/>
+    <w:link w:val="CommentText"/>
+    <w:uiPriority w:val="99"/>
+    <w:semiHidden/>
+    <w:rsid w:val="005761C4"/>
+    <w:rPr>
+      <w:sz w:val="20"/>
+      <w:szCs w:val="20"/>
+    </w:rPr>
+  </w:style>
+  <w:style w:type="paragraph" w:styleId="CommentSubject">
+    <w:name w:val="annotation subject"/>
+    <w:basedOn w:val="CommentText"/>
+    <w:next w:val="CommentText"/>
+    <w:link w:val="CommentSubjectChar"/>
+    <w:uiPriority w:val="99"/>
+    <w:semiHidden/>
+    <w:unhideWhenUsed/>
+    <w:rsid w:val="005761C4"/>
+    <w:rPr>
+      <w:b/>
+      <w:bCs/>
+    </w:rPr>
+  </w:style>
+  <w:style w:type="character" w:customStyle="1" w:styleId="CommentSubjectChar">
+    <w:name w:val="Comment Subject Char"/>
+    <w:basedOn w:val="CommentTextChar"/>
+    <w:link w:val="CommentSubject"/>
+    <w:uiPriority w:val="99"/>
+    <w:semiHidden/>
+    <w:rsid w:val="005761C4"/>
+    <w:rPr>
+      <w:b/>
+      <w:bCs/>
+      <w:sz w:val="20"/>
+      <w:szCs w:val="20"/>
+    </w:rPr>
+  </w:style>
+  <w:style w:type="paragraph" w:styleId="BalloonText">
+    <w:name w:val="Balloon Text"/>
+    <w:basedOn w:val="Normal"/>
+    <w:link w:val="BalloonTextChar"/>
+    <w:uiPriority w:val="99"/>
+    <w:semiHidden/>
+    <w:unhideWhenUsed/>
+    <w:rsid w:val="005761C4"/>
+    <w:pPr>
+      <w:spacing w:after="0" w:line="240" w:lineRule="auto"/>
+    </w:pPr>
+    <w:rPr>
+      <w:rFonts w:ascii="Segoe UI" w:hAnsi="Segoe UI" w:cs="Segoe UI"/>
+      <w:sz w:val="18"/>
+      <w:szCs w:val="18"/>
+    </w:rPr>
+  </w:style>
+  <w:style w:type="character" w:customStyle="1" w:styleId="BalloonTextChar">
+    <w:name w:val="Balloon Text Char"/>
+    <w:basedOn w:val="DefaultParagraphFont"/>
+    <w:link w:val="BalloonText"/>
+    <w:uiPriority w:val="99"/>
+    <w:semiHidden/>
+    <w:rsid w:val="005761C4"/>
+    <w:rPr>
+      <w:rFonts w:ascii="Segoe UI" w:hAnsi="Segoe UI" w:cs="Segoe UI"/>
+      <w:sz w:val="18"/>
+      <w:szCs w:val="18"/>
+    </w:rPr>
+  </w:style>
+</w:styles>
+</file>
+
+<file path=word/stylesWithEffects.xml><?xml version="1.0" encoding="utf-8"?>
+<w:styles xmlns:wpc="http://schemas.microsoft.com/office/word/2010/wordprocessingCanvas" xmlns:mo="http://schemas.microsoft.com/office/mac/office/2008/main" xmlns:mc="http://schemas.openxmlformats.org/markup-compatibility/2006" xmlns:mv="urn:schemas-microsoft-com:mac:vml" xmlns:o="urn:schemas-microsoft-com:office:office" xmlns:r="http://schemas.openxmlformats.org/officeDocument/2006/relationships" xmlns:m="http://schemas.openxmlformats.org/officeDocument/2006/math" xmlns:v="urn:schemas-microsoft-com:vml" xmlns:wp14="http://schemas.microsoft.com/office/word/2010/wordprocessingDrawing" xmlns:wp="http://schemas.openxmlformats.org/drawingml/2006/wordprocessingDrawing" xmlns:w10="urn:schemas-microsoft-com:office:word" xmlns:w="http://schemas.openxmlformats.org/wordprocessingml/2006/main" xmlns:w14="http://schemas.microsoft.com/office/word/2010/wordml" xmlns:wpg="http://schemas.microsoft.com/office/word/2010/wordprocessingGroup" xmlns:wpi="http://schemas.microsoft.com/office/word/2010/wordprocessingInk" xmlns:wne="http://schemas.microsoft.com/office/word/2006/wordml" xmlns:wps="http://schemas.microsoft.com/office/word/2010/wordprocessingShape" mc:Ignorable="w14 wp14 mv">
+  <w:docDefaults>
+    <w:rPrDefault>
+      <w:rPr>
+        <w:rFonts w:asciiTheme="minorHAnsi" w:eastAsiaTheme="minorHAnsi" w:hAnsiTheme="minorHAnsi" w:cstheme="minorBidi"/>
+        <w:sz w:val="22"/>
+        <w:szCs w:val="22"/>
+        <w:lang w:val="en-US" w:eastAsia="en-US" w:bidi="ar-SA"/>
+      </w:rPr>
+    </w:rPrDefault>
+    <w:pPrDefault>
+      <w:pPr>
+        <w:spacing w:after="160" w:line="259" w:lineRule="auto"/>
+      </w:pPr>
+    </w:pPrDefault>
+  </w:docDefaults>
+  <w:latentStyles w:defLockedState="0" w:defUIPriority="99" w:defSemiHidden="1" w:defUnhideWhenUsed="1" w:defQFormat="0" w:count="276">
+    <w:lsdException w:name="Normal" w:semiHidden="0" w:uiPriority="0" w:unhideWhenUsed="0" w:qFormat="1"/>
+    <w:lsdException w:name="heading 1" w:semiHidden="0" w:uiPriority="9" w:unhideWhenUsed="0" w:qFormat="1"/>
+    <w:lsdException w:name="heading 2" w:uiPriority="9" w:qFormat="1"/>
+    <w:lsdException w:name="heading 3" w:uiPriority="9" w:qFormat="1"/>
+    <w:lsdException w:name="heading 4" w:uiPriority="9" w:qFormat="1"/>
+    <w:lsdException w:name="heading 5" w:uiPriority="9" w:qFormat="1"/>
+    <w:lsdException w:name="heading 6" w:uiPriority="9" w:qFormat="1"/>
+    <w:lsdException w:name="heading 7" w:uiPriority="9" w:qFormat="1"/>
+    <w:lsdException w:name="heading 8" w:uiPriority="9" w:qFormat="1"/>
+    <w:lsdException w:name="heading 9" w:uiPriority="9" w:qFormat="1"/>
+    <w:lsdException w:name="toc 1" w:uiPriority="39"/>
+    <w:lsdException w:name="toc 2" w:uiPriority="39"/>
+    <w:lsdException w:name="toc 3" w:uiPriority="39"/>
+    <w:lsdException w:name="toc 4" w:uiPriority="39"/>
+    <w:lsdException w:name="toc 5" w:uiPriority="39"/>
+    <w:lsdException w:name="toc 6" w:uiPriority="39"/>
+    <w:lsdException w:name="toc 7" w:uiPriority="39"/>
+    <w:lsdException w:name="toc 8" w:uiPriority="39"/>
+    <w:lsdException w:name="toc 9" w:uiPriority="39"/>
+    <w:lsdException w:name="caption" w:uiPriority="35" w:qFormat="1"/>
+    <w:lsdException w:name="Title" w:semiHidden="0" w:uiPriority="10" w:unhideWhenUsed="0" w:qFormat="1"/>
+    <w:lsdException w:name="Default Paragraph Font" w:uiPriority="1"/>
+    <w:lsdException w:name="Subtitle" w:semiHidden="0" w:uiPriority="11" w:unhideWhenUsed="0" w:qFormat="1"/>
+    <w:lsdException w:name="Strong" w:semiHidden="0" w:uiPriority="22" w:unhideWhenUsed="0" w:qFormat="1"/>
+    <w:lsdException w:name="Emphasis" w:semiHidden="0" w:uiPriority="20" w:unhideWhenUsed="0" w:qFormat="1"/>
+    <w:lsdException w:name="Table Grid" w:semiHidden="0" w:uiPriority="39" w:unhideWhenUsed="0"/>
+    <w:lsdException w:name="Note Level 1" w:semiHidden="0" w:unhideWhenUsed="0"/>
+    <w:lsdException w:name="Note Level 2" w:semiHidden="0" w:unhideWhenUsed="0"/>
+    <w:lsdException w:name="Note Level 3" w:semiHidden="0" w:unhideWhenUsed="0"/>
+    <w:lsdException w:name="Note Level 4" w:semiHidden="0" w:unhideWhenUsed="0"/>
+    <w:lsdException w:name="Note Level 5" w:semiHidden="0" w:unhideWhenUsed="0"/>
+    <w:lsdException w:name="Note Level 6" w:semiHidden="0" w:unhideWhenUsed="0"/>
+    <w:lsdException w:name="Note Level 7" w:semiHidden="0" w:unhideWhenUsed="0"/>
+    <w:lsdException w:name="Note Level 8" w:semiHidden="0" w:unhideWhenUsed="0"/>
+    <w:lsdException w:name="Note Level 9" w:semiHidden="0" w:unhideWhenUsed="0"/>
+    <w:lsdException w:name="Placeholder Text" w:unhideWhenUsed="0"/>
+    <w:lsdException w:name="No Spacing" w:semiHidden="0" w:uiPriority="1" w:unhideWhenUsed="0" w:qFormat="1"/>
+    <w:lsdException w:name="Light Shading" w:semiHidden="0" w:uiPriority="60" w:unhideWhenUsed="0"/>
+    <w:lsdException w:name="Light List" w:semiHidden="0" w:uiPriority="61" w:unhideWhenUsed="0"/>
+    <w:lsdException w:name="Light Grid" w:semiHidden="0" w:uiPriority="62" w:unhideWhenUsed="0"/>
+    <w:lsdException w:name="Medium Shading 1" w:semiHidden="0" w:uiPriority="63" w:unhideWhenUsed="0"/>
+    <w:lsdException w:name="Medium Shading 2" w:semiHidden="0" w:uiPriority="64" w:unhideWhenUsed="0"/>
+    <w:lsdException w:name="Medium List 1" w:semiHidden="0" w:uiPriority="65" w:unhideWhenUsed="0"/>
+    <w:lsdException w:name="Medium List 2" w:semiHidden="0" w:uiPriority="66" w:unhideWhenUsed="0"/>
+    <w:lsdException w:name="Medium Grid 1" w:semiHidden="0" w:uiPriority="67" w:unhideWhenUsed="0"/>
+    <w:lsdException w:name="Medium Grid 2" w:semiHidden="0" w:uiPriority="68" w:unhideWhenUsed="0"/>
+    <w:lsdException w:name="Medium Grid 3" w:semiHidden="0" w:uiPriority="69" w:unhideWhenUsed="0"/>
+    <w:lsdException w:name="Dark List" w:semiHidden="0" w:uiPriority="70" w:unhideWhenUsed="0"/>
+    <w:lsdException w:name="Colorful Shading" w:semiHidden="0" w:uiPriority="71" w:unhideWhenUsed="0"/>
+    <w:lsdException w:name="Colorful List" w:semiHidden="0" w:uiPriority="72" w:unhideWhenUsed="0"/>
+    <w:lsdException w:name="Colorful Grid" w:semiHidden="0" w:uiPriority="73" w:unhideWhenUsed="0"/>
+    <w:lsdException w:name="Light Shading Accent 1" w:semiHidden="0" w:uiPriority="60" w:unhideWhenUsed="0"/>
+    <w:lsdException w:name="Light List Accent 1" w:semiHidden="0" w:uiPriority="61" w:unhideWhenUsed="0"/>
+    <w:lsdException w:name="Light Grid Accent 1" w:semiHidden="0" w:uiPriority="62" w:unhideWhenUsed="0"/>
+    <w:lsdException w:name="Medium Shading 1 Accent 1" w:semiHidden="0" w:uiPriority="63" w:unhideWhenUsed="0"/>
+    <w:lsdException w:name="Medium Shading 2 Accent 1" w:semiHidden="0" w:uiPriority="64" w:unhideWhenUsed="0"/>
+    <w:lsdException w:name="Medium List 1 Accent 1" w:semiHidden="0" w:uiPriority="65" w:unhideWhenUsed="0"/>
+    <w:lsdException w:name="Revision" w:unhideWhenUsed="0"/>
+    <w:lsdException w:name="List Paragraph" w:semiHidden="0" w:uiPriority="34" w:unhideWhenUsed="0" w:qFormat="1"/>
+    <w:lsdException w:name="Quote" w:semiHidden="0" w:uiPriority="29" w:unhideWhenUsed="0" w:qFormat="1"/>
+    <w:lsdException w:name="Intense Quote" w:semiHidden="0" w:uiPriority="30" w:unhideWhenUsed="0" w:qFormat="1"/>
+    <w:lsdException w:name="Medium List 2 Accent 1" w:semiHidden="0" w:uiPriority="66" w:unhideWhenUsed="0"/>
+    <w:lsdException w:name="Medium Grid 1 Accent 1" w:semiHidden="0" w:uiPriority="67" w:unhideWhenUsed="0"/>
+    <w:lsdException w:name="Medium Grid 2 Accent 1" w:semiHidden="0" w:uiPriority="68" w:unhideWhenUsed="0"/>
+    <w:lsdException w:name="Medium Grid 3 Accent 1" w:semiHidden="0" w:uiPriority="69" w:unhideWhenUsed="0"/>
+    <w:lsdException w:name="Dark List Accent 1" w:semiHidden="0" w:uiPriority="70" w:unhideWhenUsed="0"/>
+    <w:lsdException w:name="Colorful Shading Accent 1" w:semiHidden="0" w:uiPriority="71" w:unhideWhenUsed="0"/>
+    <w:lsdException w:name="Colorful List Accent 1" w:semiHidden="0" w:uiPriority="72" w:unhideWhenUsed="0"/>
+    <w:lsdException w:name="Colorful Grid Accent 1" w:semiHidden="0" w:uiPriority="73" w:unhideWhenUsed="0"/>
+    <w:lsdException w:name="Light Shading Accent 2" w:semiHidden="0" w:uiPriority="60" w:unhideWhenUsed="0"/>
+    <w:lsdException w:name="Light List Accent 2" w:semiHidden="0" w:uiPriority="61" w:unhideWhenUsed="0"/>
+    <w:lsdException w:name="Light Grid Accent 2" w:semiHidden="0" w:uiPriority="62" w:unhideWhenUsed="0"/>
+    <w:lsdException w:name="Medium Shading 1 Accent 2" w:semiHidden="0" w:uiPriority="63" w:unhideWhenUsed="0"/>
+    <w:lsdException w:name="Medium Shading 2 Accent 2" w:semiHidden="0" w:uiPriority="64" w:unhideWhenUsed="0"/>
+    <w:lsdException w:name="Medium List 1 Accent 2" w:semiHidden="0" w:uiPriority="65" w:unhideWhenUsed="0"/>
+    <w:lsdException w:name="Medium List 2 Accent 2" w:semiHidden="0" w:uiPriority="66" w:unhideWhenUsed="0"/>
+    <w:lsdException w:name="Medium Grid 1 Accent 2" w:semiHidden="0" w:uiPriority="67" w:unhideWhenUsed="0"/>
+    <w:lsdException w:name="Medium Grid 2 Accent 2" w:semiHidden="0" w:uiPriority="68" w:unhideWhenUsed="0"/>
+    <w:lsdException w:name="Medium Grid 3 Accent 2" w:semiHidden="0" w:uiPriority="69" w:unhideWhenUsed="0"/>
+    <w:lsdException w:name="Dark List Accent 2" w:semiHidden="0" w:uiPriority="70" w:unhideWhenUsed="0"/>
+    <w:lsdException w:name="Colorful Shading Accent 2" w:semiHidden="0" w:uiPriority="71" w:unhideWhenUsed="0"/>
+    <w:lsdException w:name="Colorful List Accent 2" w:semiHidden="0" w:uiPriority="72" w:unhideWhenUsed="0"/>
+    <w:lsdException w:name="Colorful Grid Accent 2" w:semiHidden="0" w:uiPriority="73" w:unhideWhenUsed="0"/>
+    <w:lsdException w:name="Light Shading Accent 3" w:semiHidden="0" w:uiPriority="60" w:unhideWhenUsed="0"/>
+    <w:lsdException w:name="Light List Accent 3" w:semiHidden="0" w:uiPriority="61" w:unhideWhenUsed="0"/>
+    <w:lsdException w:name="Light Grid Accent 3" w:semiHidden="0" w:uiPriority="62" w:unhideWhenUsed="0"/>
+    <w:lsdException w:name="Medium Shading 1 Accent 3" w:semiHidden="0" w:uiPriority="63" w:unhideWhenUsed="0"/>
+    <w:lsdException w:name="Medium Shading 2 Accent 3" w:semiHidden="0" w:uiPriority="64" w:unhideWhenUsed="0"/>
+    <w:lsdException w:name="Medium List 1 Accent 3" w:semiHidden="0" w:uiPriority="65" w:unhideWhenUsed="0"/>
+    <w:lsdException w:name="Medium List 2 Accent 3" w:semiHidden="0" w:uiPriority="66" w:unhideWhenUsed="0"/>
+    <w:lsdException w:name="Medium Grid 1 Accent 3" w:semiHidden="0" w:uiPriority="67" w:unhideWhenUsed="0"/>
+    <w:lsdException w:name="Medium Grid 2 Accent 3" w:semiHidden="0" w:uiPriority="68" w:unhideWhenUsed="0"/>
+    <w:lsdException w:name="Medium Grid 3 Accent 3" w:semiHidden="0" w:uiPriority="69" w:unhideWhenUsed="0"/>
+    <w:lsdException w:name="Dark List Accent 3" w:semiHidden="0" w:uiPriority="70" w:unhideWhenUsed="0"/>
+    <w:lsdException w:name="Colorful Shading Accent 3" w:semiHidden="0" w:uiPriority="71" w:unhideWhenUsed="0"/>
+    <w:lsdException w:name="Colorful List Accent 3" w:semiHidden="0" w:uiPriority="72" w:unhideWhenUsed="0"/>
+    <w:lsdException w:name="Colorful Grid Accent 3" w:semiHidden="0" w:uiPriority="73" w:unhideWhenUsed="0"/>
+    <w:lsdException w:name="Light Shading Accent 4" w:semiHidden="0" w:uiPriority="60" w:unhideWhenUsed="0"/>
+    <w:lsdException w:name="Light List Accent 4" w:semiHidden="0" w:uiPriority="61" w:unhideWhenUsed="0"/>
+    <w:lsdException w:name="Light Grid Accent 4" w:semiHidden="0" w:uiPriority="62" w:unhideWhenUsed="0"/>
+    <w:lsdException w:name="Medium Shading 1 Accent 4" w:semiHidden="0" w:uiPriority="63" w:unhideWhenUsed="0"/>
+    <w:lsdException w:name="Medium Shading 2 Accent 4" w:semiHidden="0" w:uiPriority="64" w:unhideWhenUsed="0"/>
+    <w:lsdException w:name="Medium List 1 Accent 4" w:semiHidden="0" w:uiPriority="65" w:unhideWhenUsed="0"/>
+    <w:lsdException w:name="Medium List 2 Accent 4" w:semiHidden="0" w:uiPriority="66" w:unhideWhenUsed="0"/>
+    <w:lsdException w:name="Medium Grid 1 Accent 4" w:semiHidden="0" w:uiPriority="67" w:unhideWhenUsed="0"/>
+    <w:lsdException w:name="Medium Grid 2 Accent 4" w:semiHidden="0" w:uiPriority="68" w:unhideWhenUsed="0"/>
+    <w:lsdException w:name="Medium Grid 3 Accent 4" w:semiHidden="0" w:uiPriority="69" w:unhideWhenUsed="0"/>
+    <w:lsdException w:name="Dark List Accent 4" w:semiHidden="0" w:uiPriority="70" w:unhideWhenUsed="0"/>
+    <w:lsdException w:name="Colorful Shading Accent 4" w:semiHidden="0" w:uiPriority="71" w:unhideWhenUsed="0"/>
+    <w:lsdException w:name="Colorful List Accent 4" w:semiHidden="0" w:uiPriority="72" w:unhideWhenUsed="0"/>
+    <w:lsdException w:name="Colorful Grid Accent 4" w:semiHidden="0" w:uiPriority="73" w:unhideWhenUsed="0"/>
+    <w:lsdException w:name="Light Shading Accent 5" w:semiHidden="0" w:uiPriority="60" w:unhideWhenUsed="0"/>
+    <w:lsdException w:name="Light List Accent 5" w:semiHidden="0" w:uiPriority="61" w:unhideWhenUsed="0"/>
+    <w:lsdException w:name="Light Grid Accent 5" w:semiHidden="0" w:uiPriority="62" w:unhideWhenUsed="0"/>
+    <w:lsdException w:name="Medium Shading 1 Accent 5" w:semiHidden="0" w:uiPriority="63" w:unhideWhenUsed="0"/>
+    <w:lsdException w:name="Medium Shading 2 Accent 5" w:semiHidden="0" w:uiPriority="64" w:unhideWhenUsed="0"/>
+    <w:lsdException w:name="Medium List 1 Accent 5" w:semiHidden="0" w:uiPriority="65" w:unhideWhenUsed="0"/>
+    <w:lsdException w:name="Medium List 2 Accent 5" w:semiHidden="0" w:uiPriority="66" w:unhideWhenUsed="0"/>
+    <w:lsdException w:name="Medium Grid 1 Accent 5" w:semiHidden="0" w:uiPriority="67" w:unhideWhenUsed="0"/>
+    <w:lsdException w:name="Medium Grid 2 Accent 5" w:semiHidden="0" w:uiPriority="68" w:unhideWhenUsed="0"/>
+    <w:lsdException w:name="Medium Grid 3 Accent 5" w:semiHidden="0" w:uiPriority="69" w:unhideWhenUsed="0"/>
+    <w:lsdException w:name="Dark List Accent 5" w:semiHidden="0" w:uiPriority="70" w:unhideWhenUsed="0"/>
+    <w:lsdException w:name="Colorful Shading Accent 5" w:semiHidden="0" w:uiPriority="71" w:unhideWhenUsed="0"/>
+    <w:lsdException w:name="Colorful List Accent 5" w:semiHidden="0" w:uiPriority="72" w:unhideWhenUsed="0"/>
+    <w:lsdException w:name="Colorful Grid Accent 5" w:semiHidden="0" w:uiPriority="73" w:unhideWhenUsed="0"/>
+    <w:lsdException w:name="Light Shading Accent 6" w:semiHidden="0" w:uiPriority="60" w:unhideWhenUsed="0"/>
+    <w:lsdException w:name="Light List Accent 6" w:semiHidden="0" w:uiPriority="61" w:unhideWhenUsed="0"/>
+    <w:lsdException w:name="Light Grid Accent 6" w:semiHidden="0" w:uiPriority="62" w:unhideWhenUsed="0"/>
+    <w:lsdException w:name="Medium Shading 1 Accent 6" w:semiHidden="0" w:uiPriority="63" w:unhideWhenUsed="0"/>
+    <w:lsdException w:name="Medium Shading 2 Accent 6" w:semiHidden="0" w:uiPriority="64" w:unhideWhenUsed="0"/>
+    <w:lsdException w:name="Medium List 1 Accent 6" w:semiHidden="0" w:uiPriority="65" w:unhideWhenUsed="0"/>
+    <w:lsdException w:name="Medium List 2 Accent 6" w:semiHidden="0" w:uiPriority="66" w:unhideWhenUsed="0"/>
+    <w:lsdException w:name="Medium Grid 1 Accent 6" w:semiHidden="0" w:uiPriority="67" w:unhideWhenUsed="0"/>
+    <w:lsdException w:name="Medium Grid 2 Accent 6" w:semiHidden="0" w:uiPriority="68" w:unhideWhenUsed="0"/>
+    <w:lsdException w:name="Medium Grid 3 Accent 6" w:semiHidden="0" w:uiPriority="69" w:unhideWhenUsed="0"/>
+    <w:lsdException w:name="Dark List Accent 6" w:semiHidden="0" w:uiPriority="70" w:unhideWhenUsed="0"/>
+    <w:lsdException w:name="Colorful Shading Accent 6" w:semiHidden="0" w:uiPriority="71" w:unhideWhenUsed="0"/>
+    <w:lsdException w:name="Colorful List Accent 6" w:semiHidden="0" w:uiPriority="72" w:unhideWhenUsed="0"/>
+    <w:lsdException w:name="Colorful Grid Accent 6" w:semiHidden="0" w:uiPriority="73" w:unhideWhenUsed="0"/>
+    <w:lsdException w:name="Subtle Emphasis" w:semiHidden="0" w:uiPriority="19" w:unhideWhenUsed="0" w:qFormat="1"/>
+    <w:lsdException w:name="Intense Emphasis" w:semiHidden="0" w:uiPriority="21" w:unhideWhenUsed="0" w:qFormat="1"/>
+    <w:lsdException w:name="Subtle Reference" w:semiHidden="0" w:uiPriority="31" w:unhideWhenUsed="0" w:qFormat="1"/>
+    <w:lsdException w:name="Intense Reference" w:semiHidden="0" w:uiPriority="32" w:unhideWhenUsed="0" w:qFormat="1"/>
+    <w:lsdException w:name="Book Title" w:semiHidden="0" w:uiPriority="33" w:unhideWhenUsed="0" w:qFormat="1"/>
+    <w:lsdException w:name="Bibliography" w:uiPriority="37"/>
+    <w:lsdException w:name="TOC Heading" w:uiPriority="39" w:qFormat="1"/>
   </w:latentStyles>
   <w:style w:type="paragraph" w:default="1" w:styleId="Normal">
     <w:name w:val="Normal"/>
@@ -6341,7 +7226,7 @@
     </a:clrScheme>
     <a:fontScheme name="Office">
       <a:majorFont>
-        <a:latin typeface="Calibri Light" panose="020F0302020204030204"/>
+        <a:latin typeface="Calibri Light"/>
         <a:ea typeface=""/>
         <a:cs typeface=""/>
         <a:font script="Jpan" typeface="游ゴシック Light"/>
@@ -6376,7 +7261,7 @@
         <a:font script="Geor" typeface="Sylfaen"/>
       </a:majorFont>
       <a:minorFont>
-        <a:latin typeface="Calibri" panose="020F0502020204030204"/>
+        <a:latin typeface="Calibri"/>
         <a:ea typeface=""/>
         <a:cs typeface=""/>
         <a:font script="Jpan" typeface="游明朝"/>
@@ -6553,7 +7438,7 @@
   <a:extraClrSchemeLst/>
   <a:extLst>
     <a:ext uri="{05A4C25C-085E-4340-85A3-A5531E510DB2}">
-      <thm15:themeFamily xmlns:thm15="http://schemas.microsoft.com/office/thememl/2012/main" name="Office Theme" id="{62F939B6-93AF-4DB8-9C6B-D6C7DFDC589F}" vid="{4A3C46E8-61CC-4603-A589-7422A47A8E4A}"/>
+      <thm15:themeFamily xmlns:thm15="http://schemas.microsoft.com/office/thememl/2012/main" xmlns="" name="Office Theme" id="{62F939B6-93AF-4DB8-9C6B-D6C7DFDC589F}" vid="{4A3C46E8-61CC-4603-A589-7422A47A8E4A}"/>
     </a:ext>
   </a:extLst>
 </a:theme>
@@ -6564,7 +7449,7 @@
 </file>
 
 <file path=customXml/itemProps1.xml><?xml version="1.0" encoding="utf-8"?>
-<ds:datastoreItem xmlns:ds="http://schemas.openxmlformats.org/officeDocument/2006/customXml" ds:itemID="{3EA4C70D-3A58-4F1B-8A79-34BF1DD98598}">
+<ds:datastoreItem xmlns:ds="http://schemas.openxmlformats.org/officeDocument/2006/customXml" ds:itemID="{BC5AD2AA-4F03-AF4B-AADF-DBA0D0BB2302}">
   <ds:schemaRefs>
     <ds:schemaRef ds:uri="http://schemas.openxmlformats.org/officeDocument/2006/bibliography"/>
   </ds:schemaRefs>

</xml_diff>

<commit_message>
Disabled along/cross-shore figures in GUI
</commit_message>
<xml_diff>
--- a/StationDesignGui/UserGuide_StationDesignToolboxGUI.docx
+++ b/StationDesignGui/UserGuide_StationDesignToolboxGUI.docx
@@ -12,8 +12,6 @@
           <w:szCs w:val="24"/>
         </w:rPr>
       </w:pPr>
-      <w:bookmarkStart w:id="0" w:name="_GoBack"/>
-      <w:bookmarkEnd w:id="0"/>
       <w:r>
         <w:rPr>
           <w:b/>
@@ -216,7 +214,31 @@
         <w:t>Version 2018a or later of MATLAB is required for full functionality of the tool.  It may be possible to run the app on older versions of MATLAB, but in order to ensure accurate operation, please update your system.</w:t>
       </w:r>
       <w:r>
-        <w:t xml:space="preserve">  The Station Design Toolbox is made available and managed by CIRN on their public GitHub repository.  Git version control is used to track continuing development of this tool.</w:t>
+        <w:t xml:space="preserve">  The Station Design Toolbox </w:t>
+      </w:r>
+      <w:proofErr w:type="gramStart"/>
+      <w:r>
+        <w:t>is made available and managed by CIRN on their public GitHub repository</w:t>
+      </w:r>
+      <w:proofErr w:type="gramEnd"/>
+      <w:r>
+        <w:t xml:space="preserve">.  </w:t>
+      </w:r>
+      <w:proofErr w:type="spellStart"/>
+      <w:r>
+        <w:t>Git</w:t>
+      </w:r>
+      <w:proofErr w:type="spellEnd"/>
+      <w:r>
+        <w:t xml:space="preserve"> version control </w:t>
+      </w:r>
+      <w:proofErr w:type="gramStart"/>
+      <w:r>
+        <w:t>is used</w:t>
+      </w:r>
+      <w:proofErr w:type="gramEnd"/>
+      <w:r>
+        <w:t xml:space="preserve"> to track continuing development of this tool.</w:t>
       </w:r>
     </w:p>
     <w:p>
@@ -236,10 +258,34 @@
         <w:t xml:space="preserve">(CIRN) </w:t>
       </w:r>
       <w:r>
-        <w:t xml:space="preserve">and OpenEarth developed by Deltares.  These open source </w:t>
-      </w:r>
-      <w:r>
-        <w:t>resources are free to download and can be found at the following links:</w:t>
+        <w:t xml:space="preserve">and </w:t>
+      </w:r>
+      <w:proofErr w:type="spellStart"/>
+      <w:r>
+        <w:t>OpenEarth</w:t>
+      </w:r>
+      <w:proofErr w:type="spellEnd"/>
+      <w:r>
+        <w:t xml:space="preserve"> developed by </w:t>
+      </w:r>
+      <w:proofErr w:type="spellStart"/>
+      <w:r>
+        <w:t>Deltares</w:t>
+      </w:r>
+      <w:proofErr w:type="spellEnd"/>
+      <w:r>
+        <w:t xml:space="preserve">.  These open source </w:t>
+      </w:r>
+      <w:r>
+        <w:t xml:space="preserve">resources are free to download and </w:t>
+      </w:r>
+      <w:proofErr w:type="gramStart"/>
+      <w:r>
+        <w:t>can be found</w:t>
+      </w:r>
+      <w:proofErr w:type="gramEnd"/>
+      <w:r>
+        <w:t xml:space="preserve"> at the following links:</w:t>
       </w:r>
     </w:p>
     <w:p>
@@ -259,8 +305,13 @@
         </w:rPr>
       </w:pPr>
       <w:r>
-        <w:t>CIRN Github</w:t>
-      </w:r>
+        <w:t xml:space="preserve">CIRN </w:t>
+      </w:r>
+      <w:proofErr w:type="spellStart"/>
+      <w:r>
+        <w:t>Github</w:t>
+      </w:r>
+      <w:proofErr w:type="spellEnd"/>
       <w:r>
         <w:t>, Support Routines</w:t>
       </w:r>
@@ -293,8 +344,13 @@
           <w:u w:val="none"/>
         </w:rPr>
       </w:pPr>
-      <w:r>
-        <w:t>OpenEarth Wiki:</w:t>
+      <w:proofErr w:type="spellStart"/>
+      <w:r>
+        <w:t>OpenEarth</w:t>
+      </w:r>
+      <w:proofErr w:type="spellEnd"/>
+      <w:r>
+        <w:t xml:space="preserve"> Wiki:</w:t>
       </w:r>
       <w:r>
         <w:t xml:space="preserve"> </w:t>
@@ -329,7 +385,25 @@
           <w:color w:val="auto"/>
           <w:u w:val="none"/>
         </w:rPr>
-        <w:t xml:space="preserve">information on how to install the OpenEarth Toolbox in MATLAB, please see </w:t>
+        <w:t xml:space="preserve">information on how to install the </w:t>
+      </w:r>
+      <w:proofErr w:type="spellStart"/>
+      <w:r>
+        <w:rPr>
+          <w:rStyle w:val="Hyperlink"/>
+          <w:color w:val="auto"/>
+          <w:u w:val="none"/>
+        </w:rPr>
+        <w:t>OpenEarth</w:t>
+      </w:r>
+      <w:proofErr w:type="spellEnd"/>
+      <w:r>
+        <w:rPr>
+          <w:rStyle w:val="Hyperlink"/>
+          <w:color w:val="auto"/>
+          <w:u w:val="none"/>
+        </w:rPr>
+        <w:t xml:space="preserve"> Toolbox in MATLAB, please see </w:t>
       </w:r>
       <w:r>
         <w:rPr>
@@ -369,12 +443,26 @@
         <w:rPr>
           <w:i/>
         </w:rPr>
-        <w:t xml:space="preserve">Note: There is a small bug in OpenEarthToolbox, that at the time of </w:t>
-      </w:r>
+        <w:t xml:space="preserve">Note: There is a small bug in </w:t>
+      </w:r>
+      <w:proofErr w:type="spellStart"/>
       <w:r>
         <w:rPr>
           <w:i/>
         </w:rPr>
+        <w:t>OpenEarthToolbox</w:t>
+      </w:r>
+      <w:proofErr w:type="spellEnd"/>
+      <w:r>
+        <w:rPr>
+          <w:i/>
+        </w:rPr>
+        <w:t xml:space="preserve">, that at the time of </w:t>
+      </w:r>
+      <w:r>
+        <w:rPr>
+          <w:i/>
+        </w:rPr>
         <w:t xml:space="preserve">app </w:t>
       </w:r>
       <w:r>
@@ -393,8 +481,16 @@
         <w:rPr>
           <w:i/>
         </w:rPr>
-        <w:t>(July 2018), had to be manually modified</w:t>
-      </w:r>
+        <w:t xml:space="preserve">(July 2018), had to </w:t>
+      </w:r>
+      <w:proofErr w:type="gramStart"/>
+      <w:r>
+        <w:rPr>
+          <w:i/>
+        </w:rPr>
+        <w:t>be manually modified</w:t>
+      </w:r>
+      <w:proofErr w:type="gramEnd"/>
       <w:r>
         <w:rPr>
           <w:i/>
@@ -416,7 +512,105 @@
         <w:rPr>
           <w:i/>
         </w:rPr>
-        <w:t>Upon cloning OpenEarth Toolbox, go to the directory \matlab\applications\googleplot and open the file KMLcontour.m.  In lines 156-165, replace any instances of “OPT.level” with “OPT.levels”.</w:t>
+        <w:t xml:space="preserve">Upon cloning </w:t>
+      </w:r>
+      <w:proofErr w:type="spellStart"/>
+      <w:r>
+        <w:rPr>
+          <w:i/>
+        </w:rPr>
+        <w:t>OpenEarth</w:t>
+      </w:r>
+      <w:proofErr w:type="spellEnd"/>
+      <w:r>
+        <w:rPr>
+          <w:i/>
+        </w:rPr>
+        <w:t xml:space="preserve"> Toolbox, go to the directory \</w:t>
+      </w:r>
+      <w:proofErr w:type="spellStart"/>
+      <w:r>
+        <w:rPr>
+          <w:i/>
+        </w:rPr>
+        <w:t>matlab</w:t>
+      </w:r>
+      <w:proofErr w:type="spellEnd"/>
+      <w:r>
+        <w:rPr>
+          <w:i/>
+        </w:rPr>
+        <w:t>\applications\</w:t>
+      </w:r>
+      <w:proofErr w:type="spellStart"/>
+      <w:r>
+        <w:rPr>
+          <w:i/>
+        </w:rPr>
+        <w:t>googleplot</w:t>
+      </w:r>
+      <w:proofErr w:type="spellEnd"/>
+      <w:r>
+        <w:rPr>
+          <w:i/>
+        </w:rPr>
+        <w:t xml:space="preserve"> and open the file </w:t>
+      </w:r>
+      <w:proofErr w:type="spellStart"/>
+      <w:r>
+        <w:rPr>
+          <w:i/>
+        </w:rPr>
+        <w:t>KMLcontour.m</w:t>
+      </w:r>
+      <w:proofErr w:type="spellEnd"/>
+      <w:r>
+        <w:rPr>
+          <w:i/>
+        </w:rPr>
+        <w:t xml:space="preserve">.  In </w:t>
+      </w:r>
+      <w:proofErr w:type="gramStart"/>
+      <w:r>
+        <w:rPr>
+          <w:i/>
+        </w:rPr>
+        <w:t>lines</w:t>
+      </w:r>
+      <w:proofErr w:type="gramEnd"/>
+      <w:r>
+        <w:rPr>
+          <w:i/>
+        </w:rPr>
+        <w:t xml:space="preserve"> 156-165, replace any instances of “</w:t>
+      </w:r>
+      <w:proofErr w:type="spellStart"/>
+      <w:r>
+        <w:rPr>
+          <w:i/>
+        </w:rPr>
+        <w:t>OPT.level</w:t>
+      </w:r>
+      <w:proofErr w:type="spellEnd"/>
+      <w:r>
+        <w:rPr>
+          <w:i/>
+        </w:rPr>
+        <w:t>” with “</w:t>
+      </w:r>
+      <w:proofErr w:type="spellStart"/>
+      <w:r>
+        <w:rPr>
+          <w:i/>
+        </w:rPr>
+        <w:t>OPT.levels</w:t>
+      </w:r>
+      <w:proofErr w:type="spellEnd"/>
+      <w:r>
+        <w:rPr>
+          <w:i/>
+        </w:rPr>
+        <w:t>”.</w:t>
       </w:r>
     </w:p>
     <w:p>
@@ -427,7 +621,15 @@
         <w:ind w:left="360"/>
       </w:pPr>
       <w:r>
-        <w:t>Additionally, the application generates geographic files that can be opened in the Google Earth Pro desktop application (free!), found here:</w:t>
+        <w:t xml:space="preserve">Additionally, the application generates geographic files that </w:t>
+      </w:r>
+      <w:proofErr w:type="gramStart"/>
+      <w:r>
+        <w:t>can be opened</w:t>
+      </w:r>
+      <w:proofErr w:type="gramEnd"/>
+      <w:r>
+        <w:t xml:space="preserve"> in the Google Earth Pro desktop application (free!), found here:</w:t>
       </w:r>
     </w:p>
     <w:p>
@@ -489,7 +691,15 @@
         <w:t>A note about MATLAB App Designer:</w:t>
       </w:r>
       <w:r>
-        <w:t xml:space="preserve">  App Designer was used to build this tool in order to make a simple a</w:t>
+        <w:t xml:space="preserve">  App Designer </w:t>
+      </w:r>
+      <w:proofErr w:type="gramStart"/>
+      <w:r>
+        <w:t>was used</w:t>
+      </w:r>
+      <w:proofErr w:type="gramEnd"/>
+      <w:r>
+        <w:t xml:space="preserve"> to build this tool in order to make a simple a</w:t>
       </w:r>
       <w:r>
         <w:t xml:space="preserve">nd visually clear interface for users new to camera-based observation techniques.  App Designer uses a series of “callback functions” that call on </w:t>
@@ -508,16 +718,61 @@
       </w:r>
       <w:r>
         <w:lastRenderedPageBreak/>
-        <w:t xml:space="preserve">repository, OpenEarth Toolbox, and functions provided within the Station Design Toolbox (found in </w:t>
-      </w:r>
-      <w:r>
-        <w:t>Station-Design-Toolbox\StationDesignGui\GUIroutines</w:t>
-      </w:r>
+        <w:t xml:space="preserve">repository, </w:t>
+      </w:r>
+      <w:proofErr w:type="spellStart"/>
+      <w:r>
+        <w:t>OpenEarth</w:t>
+      </w:r>
+      <w:proofErr w:type="spellEnd"/>
+      <w:r>
+        <w:t xml:space="preserve"> Toolbox, and functions provided within the Station Design Toolbox (found in </w:t>
+      </w:r>
+      <w:r>
+        <w:t>Station-Design-Toolbox\</w:t>
+      </w:r>
+      <w:proofErr w:type="spellStart"/>
+      <w:r>
+        <w:t>StationDesignGui</w:t>
+      </w:r>
+      <w:proofErr w:type="spellEnd"/>
+      <w:r>
+        <w:t>\</w:t>
+      </w:r>
+      <w:proofErr w:type="spellStart"/>
+      <w:r>
+        <w:t>GUIroutines</w:t>
+      </w:r>
+      <w:proofErr w:type="spellEnd"/>
       <w:r>
         <w:t xml:space="preserve">).  In order to view the code that provides the structure of the GUI, </w:t>
       </w:r>
       <w:r>
-        <w:t xml:space="preserve">use the “Open” button on the “Home” tab of the MATLAB toolbar and select StationDesignGui.mlapp.  This opens the GUI in the App Designer interface, where “Code View” can be used to view and modify the foundational code of the GUI.  Help with App Designer can be found at </w:t>
+        <w:t xml:space="preserve">use the “Open” button on the “Home” tab of the MATLAB toolbar and select </w:t>
+      </w:r>
+      <w:proofErr w:type="spellStart"/>
+      <w:r>
+        <w:t>StationDesignGui.mlapp</w:t>
+      </w:r>
+      <w:proofErr w:type="spellEnd"/>
+      <w:r>
+        <w:t xml:space="preserve">.  This opens the GUI in the App Designer interface, where “Code View” </w:t>
+      </w:r>
+      <w:proofErr w:type="gramStart"/>
+      <w:r>
+        <w:t>can be used</w:t>
+      </w:r>
+      <w:proofErr w:type="gramEnd"/>
+      <w:r>
+        <w:t xml:space="preserve"> to view and modify the foundational code of the GUI.  Help with App Designer </w:t>
+      </w:r>
+      <w:proofErr w:type="gramStart"/>
+      <w:r>
+        <w:t>can be found</w:t>
+      </w:r>
+      <w:proofErr w:type="gramEnd"/>
+      <w:r>
+        <w:t xml:space="preserve"> at </w:t>
       </w:r>
       <w:hyperlink r:id="rId11" w:history="1">
         <w:r>
@@ -566,16 +821,48 @@
         <w:ind w:left="360"/>
       </w:pPr>
       <w:r>
-        <w:t xml:space="preserve">First, clone the toolbox from %%%%%%% using git to ensure that you are using the most recent version.  </w:t>
+        <w:t xml:space="preserve">First, clone the toolbox from %%%%%%% using </w:t>
+      </w:r>
+      <w:proofErr w:type="spellStart"/>
+      <w:r>
+        <w:t>git</w:t>
+      </w:r>
+      <w:proofErr w:type="spellEnd"/>
+      <w:r>
+        <w:t xml:space="preserve"> to ensure that you are using the most recent version.  </w:t>
       </w:r>
       <w:r>
         <w:t xml:space="preserve">To open the application, </w:t>
       </w:r>
       <w:r>
-        <w:t>the user may either (1) double click the file StationDesignGui.mlapp or (2) navigate to the Station Design Gui directory in MATLAB and t</w:t>
-      </w:r>
-      <w:r>
-        <w:t xml:space="preserve">ype “StationDesignGui” </w:t>
+        <w:t xml:space="preserve">the user may either (1) double click the file </w:t>
+      </w:r>
+      <w:proofErr w:type="spellStart"/>
+      <w:r>
+        <w:t>StationDesignGui.mlapp</w:t>
+      </w:r>
+      <w:proofErr w:type="spellEnd"/>
+      <w:r>
+        <w:t xml:space="preserve"> or (2) navigate to the Station Design </w:t>
+      </w:r>
+      <w:proofErr w:type="spellStart"/>
+      <w:r>
+        <w:t>Gui</w:t>
+      </w:r>
+      <w:proofErr w:type="spellEnd"/>
+      <w:r>
+        <w:t xml:space="preserve"> directory in MATLAB and t</w:t>
+      </w:r>
+      <w:r>
+        <w:t>ype “</w:t>
+      </w:r>
+      <w:proofErr w:type="spellStart"/>
+      <w:r>
+        <w:t>StationDesignGui</w:t>
+      </w:r>
+      <w:proofErr w:type="spellEnd"/>
+      <w:r>
+        <w:t xml:space="preserve">” </w:t>
       </w:r>
       <w:r>
         <w:t xml:space="preserve">in </w:t>
@@ -593,7 +880,15 @@
         <w:t xml:space="preserve">In order to generate the output files, the user must </w:t>
       </w:r>
       <w:r>
-        <w:t>first run OpenEarth Toolbox</w:t>
+        <w:t xml:space="preserve">first run </w:t>
+      </w:r>
+      <w:proofErr w:type="spellStart"/>
+      <w:r>
+        <w:t>OpenEarth</w:t>
+      </w:r>
+      <w:proofErr w:type="spellEnd"/>
+      <w:r>
+        <w:t xml:space="preserve"> Toolbox</w:t>
       </w:r>
       <w:r>
         <w:t xml:space="preserve">.  Please </w:t>
@@ -628,6 +923,7 @@
       <w:r>
         <w:t xml:space="preserve"> </w:t>
       </w:r>
+      <w:proofErr w:type="spellStart"/>
       <w:r>
         <w:t>O</w:t>
       </w:r>
@@ -638,7 +934,11 @@
         <w:t>E</w:t>
       </w:r>
       <w:r>
-        <w:t xml:space="preserve">arth </w:t>
+        <w:t>arth</w:t>
+      </w:r>
+      <w:proofErr w:type="spellEnd"/>
+      <w:r>
+        <w:t xml:space="preserve"> </w:t>
       </w:r>
       <w:r>
         <w:t>T</w:t>
@@ -1443,7 +1743,15 @@
         <w:ind w:left="360"/>
       </w:pPr>
       <w:r>
-        <w:t xml:space="preserve">Once all input arguments are provided, the user can utilize the buttons in the bottom left corner of the GUI window. </w:t>
+        <w:t xml:space="preserve">Once all input arguments </w:t>
+      </w:r>
+      <w:proofErr w:type="gramStart"/>
+      <w:r>
+        <w:t>are provided</w:t>
+      </w:r>
+      <w:proofErr w:type="gramEnd"/>
+      <w:r>
+        <w:t xml:space="preserve">, the user can utilize the buttons in the bottom left corner of the GUI window. </w:t>
       </w:r>
       <w:r>
         <w:t xml:space="preserve"> </w:t>
@@ -1467,7 +1775,23 @@
         <w:t>user-</w:t>
       </w:r>
       <w:r>
-        <w:t>entered input values to a .mat file that the user is prompted to name.  This file can now be selected as an input file when the “Do you want to use an input file” box is checked.</w:t>
+        <w:t xml:space="preserve">entered input values to a .mat file that the user </w:t>
+      </w:r>
+      <w:proofErr w:type="gramStart"/>
+      <w:r>
+        <w:t>is prompted</w:t>
+      </w:r>
+      <w:proofErr w:type="gramEnd"/>
+      <w:r>
+        <w:t xml:space="preserve"> to name.  This file </w:t>
+      </w:r>
+      <w:proofErr w:type="gramStart"/>
+      <w:r>
+        <w:t>can now be selected</w:t>
+      </w:r>
+      <w:proofErr w:type="gramEnd"/>
+      <w:r>
+        <w:t xml:space="preserve"> as an input file when the “Do you want to use an input file” box is checked.</w:t>
       </w:r>
     </w:p>
     <w:p>
@@ -1494,10 +1818,34 @@
         <w:t xml:space="preserve">Generate KML Files – Once the user is satisfied with the input arguments and </w:t>
       </w:r>
       <w:r>
-        <w:t>camera footprint, they can click the “Generate KML Files” button to several figures and .kml files that can be opened in Google Earth</w:t>
-      </w:r>
-      <w:r>
-        <w:t>.  Descriptions of these output files can be found in section 7.</w:t>
+        <w:t>camera footprint, they can click the “Generate KML Files” button to several figures and .</w:t>
+      </w:r>
+      <w:proofErr w:type="spellStart"/>
+      <w:r>
+        <w:t>kml</w:t>
+      </w:r>
+      <w:proofErr w:type="spellEnd"/>
+      <w:r>
+        <w:t xml:space="preserve"> files that </w:t>
+      </w:r>
+      <w:proofErr w:type="gramStart"/>
+      <w:r>
+        <w:t>can be opened</w:t>
+      </w:r>
+      <w:proofErr w:type="gramEnd"/>
+      <w:r>
+        <w:t xml:space="preserve"> in Google Earth</w:t>
+      </w:r>
+      <w:r>
+        <w:t xml:space="preserve">.  Descriptions of these output files </w:t>
+      </w:r>
+      <w:proofErr w:type="gramStart"/>
+      <w:r>
+        <w:t>can be found</w:t>
+      </w:r>
+      <w:proofErr w:type="gramEnd"/>
+      <w:r>
+        <w:t xml:space="preserve"> in section 7.</w:t>
       </w:r>
     </w:p>
     <w:p>
@@ -1506,7 +1854,15 @@
         <w:ind w:left="360"/>
       </w:pPr>
       <w:r>
-        <w:t>The buttons can be clicked in any orde</w:t>
+        <w:t xml:space="preserve">The buttons </w:t>
+      </w:r>
+      <w:proofErr w:type="gramStart"/>
+      <w:r>
+        <w:t>can be clicked</w:t>
+      </w:r>
+      <w:proofErr w:type="gramEnd"/>
+      <w:r>
+        <w:t xml:space="preserve"> in any orde</w:t>
       </w:r>
       <w:r>
         <w:t xml:space="preserve">r.  </w:t>
@@ -1524,7 +1880,15 @@
         <w:t>s</w:t>
       </w:r>
       <w:r>
-        <w:t xml:space="preserve"> the button to plot KML files, the camera footprint will also be updated. </w:t>
+        <w:t xml:space="preserve"> the button to plot KML files, the camera footprint </w:t>
+      </w:r>
+      <w:proofErr w:type="gramStart"/>
+      <w:r>
+        <w:t>will also be updated</w:t>
+      </w:r>
+      <w:proofErr w:type="gramEnd"/>
+      <w:r>
+        <w:t xml:space="preserve">. </w:t>
       </w:r>
     </w:p>
     <w:p>
@@ -1589,13 +1953,26 @@
         <w:t xml:space="preserve">a camera from the dropdown menu, which will automatically pull camera chip data from </w:t>
       </w:r>
       <w:r>
-        <w:t>Station-Design-Toolbox\StationDesignGui\Inputs</w:t>
+        <w:t>Station-Design-Toolbox\</w:t>
+      </w:r>
+      <w:proofErr w:type="spellStart"/>
+      <w:r>
+        <w:t>StationDesignGui</w:t>
+      </w:r>
+      <w:proofErr w:type="spellEnd"/>
+      <w:r>
+        <w:t>\Inputs</w:t>
       </w:r>
       <w:r>
         <w:t>\</w:t>
       </w:r>
-      <w:r>
-        <w:t>cameraList.m.</w:t>
+      <w:proofErr w:type="spellStart"/>
+      <w:r>
+        <w:t>cameraList.m</w:t>
+      </w:r>
+      <w:proofErr w:type="spellEnd"/>
+      <w:r>
+        <w:t>.</w:t>
       </w:r>
       <w:r>
         <w:t xml:space="preserve">  In the event that “New Camera” is selected from the dropdown menu, a </w:t>
@@ -1675,9 +2052,11 @@
       <w:r>
         <w:t>Width of Chip in Pixels (</w:t>
       </w:r>
+      <w:proofErr w:type="spellStart"/>
       <w:r>
         <w:t>ssU</w:t>
       </w:r>
+      <w:proofErr w:type="spellEnd"/>
       <w:r>
         <w:t xml:space="preserve">) </w:t>
       </w:r>
@@ -1691,7 +2070,28 @@
         <w:t xml:space="preserve">The width of the chip or sensor, in mm.  Some manufacturers will list a chip size in mm, but it is best to compute the size of the chip based on the size of the chip in pixels and the pixel pitch (size of a single pixel), typically reported in µm.  </w:t>
       </w:r>
       <w:r>
-        <w:t xml:space="preserve">The height of the chip (ssV), is computed by multiplying the width of the chip in mm (ssU) by the ratio of the chip height and width in pixels (NV / NU).  </w:t>
+        <w:t>The height of the chip (</w:t>
+      </w:r>
+      <w:proofErr w:type="spellStart"/>
+      <w:r>
+        <w:t>ssV</w:t>
+      </w:r>
+      <w:proofErr w:type="spellEnd"/>
+      <w:proofErr w:type="gramStart"/>
+      <w:r>
+        <w:t>),</w:t>
+      </w:r>
+      <w:proofErr w:type="gramEnd"/>
+      <w:r>
+        <w:t xml:space="preserve"> is computed by multiplying the width of the chip in mm (</w:t>
+      </w:r>
+      <w:proofErr w:type="spellStart"/>
+      <w:r>
+        <w:t>ssU</w:t>
+      </w:r>
+      <w:proofErr w:type="spellEnd"/>
+      <w:r>
+        <w:t xml:space="preserve">) by the ratio of the chip height and width in pixels (NV / NU).  </w:t>
       </w:r>
       <w:r>
         <w:t xml:space="preserve">Sometimes the chip size reported will represent the diagonal </w:t>
@@ -1700,17 +2100,32 @@
         <w:t xml:space="preserve">length of the chip.  In this case, the width and height of the chip will need to be computed using geometry.  Examples are shown in </w:t>
       </w:r>
       <w:r>
-        <w:t>Station-Design-Toolbox\StationDesignGui\Inputs</w:t>
-      </w:r>
-      <w:r>
-        <w:t>\cameraList.m</w:t>
-      </w:r>
+        <w:t>Station-Design-Toolbox\</w:t>
+      </w:r>
+      <w:proofErr w:type="spellStart"/>
+      <w:r>
+        <w:t>StationDesignGui</w:t>
+      </w:r>
+      <w:proofErr w:type="spellEnd"/>
+      <w:r>
+        <w:t>\Inputs</w:t>
+      </w:r>
+      <w:r>
+        <w:t>\</w:t>
+      </w:r>
+      <w:proofErr w:type="spellStart"/>
+      <w:proofErr w:type="gramStart"/>
+      <w:r>
+        <w:t>cameraList.m</w:t>
+      </w:r>
+      <w:proofErr w:type="spellEnd"/>
       <w:r>
         <w:t xml:space="preserve"> </w:t>
       </w:r>
       <w:r>
         <w:t>.</w:t>
       </w:r>
+      <w:proofErr w:type="gramEnd"/>
     </w:p>
     <w:p>
       <w:pPr>
@@ -1730,7 +2145,15 @@
         <w:t>five</w:t>
       </w:r>
       <w:r>
-        <w:t xml:space="preserve">.  It should be noted that if greater than one camera is used, the camera name, chip dimensions, focal length, elevation, and location are all assumed to be the same.  The only property that varies between cameras is the individual camera azimuth, which </w:t>
+        <w:t xml:space="preserve">.  It should be noted that if greater than one camera is used, the camera name, chip dimensions, focal length, elevation, and location are all assumed </w:t>
+      </w:r>
+      <w:proofErr w:type="gramStart"/>
+      <w:r>
+        <w:t>to be the</w:t>
+      </w:r>
+      <w:proofErr w:type="gramEnd"/>
+      <w:r>
+        <w:t xml:space="preserve"> same.  The only property that varies between cameras is the individual camera azimuth, which </w:t>
       </w:r>
       <w:r>
         <w:t xml:space="preserve">is computed based on </w:t>
@@ -1779,7 +2202,23 @@
         <w:t>Camera Heading</w:t>
       </w:r>
       <w:r>
-        <w:t xml:space="preserve"> – the angle in degrees, with 0° oriented North, of the center of the total field of view for the camera array.  If the array is made up of only a single camera, the heading is equal to the camera azimuth.  If multiple cameras are used, the heading is the center of the sum field of view, </w:t>
+        <w:t xml:space="preserve"> – the angle in degrees, with 0° oriented </w:t>
+      </w:r>
+      <w:proofErr w:type="gramStart"/>
+      <w:r>
+        <w:t>North</w:t>
+      </w:r>
+      <w:proofErr w:type="gramEnd"/>
+      <w:r>
+        <w:t xml:space="preserve">, of the center of the total field of view for the camera array.  If the array </w:t>
+      </w:r>
+      <w:proofErr w:type="gramStart"/>
+      <w:r>
+        <w:t>is made up</w:t>
+      </w:r>
+      <w:proofErr w:type="gramEnd"/>
+      <w:r>
+        <w:t xml:space="preserve"> of only a single camera, the heading is equal to the camera azimuth.  If multiple cameras are used, the heading is the center of the sum field of view, </w:t>
       </w:r>
       <w:r>
         <w:t>accounting for</w:t>
@@ -1806,10 +2245,18 @@
         <w:t>Camera Elevation</w:t>
       </w:r>
       <w:r>
-        <w:t xml:space="preserve"> – the elevation of the camera, in meters, relative to the projection elevation.  The projection elevation is assumed to be </w:t>
-      </w:r>
-      <w:r>
-        <w:t>0 m</w:t>
+        <w:t xml:space="preserve"> – the elevation of the camera, in meters, relative to the projection elevation.  The projection elevation is assumed </w:t>
+      </w:r>
+      <w:proofErr w:type="gramStart"/>
+      <w:r>
+        <w:t xml:space="preserve">to be </w:t>
+      </w:r>
+      <w:r>
+        <w:t>0</w:t>
+      </w:r>
+      <w:proofErr w:type="gramEnd"/>
+      <w:r>
+        <w:t xml:space="preserve"> m</w:t>
       </w:r>
       <w:r>
         <w:t xml:space="preserve">, so the camera elevation is the distance from the surface </w:t>
@@ -1904,9 +2351,11 @@
       <w:r>
         <w:t xml:space="preserve">  See section </w:t>
       </w:r>
+      <w:proofErr w:type="gramStart"/>
       <w:r>
         <w:t>6</w:t>
       </w:r>
+      <w:proofErr w:type="gramEnd"/>
       <w:r>
         <w:t xml:space="preserve"> for further guidance on how to determine the appropriate EPSG code.</w:t>
       </w:r>
@@ -1944,13 +2393,21 @@
         <w:t xml:space="preserve"> – the path in your local directory where </w:t>
       </w:r>
       <w:r>
-        <w:t>the CIRN Support Routines toolbox has been cloned/saved.  See section (2) for link to download this repository.  The path can be manually typed</w:t>
+        <w:t xml:space="preserve">the CIRN Support Routines toolbox has been cloned/saved.  See section (2) for link to download this repository.  The path </w:t>
+      </w:r>
+      <w:proofErr w:type="gramStart"/>
+      <w:r>
+        <w:t>can be manually typed</w:t>
       </w:r>
       <w:r>
         <w:t>-</w:t>
       </w:r>
       <w:r>
-        <w:t>in as a string, or the button (…) can be</w:t>
+        <w:t>in</w:t>
+      </w:r>
+      <w:proofErr w:type="gramEnd"/>
+      <w:r>
+        <w:t xml:space="preserve"> as a string, or the button (…) can be</w:t>
       </w:r>
       <w:r>
         <w:t xml:space="preserve"> clicked, which will open a file browser window.</w:t>
@@ -1968,10 +2425,26 @@
         <w:t>Path to Save Output Files</w:t>
       </w:r>
       <w:r>
-        <w:t xml:space="preserve"> – The path where all generated figures will be saved. </w:t>
-      </w:r>
-      <w:r>
-        <w:t xml:space="preserve"> The path can be manually typed-in as a string, or the button (…) can be clicked, which will open a file browser window.</w:t>
+        <w:t xml:space="preserve"> – The path where all generated figures </w:t>
+      </w:r>
+      <w:proofErr w:type="gramStart"/>
+      <w:r>
+        <w:t>will be saved</w:t>
+      </w:r>
+      <w:proofErr w:type="gramEnd"/>
+      <w:r>
+        <w:t xml:space="preserve">. </w:t>
+      </w:r>
+      <w:r>
+        <w:t xml:space="preserve"> The path </w:t>
+      </w:r>
+      <w:proofErr w:type="gramStart"/>
+      <w:r>
+        <w:t>can be manually typed-in</w:t>
+      </w:r>
+      <w:proofErr w:type="gramEnd"/>
+      <w:r>
+        <w:t xml:space="preserve"> as a string, or the button (…) can be clicked, which will open a file browser window.</w:t>
       </w:r>
     </w:p>
     <w:p>
@@ -2017,13 +2490,29 @@
         <w:t>Inputs folder (</w:t>
       </w:r>
       <w:r>
-        <w:t>Station-Design-Toolbox\StationDesignGui\Inputs</w:t>
+        <w:t>Station-Design-Toolbox\</w:t>
+      </w:r>
+      <w:proofErr w:type="spellStart"/>
+      <w:r>
+        <w:t>StationDesignGui</w:t>
+      </w:r>
+      <w:proofErr w:type="spellEnd"/>
+      <w:r>
+        <w:t>\Inputs</w:t>
       </w:r>
       <w:r>
         <w:t>)</w:t>
       </w:r>
       <w:r>
-        <w:t>, all of which can be modified by the user.  These files are:</w:t>
+        <w:t xml:space="preserve">, all of which </w:t>
+      </w:r>
+      <w:proofErr w:type="gramStart"/>
+      <w:r>
+        <w:t>can be modified</w:t>
+      </w:r>
+      <w:proofErr w:type="gramEnd"/>
+      <w:r>
+        <w:t xml:space="preserve"> by the user.  These files are:</w:t>
       </w:r>
     </w:p>
     <w:p>
@@ -2035,9 +2524,11 @@
         </w:numPr>
         <w:ind w:left="1080"/>
       </w:pPr>
+      <w:proofErr w:type="spellStart"/>
       <w:r>
         <w:t>cameraList.m</w:t>
       </w:r>
+      <w:proofErr w:type="spellEnd"/>
       <w:r>
         <w:t xml:space="preserve"> – This file contains a list of cameras and their chip resolution </w:t>
       </w:r>
@@ -2048,19 +2539,83 @@
         <w:t>and size</w:t>
       </w:r>
       <w:r>
-        <w:t xml:space="preserve"> (ssU, ssV)</w:t>
+        <w:t xml:space="preserve"> (</w:t>
+      </w:r>
+      <w:proofErr w:type="spellStart"/>
+      <w:r>
+        <w:t>ssU</w:t>
+      </w:r>
+      <w:proofErr w:type="spellEnd"/>
+      <w:r>
+        <w:t xml:space="preserve">, </w:t>
+      </w:r>
+      <w:proofErr w:type="spellStart"/>
+      <w:r>
+        <w:t>ssV</w:t>
+      </w:r>
+      <w:proofErr w:type="spellEnd"/>
+      <w:r>
+        <w:t>)</w:t>
       </w:r>
       <w:r>
         <w:t>.</w:t>
       </w:r>
       <w:r>
-        <w:t xml:space="preserve">  See previous page for explanation of these variables and how they are determined.  Additional information is included in the comments of cameraList.m.  In order to modify this file, the user should</w:t>
+        <w:t xml:space="preserve">  See previous page for explanation of </w:t>
+      </w:r>
+      <w:proofErr w:type="gramStart"/>
+      <w:r>
+        <w:t>these variables and how they are determined</w:t>
+      </w:r>
+      <w:proofErr w:type="gramEnd"/>
+      <w:r>
+        <w:t xml:space="preserve">.  Additional information is included in the comments of </w:t>
+      </w:r>
+      <w:proofErr w:type="spellStart"/>
+      <w:r>
+        <w:t>cameraList.m</w:t>
+      </w:r>
+      <w:proofErr w:type="spellEnd"/>
+      <w:r>
+        <w:t>.  In order to modify this file, the user should</w:t>
       </w:r>
       <w:r>
         <w:t xml:space="preserve"> update the </w:t>
       </w:r>
       <w:r>
-        <w:t xml:space="preserve">camera flag number (cflag) to an unused value and enter a string for the camera name (cname), chip resolution (NU, NV), and chip size (ssU, ssV).  After the updating and </w:t>
+        <w:t>camera flag number (</w:t>
+      </w:r>
+      <w:proofErr w:type="spellStart"/>
+      <w:r>
+        <w:t>cflag</w:t>
+      </w:r>
+      <w:proofErr w:type="spellEnd"/>
+      <w:r>
+        <w:t>) to an unused value and enter a string for the camera name (</w:t>
+      </w:r>
+      <w:proofErr w:type="spellStart"/>
+      <w:r>
+        <w:t>cname</w:t>
+      </w:r>
+      <w:proofErr w:type="spellEnd"/>
+      <w:r>
+        <w:t>), chip resolution (NU, NV), and chip size (</w:t>
+      </w:r>
+      <w:proofErr w:type="spellStart"/>
+      <w:r>
+        <w:t>ssU</w:t>
+      </w:r>
+      <w:proofErr w:type="spellEnd"/>
+      <w:r>
+        <w:t xml:space="preserve">, </w:t>
+      </w:r>
+      <w:proofErr w:type="spellStart"/>
+      <w:r>
+        <w:t>ssV</w:t>
+      </w:r>
+      <w:proofErr w:type="spellEnd"/>
+      <w:r>
+        <w:t xml:space="preserve">).  After the updating and </w:t>
       </w:r>
       <w:r>
         <w:t xml:space="preserve">saving the file, the camera name input by the user </w:t>
@@ -2086,7 +2641,15 @@
         <w:t xml:space="preserve"> – This file contains all the input arguments previously described.  </w:t>
       </w:r>
       <w:r>
-        <w:t>When the check box at the top of the GUI window is selected, a file browser window opens so that the user may select the desired input file to be used.  The file is then loaded and the input arguments defined in the input file auto-populate the fields in the GUI window.  The provided file is simply an example, and the user can copy and modify the file as needed to reflect the desired station parameters.  The user may create multiple input files and name them as desired, so long as all input arguments are included.</w:t>
+        <w:t xml:space="preserve">When the check box at the top of the GUI window </w:t>
+      </w:r>
+      <w:proofErr w:type="gramStart"/>
+      <w:r>
+        <w:t>is selected</w:t>
+      </w:r>
+      <w:proofErr w:type="gramEnd"/>
+      <w:r>
+        <w:t>, a file browser window opens so that the user may select the desired input file to be used.  The file is then loaded and the input arguments defined in the input file auto-populate the fields in the GUI window.  The provided file is simply an example, and the user can copy and modify the file as needed to reflect the desired station parameters.  The user may create multiple input files and name them as desired, so long as all input arguments are included.</w:t>
       </w:r>
     </w:p>
     <w:p>
@@ -2108,7 +2671,15 @@
         <w:t xml:space="preserve">file contains the input parameters entered into the fields of the GUI window from any combination of input files or </w:t>
       </w:r>
       <w:r>
-        <w:t>manual user entry.  Input arguments are saved as a .mat file and the file can be named as desired.</w:t>
+        <w:t xml:space="preserve">manual user entry.  Input arguments </w:t>
+      </w:r>
+      <w:proofErr w:type="gramStart"/>
+      <w:r>
+        <w:t>are saved</w:t>
+      </w:r>
+      <w:proofErr w:type="gramEnd"/>
+      <w:r>
+        <w:t xml:space="preserve"> as a .mat file and the file can be named as desired.</w:t>
       </w:r>
     </w:p>
     <w:p>
@@ -2156,7 +2727,23 @@
         <w:t xml:space="preserve">geographic </w:t>
       </w:r>
       <w:r>
-        <w:t xml:space="preserve">coordinates.  The user is prompted to provide the appropriate EPSG code for the deployment location, which can be identified by finding the UTM zone of the deployment site.  The UTM zone can be found through a web search or through websites like this one: </w:t>
+        <w:t xml:space="preserve">coordinates.  The user </w:t>
+      </w:r>
+      <w:proofErr w:type="gramStart"/>
+      <w:r>
+        <w:t>is prompted</w:t>
+      </w:r>
+      <w:proofErr w:type="gramEnd"/>
+      <w:r>
+        <w:t xml:space="preserve"> to provide the appropriate EPSG code for the deployment location, which can be identified by finding the UTM zone of the deployment site.  The UTM zone </w:t>
+      </w:r>
+      <w:proofErr w:type="gramStart"/>
+      <w:r>
+        <w:t>can be found</w:t>
+      </w:r>
+      <w:proofErr w:type="gramEnd"/>
+      <w:r>
+        <w:t xml:space="preserve"> through a web search or through websites like this one: </w:t>
       </w:r>
       <w:hyperlink r:id="rId13" w:history="1">
         <w:r>
@@ -2176,7 +2763,15 @@
         <w:ind w:left="360"/>
       </w:pPr>
       <w:r>
-        <w:t xml:space="preserve">Then, the EPSG code can be found through a web search (e.g. “ESPG code UTM zone 16N”) or by entering the determined UTM zone into the search bar at the following website: </w:t>
+        <w:t xml:space="preserve">Then, the EPSG code </w:t>
+      </w:r>
+      <w:proofErr w:type="gramStart"/>
+      <w:r>
+        <w:t>can be found</w:t>
+      </w:r>
+      <w:proofErr w:type="gramEnd"/>
+      <w:r>
+        <w:t xml:space="preserve"> through a web search (e.g. “ESPG code UTM zone 16N”) or by entering the determined UTM zone into the search bar at the following website: </w:t>
       </w:r>
       <w:hyperlink r:id="rId14" w:history="1">
         <w:r>
@@ -2187,7 +2782,15 @@
         </w:r>
       </w:hyperlink>
       <w:r>
-        <w:t xml:space="preserve">.  The code to be entered into the GUI field is the (typically) </w:t>
+        <w:t xml:space="preserve">.  The code to </w:t>
+      </w:r>
+      <w:proofErr w:type="gramStart"/>
+      <w:r>
+        <w:t>be entered</w:t>
+      </w:r>
+      <w:proofErr w:type="gramEnd"/>
+      <w:r>
+        <w:t xml:space="preserve"> into the GUI field is the (typically) </w:t>
       </w:r>
       <w:r>
         <w:t>four</w:t>
@@ -2232,7 +2835,15 @@
         <w:t xml:space="preserve"> </w:t>
       </w:r>
       <w:r>
-        <w:t>are recommended, as they are regularly maintained by the U.S. National Geospatial-Intelligence Agency.</w:t>
+        <w:t xml:space="preserve">are recommended, as </w:t>
+      </w:r>
+      <w:proofErr w:type="gramStart"/>
+      <w:r>
+        <w:t>they are regularly maintained by the U.S. National Geospatial-Intelligence Agency</w:t>
+      </w:r>
+      <w:proofErr w:type="gramEnd"/>
+      <w:r>
+        <w:t>.</w:t>
       </w:r>
     </w:p>
     <w:p>
@@ -2244,59 +2855,18 @@
           <w:noProof/>
         </w:rPr>
         <w:lastRenderedPageBreak/>
-        <w:pict w14:anchorId="02068DE8">
-          <v:shapetype id="_x0000_t75" coordsize="21600,21600" o:spt="75" o:preferrelative="t" path="m@4@5l@4@11@9@11@9@5xe" filled="f" stroked="f">
-            <v:stroke joinstyle="miter"/>
-            <v:formulas>
-              <v:f eqn="if lineDrawn pixelLineWidth 0"/>
-              <v:f eqn="sum @0 1 0"/>
-              <v:f eqn="sum 0 0 @1"/>
-              <v:f eqn="prod @2 1 2"/>
-              <v:f eqn="prod @3 21600 pixelWidth"/>
-              <v:f eqn="prod @3 21600 pixelHeight"/>
-              <v:f eqn="sum @0 0 1"/>
-              <v:f eqn="prod @6 1 2"/>
-              <v:f eqn="prod @7 21600 pixelWidth"/>
-              <v:f eqn="sum @8 21600 0"/>
-              <v:f eqn="prod @7 21600 pixelHeight"/>
-              <v:f eqn="sum @10 21600 0"/>
-            </v:formulas>
-            <v:path o:extrusionok="f" gradientshapeok="t" o:connecttype="rect"/>
-            <o:lock v:ext="edit" aspectratio="t"/>
-          </v:shapetype>
-          <v:shape id="_x0000_s1026" type="#_x0000_t75" style="position:absolute;left:0;text-align:left;margin-left:-2.15pt;margin-top:83.5pt;width:258.1pt;height:223.65pt;z-index:-251657216;mso-position-horizontal-relative:text;mso-position-vertical-relative:text" stroked="t" strokecolor="black [3213]">
-            <v:imagedata r:id="rId15" o:title="utmZone"/>
-            <w10:wrap type="square"/>
-          </v:shape>
-        </w:pict>
-      </w:r>
-      <w:r>
-        <w:rPr>
-          <w:noProof/>
-        </w:rPr>
-        <w:pict w14:anchorId="735E4193">
-          <v:shape id="_x0000_s1027" type="#_x0000_t75" style="position:absolute;left:0;text-align:left;margin-left:262.9pt;margin-top:83.5pt;width:257.9pt;height:224pt;z-index:251661312;mso-position-horizontal-relative:text;mso-position-vertical-relative:text" stroked="t" strokecolor="black [3213]">
-            <v:imagedata r:id="rId16" o:title="epsgCode"/>
-            <w10:wrap type="square"/>
-          </v:shape>
-        </w:pict>
-      </w:r>
-      <w:r>
-        <w:rPr>
-          <w:noProof/>
-        </w:rPr>
         <mc:AlternateContent>
           <mc:Choice Requires="wps">
             <w:drawing>
-              <wp:anchor distT="0" distB="0" distL="114300" distR="114300" simplePos="0" relativeHeight="251662336" behindDoc="0" locked="0" layoutInCell="1" allowOverlap="1" wp14:anchorId="723C9FC9" wp14:editId="1ACADBC8">
+              <wp:anchor distT="0" distB="0" distL="114300" distR="114300" simplePos="0" relativeHeight="251662336" behindDoc="0" locked="0" layoutInCell="1" allowOverlap="1" wp14:anchorId="723C9FC9" wp14:editId="37B05657">
                 <wp:simplePos x="0" y="0"/>
                 <wp:positionH relativeFrom="column">
-                  <wp:posOffset>3346450</wp:posOffset>
+                  <wp:posOffset>3382230</wp:posOffset>
                 </wp:positionH>
                 <wp:positionV relativeFrom="paragraph">
-                  <wp:posOffset>2614580</wp:posOffset>
+                  <wp:posOffset>2614295</wp:posOffset>
                 </wp:positionV>
-                <wp:extent cx="1145588" cy="86264"/>
+                <wp:extent cx="1145540" cy="85725"/>
                 <wp:effectExtent l="0" t="0" r="16510" b="28575"/>
                 <wp:wrapNone/>
                 <wp:docPr id="1" name="Rectangle 1"/>
@@ -2308,7 +2878,7 @@
                       <wps:spPr>
                         <a:xfrm>
                           <a:off x="0" y="0"/>
-                          <a:ext cx="1145588" cy="86264"/>
+                          <a:ext cx="1145540" cy="85725"/>
                         </a:xfrm>
                         <a:prstGeom prst="rect">
                           <a:avLst/>
@@ -2350,12 +2920,53 @@
           </mc:Choice>
           <mc:Fallback>
             <w:pict>
-              <v:rect w14:anchorId="0F97E8EA" id="Rectangle 1" o:spid="_x0000_s1026" style="position:absolute;margin-left:263.5pt;margin-top:205.85pt;width:90.2pt;height:6.8pt;z-index:251662336;visibility:visible;mso-wrap-style:square;mso-wrap-distance-left:9pt;mso-wrap-distance-top:0;mso-wrap-distance-right:9pt;mso-wrap-distance-bottom:0;mso-position-horizontal:absolute;mso-position-horizontal-relative:text;mso-position-vertical:absolute;mso-position-vertical-relative:text;v-text-anchor:middle" o:gfxdata="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" filled="f" strokecolor="red" strokeweight="1pt"/>
+              <v:rect w14:anchorId="018B6DAD" id="Rectangle 1" o:spid="_x0000_s1026" style="position:absolute;margin-left:266.3pt;margin-top:205.85pt;width:90.2pt;height:6.75pt;z-index:251662336;visibility:visible;mso-wrap-style:square;mso-wrap-distance-left:9pt;mso-wrap-distance-top:0;mso-wrap-distance-right:9pt;mso-wrap-distance-bottom:0;mso-position-horizontal:absolute;mso-position-horizontal-relative:text;mso-position-vertical:absolute;mso-position-vertical-relative:text;v-text-anchor:middle" o:gfxdata="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" filled="f" strokecolor="red" strokeweight="1pt"/>
             </w:pict>
           </mc:Fallback>
         </mc:AlternateContent>
       </w:r>
       <w:r>
+        <w:rPr>
+          <w:noProof/>
+        </w:rPr>
+        <w:pict w14:anchorId="02068DE8">
+          <v:shapetype id="_x0000_t75" coordsize="21600,21600" o:spt="75" o:preferrelative="t" path="m@4@5l@4@11@9@11@9@5xe" filled="f" stroked="f">
+            <v:stroke joinstyle="miter"/>
+            <v:formulas>
+              <v:f eqn="if lineDrawn pixelLineWidth 0"/>
+              <v:f eqn="sum @0 1 0"/>
+              <v:f eqn="sum 0 0 @1"/>
+              <v:f eqn="prod @2 1 2"/>
+              <v:f eqn="prod @3 21600 pixelWidth"/>
+              <v:f eqn="prod @3 21600 pixelHeight"/>
+              <v:f eqn="sum @0 0 1"/>
+              <v:f eqn="prod @6 1 2"/>
+              <v:f eqn="prod @7 21600 pixelWidth"/>
+              <v:f eqn="sum @8 21600 0"/>
+              <v:f eqn="prod @7 21600 pixelHeight"/>
+              <v:f eqn="sum @10 21600 0"/>
+            </v:formulas>
+            <v:path o:extrusionok="f" gradientshapeok="t" o:connecttype="rect"/>
+            <o:lock v:ext="edit" aspectratio="t"/>
+          </v:shapetype>
+          <v:shape id="_x0000_s1026" type="#_x0000_t75" style="position:absolute;left:0;text-align:left;margin-left:-2.15pt;margin-top:83.5pt;width:258.1pt;height:223.65pt;z-index:-251657216;mso-position-horizontal-relative:text;mso-position-vertical-relative:text" stroked="t" strokecolor="black [3213]">
+            <v:imagedata r:id="rId15" o:title="utmZone"/>
+            <w10:wrap type="square"/>
+          </v:shape>
+        </w:pict>
+      </w:r>
+      <w:r>
+        <w:rPr>
+          <w:noProof/>
+        </w:rPr>
+        <w:pict w14:anchorId="735E4193">
+          <v:shape id="_x0000_s1027" type="#_x0000_t75" style="position:absolute;left:0;text-align:left;margin-left:262.9pt;margin-top:83.5pt;width:257.9pt;height:224pt;z-index:251661312;mso-position-horizontal-relative:text;mso-position-vertical-relative:text" stroked="t" strokecolor="black [3213]">
+            <v:imagedata r:id="rId16" o:title="epsgCode"/>
+            <w10:wrap type="square"/>
+          </v:shape>
+        </w:pict>
+      </w:r>
+      <w:r>
         <w:t xml:space="preserve">For </w:t>
       </w:r>
       <w:r>
@@ -2365,7 +2976,23 @@
         <w:t xml:space="preserve"> yielded the results shown </w:t>
       </w:r>
       <w:r>
-        <w:t xml:space="preserve">below.  The coordinate reference system that was selected is shown outlined in red.  It was chosen because the coordinate system is based on the </w:t>
+        <w:t xml:space="preserve">below.  The coordinate reference system that </w:t>
+      </w:r>
+      <w:proofErr w:type="gramStart"/>
+      <w:r>
+        <w:t>was selected</w:t>
+      </w:r>
+      <w:proofErr w:type="gramEnd"/>
+      <w:r>
+        <w:t xml:space="preserve"> is shown outlined in red.  It </w:t>
+      </w:r>
+      <w:proofErr w:type="gramStart"/>
+      <w:r>
+        <w:t>was chosen</w:t>
+      </w:r>
+      <w:proofErr w:type="gramEnd"/>
+      <w:r>
+        <w:t xml:space="preserve"> because the coordinate system is based on the </w:t>
       </w:r>
       <w:r>
         <w:t xml:space="preserve">WGS 84 datum.  The accompanying ESPG code, 32616, was entered into the field (or input file) in the GUI. </w:t>
@@ -2399,13 +3026,29 @@
         <w:ind w:left="360"/>
       </w:pPr>
       <w:r>
-        <w:t>When the “Generate KML Files” button is clicked, the GUI will use the provided input arguments to create 14 files that will be saved in the “Outputs” folder</w:t>
+        <w:t xml:space="preserve">When the “Generate KML Files” button </w:t>
+      </w:r>
+      <w:proofErr w:type="gramStart"/>
+      <w:r>
+        <w:t>is clicked</w:t>
+      </w:r>
+      <w:proofErr w:type="gramEnd"/>
+      <w:r>
+        <w:t>, the GUI will use the provided input arguments to create 14 files that will be saved in the “Outputs” folder</w:t>
       </w:r>
       <w:r>
         <w:t xml:space="preserve"> (</w:t>
       </w:r>
       <w:r>
-        <w:t>Station-Design-Toolbox\StationDesignGui\</w:t>
+        <w:t>Station-Design-Toolbox\</w:t>
+      </w:r>
+      <w:proofErr w:type="spellStart"/>
+      <w:r>
+        <w:t>StationDesignGui</w:t>
+      </w:r>
+      <w:proofErr w:type="spellEnd"/>
+      <w:r>
+        <w:t>\</w:t>
       </w:r>
       <w:r>
         <w:t>Outputs)</w:t>
@@ -2414,10 +3057,47 @@
         <w:t xml:space="preserve">.  </w:t>
       </w:r>
       <w:r>
-        <w:t xml:space="preserve">Output files that have a .png extension are matlab generated figures saved to an image file, while files that have a .kml extension contain geographic data and can be opened in Google Earth.  </w:t>
-      </w:r>
-      <w:r>
-        <w:t>Examples of these files can be found in the Example</w:t>
+        <w:t>Output files that have a .</w:t>
+      </w:r>
+      <w:proofErr w:type="spellStart"/>
+      <w:r>
+        <w:t>png</w:t>
+      </w:r>
+      <w:proofErr w:type="spellEnd"/>
+      <w:r>
+        <w:t xml:space="preserve"> extension are </w:t>
+      </w:r>
+      <w:proofErr w:type="spellStart"/>
+      <w:proofErr w:type="gramStart"/>
+      <w:r>
+        <w:t>matlab</w:t>
+      </w:r>
+      <w:proofErr w:type="spellEnd"/>
+      <w:r>
+        <w:t xml:space="preserve"> generated</w:t>
+      </w:r>
+      <w:proofErr w:type="gramEnd"/>
+      <w:r>
+        <w:t xml:space="preserve"> figures saved to an image file, while files that have a .</w:t>
+      </w:r>
+      <w:proofErr w:type="spellStart"/>
+      <w:r>
+        <w:t>kml</w:t>
+      </w:r>
+      <w:proofErr w:type="spellEnd"/>
+      <w:r>
+        <w:t xml:space="preserve"> extension contain geographic data and can be opened in Google Earth.  </w:t>
+      </w:r>
+      <w:r>
+        <w:t xml:space="preserve">Examples of these files </w:t>
+      </w:r>
+      <w:proofErr w:type="gramStart"/>
+      <w:r>
+        <w:t>can be found</w:t>
+      </w:r>
+      <w:proofErr w:type="gramEnd"/>
+      <w:r>
+        <w:t xml:space="preserve"> in the Example</w:t>
       </w:r>
       <w:r>
         <w:t xml:space="preserve"> </w:t>
@@ -2429,16 +3109,37 @@
         <w:t xml:space="preserve"> (</w:t>
       </w:r>
       <w:r>
-        <w:t>Station-Design-Toolbox\StationDesignGui\</w:t>
-      </w:r>
-      <w:r>
-        <w:t>ExampleOutput)</w:t>
+        <w:t>Station-Design-Toolbox\</w:t>
+      </w:r>
+      <w:proofErr w:type="spellStart"/>
+      <w:r>
+        <w:t>StationDesignGui</w:t>
+      </w:r>
+      <w:proofErr w:type="spellEnd"/>
+      <w:r>
+        <w:t>\</w:t>
+      </w:r>
+      <w:proofErr w:type="spellStart"/>
+      <w:r>
+        <w:t>ExampleOutput</w:t>
+      </w:r>
+      <w:proofErr w:type="spellEnd"/>
+      <w:r>
+        <w:t>)</w:t>
       </w:r>
       <w:r>
         <w:t xml:space="preserve">.  </w:t>
       </w:r>
       <w:r>
-        <w:t>Descriptions of these files are provided below:</w:t>
+        <w:t xml:space="preserve">Descriptions of these files </w:t>
+      </w:r>
+      <w:proofErr w:type="gramStart"/>
+      <w:r>
+        <w:t>are provided</w:t>
+      </w:r>
+      <w:proofErr w:type="gramEnd"/>
+      <w:r>
+        <w:t xml:space="preserve"> below:</w:t>
       </w:r>
     </w:p>
     <w:p>
@@ -2469,7 +3170,15 @@
         <w:t xml:space="preserve"> the boundaries of the camera field of view (referred to as footprin</w:t>
       </w:r>
       <w:r>
-        <w:t xml:space="preserve">t) for each camera in the array, similar to that shown in the figure axis on the GUI window.  The camera is used as the origin of the coordinate system and </w:t>
+        <w:t xml:space="preserve">t) for each camera in the array, similar to that shown in the figure axis on the GUI window.  The camera </w:t>
+      </w:r>
+      <w:proofErr w:type="gramStart"/>
+      <w:r>
+        <w:t>is used</w:t>
+      </w:r>
+      <w:proofErr w:type="gramEnd"/>
+      <w:r>
+        <w:t xml:space="preserve"> as the origin of the coordinate system and </w:t>
       </w:r>
       <w:r>
         <w:t>is represented by an asterisk.</w:t>
@@ -2535,10 +3244,26 @@
         <w:t xml:space="preserve">figure shows the spatial resolution of the camera field of view in the </w:t>
       </w:r>
       <w:r>
-        <w:t>alongshore direction.  In this application, the orientation of the shoreline is not an input argument, so the shoreline is assumed to be at x = 0.</w:t>
-      </w:r>
-      <w:r>
-        <w:t xml:space="preserve">  The ability to specify a shoreline orientation or local coordinate system origin may be added to future iterations of this toolbox. </w:t>
+        <w:t xml:space="preserve">alongshore direction.  In this application, the orientation of the shoreline is not an input argument, so the shoreline is assumed to be at x = </w:t>
+      </w:r>
+      <w:proofErr w:type="gramStart"/>
+      <w:r>
+        <w:t>0</w:t>
+      </w:r>
+      <w:proofErr w:type="gramEnd"/>
+      <w:r>
+        <w:t>.</w:t>
+      </w:r>
+      <w:r>
+        <w:t xml:space="preserve">  The ability to specify a shoreline orientation or local coordinate system origin </w:t>
+      </w:r>
+      <w:proofErr w:type="gramStart"/>
+      <w:r>
+        <w:t>may be added</w:t>
+      </w:r>
+      <w:proofErr w:type="gramEnd"/>
+      <w:r>
+        <w:t xml:space="preserve"> to future iterations of this toolbox. </w:t>
       </w:r>
     </w:p>
     <w:p>
@@ -2558,7 +3283,15 @@
         <w:t xml:space="preserve"> – </w:t>
       </w:r>
       <w:r>
-        <w:t>This figure shows the spatial resolution of the camera field of view in the cross-shore direction.  In this application, the shoreline is assumed to be at x = 0, so cross-range is perpendicular to the x-axis.</w:t>
+        <w:t xml:space="preserve">This figure shows the spatial resolution of the camera field of view in the cross-shore direction.  In this application, the shoreline is assumed to be at x = </w:t>
+      </w:r>
+      <w:proofErr w:type="gramStart"/>
+      <w:r>
+        <w:t>0</w:t>
+      </w:r>
+      <w:proofErr w:type="gramEnd"/>
+      <w:r>
+        <w:t>, so cross-range is perpendicular to the x-axis.</w:t>
       </w:r>
     </w:p>
     <w:p>
@@ -2583,7 +3316,15 @@
         <w:t xml:space="preserve"> a more publishing-quality subplot of the along-r</w:t>
       </w:r>
       <w:r>
-        <w:t>ange and cross-range resolution contours, constrained to the same colorbar axis.</w:t>
+        <w:t xml:space="preserve">ange and cross-range resolution contours, constrained to the same </w:t>
+      </w:r>
+      <w:proofErr w:type="spellStart"/>
+      <w:r>
+        <w:t>colorbar</w:t>
+      </w:r>
+      <w:proofErr w:type="spellEnd"/>
+      <w:r>
+        <w:t xml:space="preserve"> axis.</w:t>
       </w:r>
     </w:p>
     <w:p>
@@ -2611,7 +3352,15 @@
         <w:t xml:space="preserve"> – </w:t>
       </w:r>
       <w:r>
-        <w:t>This file contains a more publishing-quality subplot of the along-shore and cross-shore resolution contours, constrained to the same colorbar axis.</w:t>
+        <w:t xml:space="preserve">This file contains a more publishing-quality subplot of the along-shore and cross-shore resolution contours, constrained to the same </w:t>
+      </w:r>
+      <w:proofErr w:type="spellStart"/>
+      <w:r>
+        <w:t>colorbar</w:t>
+      </w:r>
+      <w:proofErr w:type="spellEnd"/>
+      <w:r>
+        <w:t xml:space="preserve"> axis.</w:t>
       </w:r>
     </w:p>
     <w:p>
@@ -2623,14 +3372,24 @@
         </w:numPr>
         <w:spacing w:after="0" w:line="240" w:lineRule="auto"/>
       </w:pPr>
+      <w:proofErr w:type="spellStart"/>
       <w:r>
         <w:t>AlongRangeSurf.kml</w:t>
       </w:r>
+      <w:proofErr w:type="spellEnd"/>
       <w:r>
         <w:t xml:space="preserve"> </w:t>
       </w:r>
       <w:r>
-        <w:t xml:space="preserve">and CrossRangeSurf.kml </w:t>
+        <w:t xml:space="preserve">and </w:t>
+      </w:r>
+      <w:proofErr w:type="spellStart"/>
+      <w:r>
+        <w:t>CrossRangeSurf.kml</w:t>
+      </w:r>
+      <w:proofErr w:type="spellEnd"/>
+      <w:r>
+        <w:t xml:space="preserve"> </w:t>
       </w:r>
       <w:r>
         <w:t>–</w:t>
@@ -2648,7 +3407,15 @@
         <w:t xml:space="preserve"> contains</w:t>
       </w:r>
       <w:r>
-        <w:t xml:space="preserve"> the along-range and cross-range resolution plots, identical to AlongRangeRes.png and CrossRangeRes.png, that contain the geographic location of the camera footprint vertices.  When opened in Google Earth, this file will show a resolution map overlay at the station location, providing a more physical visualization of the estimated camera array field of view.</w:t>
+        <w:t xml:space="preserve"> the along-range and cross-range resolution plots, identical to AlongRangeRes.png and </w:t>
+      </w:r>
+      <w:proofErr w:type="gramStart"/>
+      <w:r>
+        <w:t>CrossRangeRes.png, that</w:t>
+      </w:r>
+      <w:proofErr w:type="gramEnd"/>
+      <w:r>
+        <w:t xml:space="preserve"> contain the geographic location of the camera footprint vertices.  When opened in Google Earth, this file will show a resolution map overlay at the station location, providing a more physical visualization of the estimated camera array field of view.</w:t>
       </w:r>
     </w:p>
     <w:p>
@@ -2673,7 +3440,55 @@
         <w:t>RangeSurf_ver_lft</w:t>
       </w:r>
       <w:r>
-        <w:t>.png – These files contain an image file of the colorbar that appears in Google Earth when AlongRangeSurf.kml or CrossRangeSurf.kml are opened.  These colorbars can be difficult to read in Google Earth, so an image file copy is provided.</w:t>
+        <w:t xml:space="preserve">.png – These files contain an image file of the </w:t>
+      </w:r>
+      <w:proofErr w:type="spellStart"/>
+      <w:r>
+        <w:t>colorbar</w:t>
+      </w:r>
+      <w:proofErr w:type="spellEnd"/>
+      <w:r>
+        <w:t xml:space="preserve"> that appears in Google Earth when </w:t>
+      </w:r>
+      <w:proofErr w:type="spellStart"/>
+      <w:r>
+        <w:t>AlongRangeSurf.kml</w:t>
+      </w:r>
+      <w:proofErr w:type="spellEnd"/>
+      <w:r>
+        <w:t xml:space="preserve"> or </w:t>
+      </w:r>
+      <w:proofErr w:type="spellStart"/>
+      <w:r>
+        <w:t>CrossRangeSurf.kml</w:t>
+      </w:r>
+      <w:proofErr w:type="spellEnd"/>
+      <w:r>
+        <w:t xml:space="preserve"> </w:t>
+      </w:r>
+      <w:proofErr w:type="gramStart"/>
+      <w:r>
+        <w:t>are opened</w:t>
+      </w:r>
+      <w:proofErr w:type="gramEnd"/>
+      <w:r>
+        <w:t xml:space="preserve">.  These </w:t>
+      </w:r>
+      <w:proofErr w:type="spellStart"/>
+      <w:r>
+        <w:t>colorbars</w:t>
+      </w:r>
+      <w:proofErr w:type="spellEnd"/>
+      <w:r>
+        <w:t xml:space="preserve"> can be difficult to read in Google Earth, so an image file copy </w:t>
+      </w:r>
+      <w:proofErr w:type="gramStart"/>
+      <w:r>
+        <w:t>is provided</w:t>
+      </w:r>
+      <w:proofErr w:type="gramEnd"/>
+      <w:r>
+        <w:t>.</w:t>
       </w:r>
     </w:p>
     <w:p>
@@ -2692,7 +3507,15 @@
         <w:t xml:space="preserve"> – This file contains a shaded polygon representing the footprint of the first camera in the array that contains geographic data, and will plot as an overl</w:t>
       </w:r>
       <w:r>
-        <w:t>ay when opened in Google Earth.  If more than one camera is used in the array, a footprint file will be created for each camera numbered 2, 3, etc.</w:t>
+        <w:t xml:space="preserve">ay when opened in Google Earth.  If more than one camera is used in the array, a footprint file will be created for each camera numbered </w:t>
+      </w:r>
+      <w:proofErr w:type="gramStart"/>
+      <w:r>
+        <w:t>2</w:t>
+      </w:r>
+      <w:proofErr w:type="gramEnd"/>
+      <w:r>
+        <w:t>, 3, etc.</w:t>
       </w:r>
     </w:p>
     <w:p>
@@ -2757,7 +3580,21 @@
         <w:rPr>
           <w:i/>
         </w:rPr>
-        <w:t xml:space="preserve">the image can be distorted and the image can wrap to a non-physical location in a manner similar to the issue of phase wrapping in signal processing.  </w:t>
+        <w:t xml:space="preserve">the image </w:t>
+      </w:r>
+      <w:proofErr w:type="gramStart"/>
+      <w:r>
+        <w:rPr>
+          <w:i/>
+        </w:rPr>
+        <w:t>can be distorted</w:t>
+      </w:r>
+      <w:proofErr w:type="gramEnd"/>
+      <w:r>
+        <w:rPr>
+          <w:i/>
+        </w:rPr>
+        <w:t xml:space="preserve"> and the image can wrap to a non-physical location in a manner similar to the issue of phase wrapping in signal processing.  </w:t>
       </w:r>
       <w:r>
         <w:rPr>
@@ -2807,10 +3644,34 @@
         <w:t xml:space="preserve">The goal of this </w:t>
       </w:r>
       <w:r>
-        <w:t>application is to allow users to quickly and easily compare camera models, lenses, camera configurations, and station locations, in order to help them make design choices at the early stages of the station design process.  The camera viewing footprint and resolution predicted by the application should be taken as an estimate, not an exact representation.</w:t>
-      </w:r>
-      <w:r>
-        <w:t xml:space="preserve">  This application should be used to provide guidance when choosing between camera lenses, for example, or quickly testing to see if a system you are designing </w:t>
+        <w:t xml:space="preserve">application is to allow users </w:t>
+      </w:r>
+      <w:proofErr w:type="gramStart"/>
+      <w:r>
+        <w:t>to quickly and easily compare</w:t>
+      </w:r>
+      <w:proofErr w:type="gramEnd"/>
+      <w:r>
+        <w:t xml:space="preserve"> camera models, lenses, camera configurations, and station locations, in order to help them make design choices at the early stages of the station design process.  The </w:t>
+      </w:r>
+      <w:proofErr w:type="gramStart"/>
+      <w:r>
+        <w:t>camera viewing</w:t>
+      </w:r>
+      <w:proofErr w:type="gramEnd"/>
+      <w:r>
+        <w:t xml:space="preserve"> footprint and resolution predicted by the application should be taken as an estimate, not an exact representation.</w:t>
+      </w:r>
+      <w:r>
+        <w:t xml:space="preserve">  This application </w:t>
+      </w:r>
+      <w:proofErr w:type="gramStart"/>
+      <w:r>
+        <w:t>should be used</w:t>
+      </w:r>
+      <w:proofErr w:type="gramEnd"/>
+      <w:r>
+        <w:t xml:space="preserve"> to provide guidance when choosing between camera lenses, for example, or quickly testing to see if a system you are designing </w:t>
       </w:r>
       <w:r>
         <w:t>will</w:t>
@@ -2830,29 +3691,28 @@
       </w:r>
     </w:p>
     <w:p>
-      <w:pPr>
-        <w:jc w:val="center"/>
-        <w:rPr>
-          <w:b/>
-          <w:u w:val="single"/>
-        </w:rPr>
-      </w:pPr>
-      <w:r>
-        <w:rPr>
-          <w:b/>
-          <w:u w:val="single"/>
-        </w:rPr>
+      <w:r>
         <w:lastRenderedPageBreak/>
         <w:t>Appendix:</w:t>
       </w:r>
+      <w:bookmarkStart w:id="0" w:name="_GoBack"/>
+      <w:bookmarkEnd w:id="0"/>
     </w:p>
     <w:p>
       <w:r>
         <w:rPr>
           <w:u w:val="single"/>
         </w:rPr>
-        <w:t>How to install OpenEarthToolbox</w:t>
-      </w:r>
+        <w:t xml:space="preserve">How to install </w:t>
+      </w:r>
+      <w:proofErr w:type="spellStart"/>
+      <w:r>
+        <w:rPr>
+          <w:u w:val="single"/>
+        </w:rPr>
+        <w:t>OpenEarthToolbox</w:t>
+      </w:r>
+      <w:proofErr w:type="spellEnd"/>
       <w:r>
         <w:rPr>
           <w:u w:val="single"/>
@@ -2909,7 +3769,15 @@
         </w:numPr>
       </w:pPr>
       <w:r>
-        <w:t xml:space="preserve">Install TortoiseSVN at </w:t>
+        <w:t xml:space="preserve">Install </w:t>
+      </w:r>
+      <w:proofErr w:type="spellStart"/>
+      <w:r>
+        <w:t>TortoiseSVN</w:t>
+      </w:r>
+      <w:proofErr w:type="spellEnd"/>
+      <w:r>
+        <w:t xml:space="preserve"> at </w:t>
       </w:r>
       <w:r>
         <w:t>https://tortoisesvn.net/downloads.html</w:t>
@@ -2924,7 +3792,15 @@
         </w:numPr>
       </w:pPr>
       <w:r>
-        <w:t>Open file explorer to location where you want to save OpenEarth Toolbox files</w:t>
+        <w:t xml:space="preserve">Open file explorer to location where you want to save </w:t>
+      </w:r>
+      <w:proofErr w:type="spellStart"/>
+      <w:r>
+        <w:t>OpenEarth</w:t>
+      </w:r>
+      <w:proofErr w:type="spellEnd"/>
+      <w:r>
+        <w:t xml:space="preserve"> Toolbox files</w:t>
       </w:r>
     </w:p>
     <w:p>
@@ -3146,8 +4022,16 @@
         <w:rPr>
           <w:i/>
         </w:rPr>
-        <w:t>path to oetsettings.m</w:t>
-      </w:r>
+        <w:t xml:space="preserve">path to </w:t>
+      </w:r>
+      <w:proofErr w:type="spellStart"/>
+      <w:r>
+        <w:rPr>
+          <w:i/>
+        </w:rPr>
+        <w:t>oetsettings.m</w:t>
+      </w:r>
+      <w:proofErr w:type="spellEnd"/>
       <w:r>
         <w:t xml:space="preserve"> )” </w:t>
       </w:r>
@@ -3161,16 +4045,58 @@
         </w:numPr>
       </w:pPr>
       <w:r>
-        <w:t>File “oetsettings.m” should be found inside the “matlab” subfolder</w:t>
+        <w:t>File “</w:t>
+      </w:r>
+      <w:proofErr w:type="spellStart"/>
+      <w:r>
+        <w:t>oetsettings.m</w:t>
+      </w:r>
+      <w:proofErr w:type="spellEnd"/>
+      <w:r>
+        <w:t xml:space="preserve">” </w:t>
+      </w:r>
+      <w:proofErr w:type="gramStart"/>
+      <w:r>
+        <w:t>should be found</w:t>
+      </w:r>
+      <w:proofErr w:type="gramEnd"/>
+      <w:r>
+        <w:t xml:space="preserve"> inside the “</w:t>
+      </w:r>
+      <w:proofErr w:type="spellStart"/>
+      <w:r>
+        <w:t>matlab</w:t>
+      </w:r>
+      <w:proofErr w:type="spellEnd"/>
+      <w:r>
+        <w:t>” subfolder</w:t>
       </w:r>
       <w:r>
         <w:t xml:space="preserve"> at </w:t>
       </w:r>
-      <w:r>
-        <w:t>OpenEarthToolbox\matlab</w:t>
-      </w:r>
-      <w:r>
-        <w:t>\outsettings.m.</w:t>
+      <w:proofErr w:type="spellStart"/>
+      <w:r>
+        <w:t>OpenEarthToolbox</w:t>
+      </w:r>
+      <w:proofErr w:type="spellEnd"/>
+      <w:r>
+        <w:t>\</w:t>
+      </w:r>
+      <w:proofErr w:type="spellStart"/>
+      <w:r>
+        <w:t>matlab</w:t>
+      </w:r>
+      <w:proofErr w:type="spellEnd"/>
+      <w:r>
+        <w:t>\</w:t>
+      </w:r>
+      <w:proofErr w:type="spellStart"/>
+      <w:r>
+        <w:t>outsettings.m</w:t>
+      </w:r>
+      <w:proofErr w:type="spellEnd"/>
+      <w:r>
+        <w:t>.</w:t>
       </w:r>
     </w:p>
     <w:p>
@@ -3271,7 +4197,15 @@
       </w:pPr>
       <w:r>
         <w:lastRenderedPageBreak/>
-        <w:t>To add OpenEarth Toolbox to your path, go to the home tab on the top toolbar, click the favorites dropdown menu, click OET listed under Favorite Commands</w:t>
+        <w:t xml:space="preserve">To add </w:t>
+      </w:r>
+      <w:proofErr w:type="spellStart"/>
+      <w:r>
+        <w:t>OpenEarth</w:t>
+      </w:r>
+      <w:proofErr w:type="spellEnd"/>
+      <w:r>
+        <w:t xml:space="preserve"> Toolbox to your path, go to the home tab on the top toolbar, click the favorites dropdown menu, click OET listed under Favorite Commands</w:t>
       </w:r>
       <w:r>
         <w:t>. For Matlab R2017b, click “shortcuts” tab and click OET listed under General.</w:t>
@@ -3371,7 +4305,15 @@
     </w:p>
     <w:p>
       <w:r>
-        <w:t xml:space="preserve">Setting up OpenEarth:  </w:t>
+        <w:t xml:space="preserve">Setting up </w:t>
+      </w:r>
+      <w:proofErr w:type="spellStart"/>
+      <w:r>
+        <w:t>OpenEarth</w:t>
+      </w:r>
+      <w:proofErr w:type="spellEnd"/>
+      <w:r>
+        <w:t xml:space="preserve">:  </w:t>
       </w:r>
       <w:hyperlink r:id="rId21" w:history="1">
         <w:r>
@@ -3384,7 +4326,15 @@
     </w:p>
     <w:p>
       <w:r>
-        <w:t xml:space="preserve">Checkout using TortoiseSVN:  </w:t>
+        <w:t xml:space="preserve">Checkout using </w:t>
+      </w:r>
+      <w:proofErr w:type="spellStart"/>
+      <w:r>
+        <w:t>TortoiseSVN</w:t>
+      </w:r>
+      <w:proofErr w:type="spellEnd"/>
+      <w:r>
+        <w:t xml:space="preserve">:  </w:t>
       </w:r>
       <w:hyperlink r:id="rId22" w:history="1">
         <w:r>
@@ -3483,7 +4433,7 @@
           <w:rPr>
             <w:noProof/>
           </w:rPr>
-          <w:t>1</w:t>
+          <w:t>9</w:t>
         </w:r>
         <w:r>
           <w:rPr>
@@ -6564,7 +7514,7 @@
 </file>
 
 <file path=customXml/itemProps1.xml><?xml version="1.0" encoding="utf-8"?>
-<ds:datastoreItem xmlns:ds="http://schemas.openxmlformats.org/officeDocument/2006/customXml" ds:itemID="{3EA4C70D-3A58-4F1B-8A79-34BF1DD98598}">
+<ds:datastoreItem xmlns:ds="http://schemas.openxmlformats.org/officeDocument/2006/customXml" ds:itemID="{418E50A7-78A6-497A-ADA0-4DAAE3BC20BE}">
   <ds:schemaRefs>
     <ds:schemaRef ds:uri="http://schemas.openxmlformats.org/officeDocument/2006/bibliography"/>
   </ds:schemaRefs>

</xml_diff>